<commit_message>
added conclusion, reflection and abstract
</commit_message>
<xml_diff>
--- a/docs/Rapport opzet.docx
+++ b/docs/Rapport opzet.docx
@@ -15,11 +15,12 @@
           <w:r>
             <w:rPr>
               <w:noProof/>
+              <w:lang w:val="nl-NL" w:eastAsia="nl-NL"/>
             </w:rPr>
             <mc:AlternateContent>
               <mc:Choice Requires="wps">
                 <w:drawing>
-                  <wp:anchor distT="0" distB="0" distL="114300" distR="114300" simplePos="0" relativeHeight="251718656" behindDoc="0" locked="0" layoutInCell="1" allowOverlap="1" wp14:anchorId="5C7A9B7E" wp14:editId="66AC21B0">
+                  <wp:anchor distT="0" distB="0" distL="114300" distR="114300" simplePos="0" relativeHeight="251718656" behindDoc="0" locked="0" layoutInCell="1" allowOverlap="1" wp14:anchorId="21A7913B" wp14:editId="347B3F07">
                     <wp:simplePos x="0" y="0"/>
                     <wp:positionH relativeFrom="margin">
                       <wp:posOffset>-499110</wp:posOffset>
@@ -550,11 +551,12 @@
           <w:r>
             <w:rPr>
               <w:noProof/>
+              <w:lang w:val="nl-NL" w:eastAsia="nl-NL"/>
             </w:rPr>
             <mc:AlternateContent>
               <mc:Choice Requires="wps">
                 <w:drawing>
-                  <wp:anchor distT="0" distB="0" distL="114300" distR="114300" simplePos="0" relativeHeight="251719680" behindDoc="0" locked="0" layoutInCell="1" allowOverlap="1" wp14:anchorId="240F6986" wp14:editId="7E4FF518">
+                  <wp:anchor distT="0" distB="0" distL="114300" distR="114300" simplePos="0" relativeHeight="251719680" behindDoc="0" locked="0" layoutInCell="1" allowOverlap="1" wp14:anchorId="772DCB07" wp14:editId="32D2C36E">
                     <wp:simplePos x="0" y="0"/>
                     <wp:positionH relativeFrom="margin">
                       <wp:posOffset>2632710</wp:posOffset>
@@ -607,6 +609,7 @@
                                     <w:rFonts w:asciiTheme="majorHAnsi" w:eastAsiaTheme="majorEastAsia" w:hAnsiTheme="majorHAnsi" w:cstheme="majorBidi"/>
                                     <w:sz w:val="36"/>
                                     <w:szCs w:val="40"/>
+                                    <w:lang w:val="nl-NL"/>
                                   </w:rPr>
                                   <w:alias w:val="Author"/>
                                   <w:id w:val="-2042436738"/>
@@ -622,6 +625,7 @@
                                         <w:rFonts w:asciiTheme="majorHAnsi" w:eastAsiaTheme="majorEastAsia" w:hAnsiTheme="majorHAnsi" w:cstheme="majorBidi"/>
                                         <w:sz w:val="40"/>
                                         <w:szCs w:val="40"/>
+                                        <w:lang w:val="nl-NL"/>
                                       </w:rPr>
                                     </w:pPr>
                                     <w:r>
@@ -629,50 +633,9 @@
                                         <w:rFonts w:asciiTheme="majorHAnsi" w:eastAsiaTheme="majorEastAsia" w:hAnsiTheme="majorHAnsi" w:cstheme="majorBidi"/>
                                         <w:sz w:val="36"/>
                                         <w:szCs w:val="40"/>
+                                        <w:lang w:val="nl-NL"/>
                                       </w:rPr>
-                                      <w:t xml:space="preserve">Matthijs </w:t>
-                                    </w:r>
-                                    <w:proofErr w:type="spellStart"/>
-                                    <w:r>
-                                      <w:rPr>
-                                        <w:rFonts w:asciiTheme="majorHAnsi" w:eastAsiaTheme="majorEastAsia" w:hAnsiTheme="majorHAnsi" w:cstheme="majorBidi"/>
-                                        <w:sz w:val="36"/>
-                                        <w:szCs w:val="40"/>
-                                      </w:rPr>
-                                      <w:t>Brouns</w:t>
-                                    </w:r>
-                                    <w:proofErr w:type="spellEnd"/>
-                                    <w:r>
-                                      <w:rPr>
-                                        <w:rFonts w:asciiTheme="majorHAnsi" w:eastAsiaTheme="majorEastAsia" w:hAnsiTheme="majorHAnsi" w:cstheme="majorBidi"/>
-                                        <w:sz w:val="36"/>
-                                        <w:szCs w:val="40"/>
-                                      </w:rPr>
-                                      <w:t xml:space="preserve">   </w:t>
-                                    </w:r>
-                                    <w:r>
-                                      <w:rPr>
-                                        <w:rFonts w:asciiTheme="majorHAnsi" w:eastAsiaTheme="majorEastAsia" w:hAnsiTheme="majorHAnsi" w:cstheme="majorBidi"/>
-                                        <w:sz w:val="36"/>
-                                        <w:szCs w:val="40"/>
-                                      </w:rPr>
-                                      <w:t>1505157</w:t>
-                                    </w:r>
-                                    <w:r>
-                                      <w:rPr>
-                                        <w:rFonts w:asciiTheme="majorHAnsi" w:eastAsiaTheme="majorEastAsia" w:hAnsiTheme="majorHAnsi" w:cstheme="majorBidi"/>
-                                        <w:sz w:val="36"/>
-                                        <w:szCs w:val="40"/>
-                                      </w:rPr>
-                                      <w:t xml:space="preserve">              Hélène van Heijningen</w:t>
-                                    </w:r>
-                                    <w:r>
-                                      <w:rPr>
-                                        <w:rFonts w:asciiTheme="majorHAnsi" w:eastAsiaTheme="majorEastAsia" w:hAnsiTheme="majorHAnsi" w:cstheme="majorBidi"/>
-                                        <w:sz w:val="36"/>
-                                        <w:szCs w:val="40"/>
-                                      </w:rPr>
-                                      <w:t xml:space="preserve"> 4076850</w:t>
+                                      <w:t>Matthijs Brouns   1505157              Hélène van Heijningen 4076850</w:t>
                                     </w:r>
                                   </w:p>
                                 </w:sdtContent>
@@ -680,9 +643,18 @@
                               <w:p>
                                 <w:pPr>
                                   <w:suppressOverlap/>
+                                  <w:rPr>
+                                    <w:lang w:val="nl-NL"/>
+                                  </w:rPr>
                                 </w:pPr>
                               </w:p>
-                              <w:p/>
+                              <w:p>
+                                <w:pPr>
+                                  <w:rPr>
+                                    <w:lang w:val="nl-NL"/>
+                                  </w:rPr>
+                                </w:pPr>
+                              </w:p>
                             </w:txbxContent>
                           </wps:txbx>
                           <wps:bodyPr rot="0" spcFirstLastPara="0" vertOverflow="overflow" horzOverflow="overflow" vert="horz" wrap="square" lIns="91440" tIns="182880" rIns="91440" bIns="91440" numCol="1" spcCol="0" rtlCol="0" fromWordArt="0" anchor="t" anchorCtr="0" forceAA="0" compatLnSpc="1">
@@ -714,6 +686,7 @@
                               <w:rFonts w:asciiTheme="majorHAnsi" w:eastAsiaTheme="majorEastAsia" w:hAnsiTheme="majorHAnsi" w:cstheme="majorBidi"/>
                               <w:sz w:val="36"/>
                               <w:szCs w:val="40"/>
+                              <w:lang w:val="nl-NL"/>
                             </w:rPr>
                             <w:alias w:val="Author"/>
                             <w:id w:val="-2042436738"/>
@@ -729,6 +702,7 @@
                                   <w:rFonts w:asciiTheme="majorHAnsi" w:eastAsiaTheme="majorEastAsia" w:hAnsiTheme="majorHAnsi" w:cstheme="majorBidi"/>
                                   <w:sz w:val="40"/>
                                   <w:szCs w:val="40"/>
+                                  <w:lang w:val="nl-NL"/>
                                 </w:rPr>
                               </w:pPr>
                               <w:r>
@@ -736,50 +710,9 @@
                                   <w:rFonts w:asciiTheme="majorHAnsi" w:eastAsiaTheme="majorEastAsia" w:hAnsiTheme="majorHAnsi" w:cstheme="majorBidi"/>
                                   <w:sz w:val="36"/>
                                   <w:szCs w:val="40"/>
+                                  <w:lang w:val="nl-NL"/>
                                 </w:rPr>
-                                <w:t xml:space="preserve">Matthijs </w:t>
-                              </w:r>
-                              <w:proofErr w:type="spellStart"/>
-                              <w:r>
-                                <w:rPr>
-                                  <w:rFonts w:asciiTheme="majorHAnsi" w:eastAsiaTheme="majorEastAsia" w:hAnsiTheme="majorHAnsi" w:cstheme="majorBidi"/>
-                                  <w:sz w:val="36"/>
-                                  <w:szCs w:val="40"/>
-                                </w:rPr>
-                                <w:t>Brouns</w:t>
-                              </w:r>
-                              <w:proofErr w:type="spellEnd"/>
-                              <w:r>
-                                <w:rPr>
-                                  <w:rFonts w:asciiTheme="majorHAnsi" w:eastAsiaTheme="majorEastAsia" w:hAnsiTheme="majorHAnsi" w:cstheme="majorBidi"/>
-                                  <w:sz w:val="36"/>
-                                  <w:szCs w:val="40"/>
-                                </w:rPr>
-                                <w:t xml:space="preserve">   </w:t>
-                              </w:r>
-                              <w:r>
-                                <w:rPr>
-                                  <w:rFonts w:asciiTheme="majorHAnsi" w:eastAsiaTheme="majorEastAsia" w:hAnsiTheme="majorHAnsi" w:cstheme="majorBidi"/>
-                                  <w:sz w:val="36"/>
-                                  <w:szCs w:val="40"/>
-                                </w:rPr>
-                                <w:t>1505157</w:t>
-                              </w:r>
-                              <w:r>
-                                <w:rPr>
-                                  <w:rFonts w:asciiTheme="majorHAnsi" w:eastAsiaTheme="majorEastAsia" w:hAnsiTheme="majorHAnsi" w:cstheme="majorBidi"/>
-                                  <w:sz w:val="36"/>
-                                  <w:szCs w:val="40"/>
-                                </w:rPr>
-                                <w:t xml:space="preserve">              Hélène van Heijningen</w:t>
-                              </w:r>
-                              <w:r>
-                                <w:rPr>
-                                  <w:rFonts w:asciiTheme="majorHAnsi" w:eastAsiaTheme="majorEastAsia" w:hAnsiTheme="majorHAnsi" w:cstheme="majorBidi"/>
-                                  <w:sz w:val="36"/>
-                                  <w:szCs w:val="40"/>
-                                </w:rPr>
-                                <w:t xml:space="preserve"> 4076850</w:t>
+                                <w:t>Matthijs Brouns   1505157              Hélène van Heijningen 4076850</w:t>
                               </w:r>
                             </w:p>
                           </w:sdtContent>
@@ -787,9 +720,18 @@
                         <w:p>
                           <w:pPr>
                             <w:suppressOverlap/>
+                            <w:rPr>
+                              <w:lang w:val="nl-NL"/>
+                            </w:rPr>
                           </w:pPr>
                         </w:p>
-                        <w:p/>
+                        <w:p>
+                          <w:pPr>
+                            <w:rPr>
+                              <w:lang w:val="nl-NL"/>
+                            </w:rPr>
+                          </w:pPr>
+                        </w:p>
                       </w:txbxContent>
                     </v:textbox>
                     <w10:wrap anchorx="margin" anchory="margin"/>
@@ -801,11 +743,12 @@
           <w:r>
             <w:rPr>
               <w:noProof/>
+              <w:lang w:val="nl-NL" w:eastAsia="nl-NL"/>
             </w:rPr>
             <mc:AlternateContent>
               <mc:Choice Requires="wps">
                 <w:drawing>
-                  <wp:anchor distT="0" distB="0" distL="114300" distR="114300" simplePos="0" relativeHeight="251715584" behindDoc="1" locked="0" layoutInCell="1" allowOverlap="1" wp14:anchorId="425FF51F" wp14:editId="764B71B6">
+                  <wp:anchor distT="0" distB="0" distL="114300" distR="114300" simplePos="0" relativeHeight="251715584" behindDoc="1" locked="0" layoutInCell="1" allowOverlap="1" wp14:anchorId="5AA01E6A" wp14:editId="4BBB9EFA">
                     <wp:simplePos x="0" y="0"/>
                     <wp:positionH relativeFrom="margin">
                       <wp:posOffset>-914400</wp:posOffset>
@@ -881,11 +824,12 @@
           <w:r>
             <w:rPr>
               <w:noProof/>
+              <w:lang w:val="nl-NL" w:eastAsia="nl-NL"/>
             </w:rPr>
             <mc:AlternateContent>
               <mc:Choice Requires="wps">
                 <w:drawing>
-                  <wp:anchor distT="0" distB="0" distL="114300" distR="114300" simplePos="0" relativeHeight="251716608" behindDoc="1" locked="0" layoutInCell="1" allowOverlap="1" wp14:anchorId="47564FF3" wp14:editId="5545E86E">
+                  <wp:anchor distT="0" distB="0" distL="114300" distR="114300" simplePos="0" relativeHeight="251716608" behindDoc="1" locked="0" layoutInCell="1" allowOverlap="1" wp14:anchorId="77CEA7D2" wp14:editId="4E091CAC">
                     <wp:simplePos x="0" y="0"/>
                     <wp:positionH relativeFrom="margin">
                       <wp:posOffset>-914400</wp:posOffset>
@@ -950,7 +894,7 @@
                                 <w:sdtContent>
                                   <w:p>
                                     <w:pPr>
-                                      <w:pStyle w:val="NoSpacing"/>
+                                      <w:pStyle w:val="Geenafstand"/>
                                       <w:jc w:val="left"/>
                                       <w:rPr>
                                         <w:rFonts w:asciiTheme="majorHAnsi" w:eastAsiaTheme="majorEastAsia" w:hAnsiTheme="majorHAnsi" w:cstheme="majorBidi"/>
@@ -1010,7 +954,7 @@
                           <w:sdtContent>
                             <w:p>
                               <w:pPr>
-                                <w:pStyle w:val="NoSpacing"/>
+                                <w:pStyle w:val="Geenafstand"/>
                                 <w:jc w:val="left"/>
                                 <w:rPr>
                                   <w:rFonts w:asciiTheme="majorHAnsi" w:eastAsiaTheme="majorEastAsia" w:hAnsiTheme="majorHAnsi" w:cstheme="majorBidi"/>
@@ -1062,7 +1006,7 @@
         </w:p>
         <w:p>
           <w:pPr>
-            <w:pStyle w:val="Heading1"/>
+            <w:pStyle w:val="Kop1"/>
             <w:ind w:left="270"/>
           </w:pPr>
           <w:bookmarkStart w:id="0" w:name="_Toc410482160"/>
@@ -1131,44 +1075,134 @@
             <w:ind w:left="270"/>
             <w:jc w:val="center"/>
             <w:rPr>
-              <w:rStyle w:val="Emphasis"/>
+              <w:rStyle w:val="Nadruk"/>
               <w:sz w:val="24"/>
             </w:rPr>
           </w:pPr>
           <w:r>
             <w:rPr>
-              <w:rStyle w:val="Emphasis"/>
+              <w:rStyle w:val="Nadruk"/>
               <w:sz w:val="24"/>
             </w:rPr>
             <w:lastRenderedPageBreak/>
             <w:t>Executive Summary</w:t>
           </w:r>
         </w:p>
-        <w:p>
-          <w:pPr>
-            <w:ind w:left="270"/>
-          </w:pPr>
-          <w:r>
-            <w:t>…</w:t>
-          </w:r>
-        </w:p>
       </w:sdtContent>
     </w:sdt>
     <w:p>
       <w:pPr>
-        <w:pStyle w:val="Subtitle"/>
-        <w:rPr>
-          <w:rStyle w:val="SubtleEmphasis"/>
-        </w:rPr>
+        <w:ind w:left="270" w:right="270"/>
       </w:pPr>
       <w:bookmarkStart w:id="3" w:name="_Toc410383845"/>
       <w:r>
+        <w:t xml:space="preserve">Empirical research has shown that throughout history, the distribution of the sizes of the largest cities in a nation often follows a </w:t>
+      </w:r>
+      <w:proofErr w:type="spellStart"/>
+      <w:r>
+        <w:t>Zipfian</w:t>
+      </w:r>
+      <w:proofErr w:type="spellEnd"/>
+      <w:r>
+        <w:t xml:space="preserve"> distribution, which is a specific power law distribution. The main driver behind the emergence of this specific distribution however is still unknown. Gaining more insight in the emergence of </w:t>
+      </w:r>
+      <w:proofErr w:type="spellStart"/>
+      <w:r>
+        <w:t>Zipf’s</w:t>
+      </w:r>
+      <w:proofErr w:type="spellEnd"/>
+      <w:r>
+        <w:t xml:space="preserve"> law can help policy makers in various domains such as special planning. </w:t>
+      </w:r>
+    </w:p>
+    <w:p>
+      <w:pPr>
+        <w:ind w:left="270" w:right="270"/>
+      </w:pPr>
+      <w:r>
+        <w:t xml:space="preserve">The main goal of this research was to determine to what extent decisions made at household level influence moving </w:t>
+      </w:r>
+      <w:proofErr w:type="spellStart"/>
+      <w:r>
+        <w:t>behaviour</w:t>
+      </w:r>
+      <w:proofErr w:type="spellEnd"/>
+      <w:r>
+        <w:t xml:space="preserve"> between cities to cause the emergence of the </w:t>
+      </w:r>
+      <w:proofErr w:type="spellStart"/>
+      <w:r>
+        <w:t>Zipf's</w:t>
+      </w:r>
+      <w:proofErr w:type="spellEnd"/>
+      <w:r>
+        <w:t xml:space="preserve"> law?</w:t>
+      </w:r>
+      <w:r>
+        <w:t xml:space="preserve"> </w:t>
+      </w:r>
+    </w:p>
+    <w:p>
+      <w:pPr>
+        <w:ind w:left="270" w:right="270"/>
+      </w:pPr>
+      <w:r>
+        <w:t xml:space="preserve">An agent-based model of city migrations based on household decision making was created and validated. Exploratory Model Analysis on this model shows that two </w:t>
+      </w:r>
+      <w:r>
+        <w:t xml:space="preserve">factors - the distance people are willing to move and the increase in city attractiveness as its size increases - are important factors in the emergence of a </w:t>
+      </w:r>
+      <w:proofErr w:type="spellStart"/>
+      <w:r>
+        <w:t>Zipf’s</w:t>
+      </w:r>
+      <w:proofErr w:type="spellEnd"/>
+      <w:r>
+        <w:t xml:space="preserve"> law. However, the sensitivity of the model in producing a </w:t>
+      </w:r>
+      <w:proofErr w:type="spellStart"/>
+      <w:r>
+        <w:t>Zipf’s</w:t>
+      </w:r>
+      <w:proofErr w:type="spellEnd"/>
+      <w:r>
+        <w:t xml:space="preserve"> law indicates that this model cannot be used to fully explain the emergence of a </w:t>
+      </w:r>
+      <w:proofErr w:type="spellStart"/>
+      <w:r>
+        <w:t>Zipf’s</w:t>
+      </w:r>
+      <w:proofErr w:type="spellEnd"/>
+      <w:r>
+        <w:t xml:space="preserve"> law as history shows that the behavior should be rather robust. </w:t>
+      </w:r>
+    </w:p>
+    <w:p>
+      <w:pPr>
+        <w:ind w:left="270" w:right="270"/>
+        <w:rPr>
+          <w:rFonts w:eastAsia="Times New Roman"/>
+          <w:shd w:val="clear" w:color="auto" w:fill="FFFFFF"/>
+        </w:rPr>
+      </w:pPr>
+      <w:r>
+        <w:t>The model can be improved in several areas, most notably further improvements with regards to the migration rules of households, as well as various speed improvements.</w:t>
+      </w:r>
+    </w:p>
+    <w:p>
+      <w:pPr>
+        <w:pStyle w:val="Ondertitel"/>
+        <w:rPr>
+          <w:rStyle w:val="Subtielebenadrukking"/>
+        </w:rPr>
+      </w:pPr>
+      <w:r>
         <w:br w:type="page"/>
       </w:r>
     </w:p>
     <w:p>
       <w:pPr>
-        <w:pStyle w:val="Heading1"/>
+        <w:pStyle w:val="Kop1"/>
         <w:spacing w:before="120"/>
         <w:ind w:left="274"/>
         <w:rPr>
@@ -1198,7 +1232,7 @@
     </w:p>
     <w:p>
       <w:pPr>
-        <w:pStyle w:val="TOC1"/>
+        <w:pStyle w:val="Inhopg1"/>
         <w:spacing w:before="200" w:after="0"/>
         <w:rPr>
           <w:rFonts w:asciiTheme="minorHAnsi" w:hAnsiTheme="minorHAnsi"/>
@@ -1256,7 +1290,7 @@
     </w:p>
     <w:p>
       <w:pPr>
-        <w:pStyle w:val="TOC1"/>
+        <w:pStyle w:val="Inhopg1"/>
         <w:spacing w:before="200" w:after="0"/>
         <w:rPr>
           <w:rFonts w:asciiTheme="minorHAnsi" w:hAnsiTheme="minorHAnsi"/>
@@ -1314,7 +1348,7 @@
     </w:p>
     <w:p>
       <w:pPr>
-        <w:pStyle w:val="TOC2"/>
+        <w:pStyle w:val="Inhopg2"/>
         <w:spacing w:before="200" w:after="0"/>
         <w:rPr>
           <w:rFonts w:asciiTheme="minorHAnsi" w:hAnsiTheme="minorHAnsi"/>
@@ -1372,7 +1406,7 @@
     </w:p>
     <w:p>
       <w:pPr>
-        <w:pStyle w:val="TOC2"/>
+        <w:pStyle w:val="Inhopg2"/>
         <w:spacing w:before="200" w:after="0"/>
         <w:rPr>
           <w:rFonts w:asciiTheme="minorHAnsi" w:hAnsiTheme="minorHAnsi"/>
@@ -1432,7 +1466,7 @@
     </w:p>
     <w:p>
       <w:pPr>
-        <w:pStyle w:val="TOC2"/>
+        <w:pStyle w:val="Inhopg2"/>
         <w:spacing w:before="200" w:after="0"/>
         <w:rPr>
           <w:rFonts w:asciiTheme="minorHAnsi" w:hAnsiTheme="minorHAnsi"/>
@@ -1490,7 +1524,7 @@
     </w:p>
     <w:p>
       <w:pPr>
-        <w:pStyle w:val="TOC2"/>
+        <w:pStyle w:val="Inhopg2"/>
         <w:spacing w:before="200" w:after="0"/>
         <w:rPr>
           <w:rFonts w:asciiTheme="minorHAnsi" w:hAnsiTheme="minorHAnsi"/>
@@ -1548,7 +1582,7 @@
     </w:p>
     <w:p>
       <w:pPr>
-        <w:pStyle w:val="TOC2"/>
+        <w:pStyle w:val="Inhopg2"/>
         <w:spacing w:before="200" w:after="0"/>
         <w:rPr>
           <w:rFonts w:asciiTheme="minorHAnsi" w:hAnsiTheme="minorHAnsi"/>
@@ -1608,7 +1642,7 @@
     </w:p>
     <w:p>
       <w:pPr>
-        <w:pStyle w:val="TOC1"/>
+        <w:pStyle w:val="Inhopg1"/>
         <w:spacing w:before="200" w:after="0"/>
         <w:rPr>
           <w:rFonts w:asciiTheme="minorHAnsi" w:hAnsiTheme="minorHAnsi"/>
@@ -1666,7 +1700,7 @@
     </w:p>
     <w:p>
       <w:pPr>
-        <w:pStyle w:val="TOC1"/>
+        <w:pStyle w:val="Inhopg1"/>
         <w:spacing w:before="200" w:after="0"/>
         <w:rPr>
           <w:rFonts w:asciiTheme="minorHAnsi" w:hAnsiTheme="minorHAnsi"/>
@@ -1724,7 +1758,7 @@
     </w:p>
     <w:p>
       <w:pPr>
-        <w:pStyle w:val="TOC2"/>
+        <w:pStyle w:val="Inhopg2"/>
         <w:spacing w:before="200" w:after="0"/>
         <w:rPr>
           <w:rFonts w:asciiTheme="minorHAnsi" w:hAnsiTheme="minorHAnsi"/>
@@ -1782,7 +1816,7 @@
     </w:p>
     <w:p>
       <w:pPr>
-        <w:pStyle w:val="TOC2"/>
+        <w:pStyle w:val="Inhopg2"/>
         <w:spacing w:before="200" w:after="0"/>
         <w:rPr>
           <w:rFonts w:asciiTheme="minorHAnsi" w:hAnsiTheme="minorHAnsi"/>
@@ -1840,7 +1874,7 @@
     </w:p>
     <w:p>
       <w:pPr>
-        <w:pStyle w:val="TOC2"/>
+        <w:pStyle w:val="Inhopg2"/>
         <w:spacing w:before="200" w:after="0"/>
         <w:rPr>
           <w:rFonts w:asciiTheme="minorHAnsi" w:hAnsiTheme="minorHAnsi"/>
@@ -1898,7 +1932,7 @@
     </w:p>
     <w:p>
       <w:pPr>
-        <w:pStyle w:val="TOC2"/>
+        <w:pStyle w:val="Inhopg2"/>
         <w:spacing w:before="200" w:after="0"/>
         <w:rPr>
           <w:rFonts w:asciiTheme="minorHAnsi" w:hAnsiTheme="minorHAnsi"/>
@@ -1956,7 +1990,7 @@
     </w:p>
     <w:p>
       <w:pPr>
-        <w:pStyle w:val="TOC1"/>
+        <w:pStyle w:val="Inhopg1"/>
         <w:spacing w:before="200" w:after="0"/>
         <w:rPr>
           <w:rFonts w:asciiTheme="minorHAnsi" w:hAnsiTheme="minorHAnsi"/>
@@ -2014,7 +2048,7 @@
     </w:p>
     <w:p>
       <w:pPr>
-        <w:pStyle w:val="TOC2"/>
+        <w:pStyle w:val="Inhopg2"/>
         <w:spacing w:before="200" w:after="0"/>
         <w:rPr>
           <w:rFonts w:asciiTheme="minorHAnsi" w:hAnsiTheme="minorHAnsi"/>
@@ -2072,7 +2106,7 @@
     </w:p>
     <w:p>
       <w:pPr>
-        <w:pStyle w:val="TOC2"/>
+        <w:pStyle w:val="Inhopg2"/>
         <w:spacing w:before="200" w:after="0"/>
         <w:rPr>
           <w:rFonts w:asciiTheme="minorHAnsi" w:hAnsiTheme="minorHAnsi"/>
@@ -2130,7 +2164,7 @@
     </w:p>
     <w:p>
       <w:pPr>
-        <w:pStyle w:val="TOC2"/>
+        <w:pStyle w:val="Inhopg2"/>
         <w:spacing w:before="200" w:after="0"/>
         <w:rPr>
           <w:rFonts w:asciiTheme="minorHAnsi" w:hAnsiTheme="minorHAnsi"/>
@@ -2188,7 +2222,7 @@
     </w:p>
     <w:p>
       <w:pPr>
-        <w:pStyle w:val="TOC2"/>
+        <w:pStyle w:val="Inhopg2"/>
         <w:spacing w:before="200" w:after="0"/>
         <w:rPr>
           <w:rFonts w:asciiTheme="minorHAnsi" w:hAnsiTheme="minorHAnsi"/>
@@ -2246,7 +2280,7 @@
     </w:p>
     <w:p>
       <w:pPr>
-        <w:pStyle w:val="TOC1"/>
+        <w:pStyle w:val="Inhopg1"/>
         <w:spacing w:before="200" w:after="0"/>
         <w:rPr>
           <w:rFonts w:asciiTheme="minorHAnsi" w:hAnsiTheme="minorHAnsi"/>
@@ -2304,7 +2338,7 @@
     </w:p>
     <w:p>
       <w:pPr>
-        <w:pStyle w:val="TOC2"/>
+        <w:pStyle w:val="Inhopg2"/>
         <w:spacing w:before="200" w:after="0"/>
         <w:rPr>
           <w:rFonts w:asciiTheme="minorHAnsi" w:hAnsiTheme="minorHAnsi"/>
@@ -2362,7 +2396,7 @@
     </w:p>
     <w:p>
       <w:pPr>
-        <w:pStyle w:val="TOC2"/>
+        <w:pStyle w:val="Inhopg2"/>
         <w:spacing w:before="200" w:after="0"/>
         <w:rPr>
           <w:rFonts w:asciiTheme="minorHAnsi" w:hAnsiTheme="minorHAnsi"/>
@@ -2420,7 +2454,7 @@
     </w:p>
     <w:p>
       <w:pPr>
-        <w:pStyle w:val="TOC1"/>
+        <w:pStyle w:val="Inhopg1"/>
         <w:spacing w:before="200" w:after="0"/>
         <w:rPr>
           <w:rFonts w:asciiTheme="minorHAnsi" w:hAnsiTheme="minorHAnsi"/>
@@ -2478,7 +2512,7 @@
     </w:p>
     <w:p>
       <w:pPr>
-        <w:pStyle w:val="TOC1"/>
+        <w:pStyle w:val="Inhopg1"/>
         <w:spacing w:before="200" w:after="0"/>
         <w:rPr>
           <w:rFonts w:asciiTheme="minorHAnsi" w:hAnsiTheme="minorHAnsi"/>
@@ -2536,7 +2570,7 @@
     </w:p>
     <w:p>
       <w:pPr>
-        <w:pStyle w:val="TOC1"/>
+        <w:pStyle w:val="Inhopg1"/>
         <w:spacing w:before="200" w:after="0"/>
         <w:rPr>
           <w:rFonts w:asciiTheme="minorHAnsi" w:hAnsiTheme="minorHAnsi"/>
@@ -2594,7 +2628,7 @@
     </w:p>
     <w:p>
       <w:pPr>
-        <w:pStyle w:val="TOC1"/>
+        <w:pStyle w:val="Inhopg1"/>
         <w:spacing w:before="200" w:after="0"/>
         <w:rPr>
           <w:rFonts w:asciiTheme="minorHAnsi" w:hAnsiTheme="minorHAnsi"/>
@@ -2652,7 +2686,7 @@
     </w:p>
     <w:p>
       <w:pPr>
-        <w:pStyle w:val="TOC1"/>
+        <w:pStyle w:val="Inhopg1"/>
         <w:spacing w:before="200" w:after="0"/>
         <w:rPr>
           <w:rFonts w:asciiTheme="minorHAnsi" w:hAnsiTheme="minorHAnsi"/>
@@ -2710,7 +2744,7 @@
     </w:p>
     <w:p>
       <w:pPr>
-        <w:pStyle w:val="Heading1"/>
+        <w:pStyle w:val="Kop1"/>
         <w:spacing w:before="240"/>
         <w:ind w:left="274"/>
       </w:pPr>
@@ -2994,23 +3028,7 @@
           <w:rFonts w:eastAsia="Times New Roman"/>
           <w:shd w:val="clear" w:color="auto" w:fill="FFFFFF"/>
         </w:rPr>
-        <w:t xml:space="preserve"> a problem or an </w:t>
-      </w:r>
-      <w:proofErr w:type="gramStart"/>
-      <w:r>
-        <w:rPr>
-          <w:rFonts w:eastAsia="Times New Roman"/>
-          <w:shd w:val="clear" w:color="auto" w:fill="FFFFFF"/>
-        </w:rPr>
-        <w:t>asset?</w:t>
-      </w:r>
-      <w:proofErr w:type="gramEnd"/>
-      <w:r>
-        <w:rPr>
-          <w:rFonts w:eastAsia="Times New Roman"/>
-          <w:shd w:val="clear" w:color="auto" w:fill="FFFFFF"/>
-        </w:rPr>
-        <w:t xml:space="preserve"> What can be the reason for this? </w:t>
+        <w:t xml:space="preserve"> a problem or an asset? What can be the reason for this? </w:t>
       </w:r>
       <w:r>
         <w:rPr>
@@ -3326,7 +3344,7 @@
     </w:p>
     <w:p>
       <w:pPr>
-        <w:pStyle w:val="Heading1"/>
+        <w:pStyle w:val="Kop1"/>
         <w:ind w:left="270" w:right="270"/>
       </w:pPr>
       <w:bookmarkStart w:id="8" w:name="_Toc410482609"/>
@@ -3398,7 +3416,7 @@
     </w:p>
     <w:p>
       <w:pPr>
-        <w:pStyle w:val="Heading2"/>
+        <w:pStyle w:val="Kop2"/>
         <w:ind w:left="270" w:right="270"/>
       </w:pPr>
       <w:bookmarkStart w:id="9" w:name="_Toc410482610"/>
@@ -3432,7 +3450,7 @@
     </w:p>
     <w:p>
       <w:pPr>
-        <w:pStyle w:val="Caption"/>
+        <w:pStyle w:val="Bijschrift"/>
         <w:keepNext/>
         <w:ind w:left="270"/>
         <w:jc w:val="both"/>
@@ -3497,6 +3515,7 @@
       <w:r>
         <w:rPr>
           <w:noProof/>
+          <w:lang w:val="nl-NL" w:eastAsia="nl-NL"/>
         </w:rPr>
         <w:drawing>
           <wp:inline distT="0" distB="0" distL="0" distR="0" wp14:anchorId="0EF3CF3C" wp14:editId="3A61D85C">
@@ -3641,7 +3660,7 @@
     </w:p>
     <w:p>
       <w:pPr>
-        <w:pStyle w:val="Heading2"/>
+        <w:pStyle w:val="Kop2"/>
         <w:ind w:left="270" w:right="270"/>
       </w:pPr>
       <w:bookmarkStart w:id="10" w:name="_Toc410482612"/>
@@ -3661,7 +3680,6 @@
       <w:pPr>
         <w:ind w:left="270" w:right="270"/>
       </w:pPr>
-      <w:proofErr w:type="gramStart"/>
       <w:r>
         <w:t xml:space="preserve">Research done by </w:t>
       </w:r>
@@ -3684,22 +3702,13 @@
         <w:t xml:space="preserve"> are willing to travel relatively far</w:t>
       </w:r>
       <w:r>
-        <w:t>.</w:t>
-      </w:r>
-      <w:proofErr w:type="gramEnd"/>
-      <w:r>
-        <w:t xml:space="preserve"> This makes this category very interesting. Furthermore, as many researchers indicate that a Zipf’s law is probably related to economic factors</w:t>
+        <w:t>. This makes this category very interesting. Furthermore, as many researchers indicate that a Zipf’s law is probably related to economic factors</w:t>
       </w:r>
       <w:r>
         <w:t xml:space="preserve"> such as research done by Robert Axtell and Richard Florida (2006)</w:t>
       </w:r>
-      <w:proofErr w:type="gramStart"/>
-      <w:r>
-        <w:t>,</w:t>
-      </w:r>
-      <w:proofErr w:type="gramEnd"/>
-      <w:r>
-        <w:t xml:space="preserve"> </w:t>
+      <w:r>
+        <w:t xml:space="preserve">, </w:t>
       </w:r>
       <w:r>
         <w:t>this category is a large factor in the model</w:t>
@@ -3716,7 +3725,7 @@
     </w:p>
     <w:p>
       <w:pPr>
-        <w:pStyle w:val="Heading2"/>
+        <w:pStyle w:val="Kop2"/>
         <w:ind w:left="270" w:right="270"/>
       </w:pPr>
       <w:bookmarkStart w:id="11" w:name="_Toc410482613"/>
@@ -3744,7 +3753,7 @@
     </w:p>
     <w:p>
       <w:pPr>
-        <w:pStyle w:val="Heading2"/>
+        <w:pStyle w:val="Kop2"/>
         <w:ind w:left="270" w:right="270"/>
         <w:rPr>
           <w:rFonts w:eastAsia="Times New Roman"/>
@@ -3790,7 +3799,7 @@
     </w:p>
     <w:p>
       <w:pPr>
-        <w:pStyle w:val="ListParagraph"/>
+        <w:pStyle w:val="Lijstalinea"/>
         <w:numPr>
           <w:ilvl w:val="0"/>
           <w:numId w:val="6"/>
@@ -3804,7 +3813,7 @@
     </w:p>
     <w:p>
       <w:pPr>
-        <w:pStyle w:val="ListParagraph"/>
+        <w:pStyle w:val="Lijstalinea"/>
         <w:numPr>
           <w:ilvl w:val="0"/>
           <w:numId w:val="6"/>
@@ -3818,7 +3827,7 @@
     </w:p>
     <w:p>
       <w:pPr>
-        <w:pStyle w:val="ListParagraph"/>
+        <w:pStyle w:val="Lijstalinea"/>
         <w:numPr>
           <w:ilvl w:val="0"/>
           <w:numId w:val="6"/>
@@ -3832,7 +3841,7 @@
     </w:p>
     <w:p>
       <w:pPr>
-        <w:pStyle w:val="ListParagraph"/>
+        <w:pStyle w:val="Lijstalinea"/>
         <w:numPr>
           <w:ilvl w:val="0"/>
           <w:numId w:val="6"/>
@@ -3846,7 +3855,7 @@
     </w:p>
     <w:p>
       <w:pPr>
-        <w:pStyle w:val="ListParagraph"/>
+        <w:pStyle w:val="Lijstalinea"/>
         <w:numPr>
           <w:ilvl w:val="0"/>
           <w:numId w:val="6"/>
@@ -3860,7 +3869,7 @@
     </w:p>
     <w:p>
       <w:pPr>
-        <w:pStyle w:val="ListParagraph"/>
+        <w:pStyle w:val="Lijstalinea"/>
         <w:numPr>
           <w:ilvl w:val="0"/>
           <w:numId w:val="6"/>
@@ -3949,7 +3958,7 @@
     </w:p>
     <w:p>
       <w:pPr>
-        <w:pStyle w:val="Heading1"/>
+        <w:pStyle w:val="Kop1"/>
         <w:ind w:left="270" w:right="270"/>
       </w:pPr>
       <w:bookmarkStart w:id="13" w:name="_Toc410482615"/>
@@ -3968,6 +3977,7 @@
       <w:r>
         <w:rPr>
           <w:noProof/>
+          <w:lang w:val="nl-NL" w:eastAsia="nl-NL"/>
         </w:rPr>
         <w:drawing>
           <wp:anchor distT="0" distB="0" distL="114300" distR="114300" simplePos="0" relativeHeight="251712512" behindDoc="0" locked="0" layoutInCell="1" allowOverlap="1" wp14:anchorId="74C4D832" wp14:editId="3EA6E462">
@@ -4054,6 +4064,7 @@
       <w:r>
         <w:rPr>
           <w:noProof/>
+          <w:lang w:val="nl-NL" w:eastAsia="nl-NL"/>
         </w:rPr>
         <mc:AlternateContent>
           <mc:Choice Requires="wps">
@@ -4095,7 +4106,7 @@
                         <w:txbxContent>
                           <w:p>
                             <w:pPr>
-                              <w:pStyle w:val="Caption"/>
+                              <w:pStyle w:val="Bijschrift"/>
                               <w:rPr>
                                 <w:noProof/>
                                 <w:sz w:val="20"/>
@@ -4137,7 +4148,7 @@
                   <w:txbxContent>
                     <w:p>
                       <w:pPr>
-                        <w:pStyle w:val="Caption"/>
+                        <w:pStyle w:val="Bijschrift"/>
                         <w:rPr>
                           <w:noProof/>
                           <w:sz w:val="20"/>
@@ -4295,7 +4306,7 @@
     </w:p>
     <w:p>
       <w:pPr>
-        <w:pStyle w:val="Caption"/>
+        <w:pStyle w:val="Bijschrift"/>
         <w:keepNext/>
         <w:ind w:left="270"/>
       </w:pPr>
@@ -4322,7 +4333,7 @@
     </w:p>
     <w:tbl>
       <w:tblPr>
-        <w:tblStyle w:val="LightShading"/>
+        <w:tblStyle w:val="Lichtearcering"/>
         <w:tblW w:w="0" w:type="auto"/>
         <w:tblInd w:w="378" w:type="dxa"/>
         <w:tblLook w:val="04A0" w:firstRow="1" w:lastRow="0" w:firstColumn="1" w:lastColumn="0" w:noHBand="0" w:noVBand="1"/>
@@ -4346,7 +4357,7 @@
           </w:tcPr>
           <w:p>
             <w:pPr>
-              <w:pStyle w:val="NoSpacing"/>
+              <w:pStyle w:val="Geenafstand"/>
               <w:jc w:val="left"/>
             </w:pPr>
             <w:r>
@@ -4363,7 +4374,7 @@
           </w:tcPr>
           <w:p>
             <w:pPr>
-              <w:pStyle w:val="NoSpacing"/>
+              <w:pStyle w:val="Geenafstand"/>
               <w:cnfStyle w:val="100000000000" w:firstRow="1" w:lastRow="0" w:firstColumn="0" w:lastColumn="0" w:oddVBand="0" w:evenVBand="0" w:oddHBand="0" w:evenHBand="0" w:firstRowFirstColumn="0" w:firstRowLastColumn="0" w:lastRowFirstColumn="0" w:lastRowLastColumn="0"/>
               <w:rPr>
                 <w:b w:val="0"/>
@@ -4393,7 +4404,7 @@
           </w:tcPr>
           <w:p>
             <w:pPr>
-              <w:pStyle w:val="NoSpacing"/>
+              <w:pStyle w:val="Geenafstand"/>
               <w:jc w:val="left"/>
             </w:pPr>
             <w:r>
@@ -4410,7 +4421,7 @@
           </w:tcPr>
           <w:p>
             <w:pPr>
-              <w:pStyle w:val="NoSpacing"/>
+              <w:pStyle w:val="Geenafstand"/>
               <w:cnfStyle w:val="000000100000" w:firstRow="0" w:lastRow="0" w:firstColumn="0" w:lastColumn="0" w:oddVBand="0" w:evenVBand="0" w:oddHBand="1" w:evenHBand="0" w:firstRowFirstColumn="0" w:firstRowLastColumn="0" w:lastRowFirstColumn="0" w:lastRowLastColumn="0"/>
             </w:pPr>
             <w:r>
@@ -4430,7 +4441,7 @@
           </w:tcPr>
           <w:p>
             <w:pPr>
-              <w:pStyle w:val="NoSpacing"/>
+              <w:pStyle w:val="Geenafstand"/>
               <w:jc w:val="left"/>
             </w:pPr>
             <w:r>
@@ -4444,7 +4455,7 @@
           </w:tcPr>
           <w:p>
             <w:pPr>
-              <w:pStyle w:val="NoSpacing"/>
+              <w:pStyle w:val="Geenafstand"/>
               <w:cnfStyle w:val="000000000000" w:firstRow="0" w:lastRow="0" w:firstColumn="0" w:lastColumn="0" w:oddVBand="0" w:evenVBand="0" w:oddHBand="0" w:evenHBand="0" w:firstRowFirstColumn="0" w:firstRowLastColumn="0" w:lastRowFirstColumn="0" w:lastRowLastColumn="0"/>
             </w:pPr>
             <w:r>
@@ -4465,7 +4476,7 @@
           </w:tcPr>
           <w:p>
             <w:pPr>
-              <w:pStyle w:val="NoSpacing"/>
+              <w:pStyle w:val="Geenafstand"/>
               <w:jc w:val="left"/>
             </w:pPr>
             <w:r>
@@ -4479,7 +4490,7 @@
           </w:tcPr>
           <w:p>
             <w:pPr>
-              <w:pStyle w:val="NoSpacing"/>
+              <w:pStyle w:val="Geenafstand"/>
               <w:cnfStyle w:val="000000100000" w:firstRow="0" w:lastRow="0" w:firstColumn="0" w:lastColumn="0" w:oddVBand="0" w:evenVBand="0" w:oddHBand="1" w:evenHBand="0" w:firstRowFirstColumn="0" w:firstRowLastColumn="0" w:lastRowFirstColumn="0" w:lastRowLastColumn="0"/>
             </w:pPr>
             <w:r>
@@ -4505,7 +4516,7 @@
           </w:tcPr>
           <w:p>
             <w:pPr>
-              <w:pStyle w:val="NoSpacing"/>
+              <w:pStyle w:val="Geenafstand"/>
               <w:jc w:val="left"/>
             </w:pPr>
             <w:r>
@@ -4519,7 +4530,7 @@
           </w:tcPr>
           <w:p>
             <w:pPr>
-              <w:pStyle w:val="NoSpacing"/>
+              <w:pStyle w:val="Geenafstand"/>
               <w:cnfStyle w:val="000000000000" w:firstRow="0" w:lastRow="0" w:firstColumn="0" w:lastColumn="0" w:oddVBand="0" w:evenVBand="0" w:oddHBand="0" w:evenHBand="0" w:firstRowFirstColumn="0" w:firstRowLastColumn="0" w:lastRowFirstColumn="0" w:lastRowLastColumn="0"/>
             </w:pPr>
             <w:r>
@@ -4540,7 +4551,7 @@
           </w:tcPr>
           <w:p>
             <w:pPr>
-              <w:pStyle w:val="NoSpacing"/>
+              <w:pStyle w:val="Geenafstand"/>
               <w:jc w:val="left"/>
             </w:pPr>
             <w:r>
@@ -4554,7 +4565,7 @@
           </w:tcPr>
           <w:p>
             <w:pPr>
-              <w:pStyle w:val="NoSpacing"/>
+              <w:pStyle w:val="Geenafstand"/>
               <w:cnfStyle w:val="000000100000" w:firstRow="0" w:lastRow="0" w:firstColumn="0" w:lastColumn="0" w:oddVBand="0" w:evenVBand="0" w:oddHBand="1" w:evenHBand="0" w:firstRowFirstColumn="0" w:firstRowLastColumn="0" w:lastRowFirstColumn="0" w:lastRowLastColumn="0"/>
             </w:pPr>
             <w:r>
@@ -4574,7 +4585,7 @@
           </w:tcPr>
           <w:p>
             <w:pPr>
-              <w:pStyle w:val="NoSpacing"/>
+              <w:pStyle w:val="Geenafstand"/>
               <w:jc w:val="left"/>
             </w:pPr>
             <w:r>
@@ -4588,7 +4599,7 @@
           </w:tcPr>
           <w:p>
             <w:pPr>
-              <w:pStyle w:val="NoSpacing"/>
+              <w:pStyle w:val="Geenafstand"/>
               <w:cnfStyle w:val="000000000000" w:firstRow="0" w:lastRow="0" w:firstColumn="0" w:lastColumn="0" w:oddVBand="0" w:evenVBand="0" w:oddHBand="0" w:evenHBand="0" w:firstRowFirstColumn="0" w:firstRowLastColumn="0" w:lastRowFirstColumn="0" w:lastRowLastColumn="0"/>
             </w:pPr>
             <w:r>
@@ -4600,7 +4611,7 @@
     </w:tbl>
     <w:p>
       <w:pPr>
-        <w:pStyle w:val="Heading1"/>
+        <w:pStyle w:val="Kop1"/>
         <w:ind w:left="270" w:right="270"/>
       </w:pPr>
       <w:bookmarkStart w:id="14" w:name="_Toc410482616"/>
@@ -4634,7 +4645,7 @@
     </w:p>
     <w:p>
       <w:pPr>
-        <w:pStyle w:val="Heading2"/>
+        <w:pStyle w:val="Kop2"/>
         <w:ind w:left="270" w:right="270"/>
       </w:pPr>
       <w:bookmarkStart w:id="15" w:name="_Toc410482617"/>
@@ -4653,6 +4664,7 @@
       <w:r>
         <w:rPr>
           <w:noProof/>
+          <w:lang w:val="nl-NL" w:eastAsia="nl-NL"/>
         </w:rPr>
         <mc:AlternateContent>
           <mc:Choice Requires="wpg">
@@ -4743,7 +4755,7 @@
                           <w:txbxContent>
                             <w:p>
                               <w:pPr>
-                                <w:pStyle w:val="Caption"/>
+                                <w:pStyle w:val="Bijschrift"/>
                                 <w:jc w:val="right"/>
                                 <w:rPr>
                                   <w:noProof/>
@@ -4814,7 +4826,7 @@
                     <w:txbxContent>
                       <w:p>
                         <w:pPr>
-                          <w:pStyle w:val="Caption"/>
+                          <w:pStyle w:val="Bijschrift"/>
                           <w:jc w:val="right"/>
                           <w:rPr>
                             <w:noProof/>
@@ -4865,7 +4877,7 @@
     </w:p>
     <w:p>
       <w:pPr>
-        <w:pStyle w:val="Heading2"/>
+        <w:pStyle w:val="Kop2"/>
         <w:ind w:left="270"/>
       </w:pPr>
       <w:bookmarkStart w:id="16" w:name="_Toc410482618"/>
@@ -4931,7 +4943,7 @@
     </w:p>
     <w:p>
       <w:pPr>
-        <w:pStyle w:val="Heading2"/>
+        <w:pStyle w:val="Kop2"/>
         <w:ind w:left="270"/>
       </w:pPr>
       <w:bookmarkStart w:id="17" w:name="_Toc410482619"/>
@@ -4970,7 +4982,7 @@
     </w:p>
     <w:p>
       <w:pPr>
-        <w:pStyle w:val="ListParagraph"/>
+        <w:pStyle w:val="Lijstalinea"/>
         <w:numPr>
           <w:ilvl w:val="0"/>
           <w:numId w:val="2"/>
@@ -4989,7 +5001,7 @@
     </w:p>
     <w:p>
       <w:pPr>
-        <w:pStyle w:val="ListParagraph"/>
+        <w:pStyle w:val="Lijstalinea"/>
         <w:numPr>
           <w:ilvl w:val="0"/>
           <w:numId w:val="2"/>
@@ -5005,7 +5017,7 @@
     </w:p>
     <w:p>
       <w:pPr>
-        <w:pStyle w:val="ListParagraph"/>
+        <w:pStyle w:val="Lijstalinea"/>
         <w:numPr>
           <w:ilvl w:val="0"/>
           <w:numId w:val="2"/>
@@ -5024,7 +5036,7 @@
     </w:p>
     <w:p>
       <w:pPr>
-        <w:pStyle w:val="ListParagraph"/>
+        <w:pStyle w:val="Lijstalinea"/>
         <w:numPr>
           <w:ilvl w:val="0"/>
           <w:numId w:val="2"/>
@@ -5043,7 +5055,7 @@
     </w:p>
     <w:p>
       <w:pPr>
-        <w:pStyle w:val="ListParagraph"/>
+        <w:pStyle w:val="Lijstalinea"/>
         <w:numPr>
           <w:ilvl w:val="0"/>
           <w:numId w:val="2"/>
@@ -5103,7 +5115,7 @@
     </w:p>
     <w:p>
       <w:pPr>
-        <w:pStyle w:val="Heading2"/>
+        <w:pStyle w:val="Kop2"/>
         <w:ind w:left="270"/>
       </w:pPr>
       <w:bookmarkStart w:id="18" w:name="_Toc410482620"/>
@@ -5144,6 +5156,7 @@
       <w:r>
         <w:rPr>
           <w:noProof/>
+          <w:lang w:val="nl-NL" w:eastAsia="nl-NL"/>
         </w:rPr>
         <mc:AlternateContent>
           <mc:Choice Requires="wps">
@@ -5192,7 +5205,7 @@
                         <w:txbxContent>
                           <w:p>
                             <w:pPr>
-                              <w:pStyle w:val="Caption"/>
+                              <w:pStyle w:val="Bijschrift"/>
                               <w:rPr>
                                 <w:noProof/>
                                 <w:sz w:val="20"/>
@@ -5234,7 +5247,7 @@
                   <w:txbxContent>
                     <w:p>
                       <w:pPr>
-                        <w:pStyle w:val="Caption"/>
+                        <w:pStyle w:val="Bijschrift"/>
                         <w:rPr>
                           <w:noProof/>
                           <w:sz w:val="20"/>
@@ -5266,6 +5279,7 @@
       <w:r>
         <w:rPr>
           <w:noProof/>
+          <w:lang w:val="nl-NL" w:eastAsia="nl-NL"/>
         </w:rPr>
         <w:drawing>
           <wp:anchor distT="0" distB="0" distL="114300" distR="114300" simplePos="0" relativeHeight="251713536" behindDoc="1" locked="0" layoutInCell="1" allowOverlap="1" wp14:anchorId="0CBC50F5" wp14:editId="2F7A6FD7">
@@ -5343,7 +5357,7 @@
     </w:p>
     <w:p>
       <w:pPr>
-        <w:pStyle w:val="Heading3"/>
+        <w:pStyle w:val="Kop3"/>
         <w:ind w:left="270"/>
       </w:pPr>
       <w:r>
@@ -5364,7 +5378,7 @@
     </w:p>
     <w:p>
       <w:pPr>
-        <w:pStyle w:val="ListParagraph"/>
+        <w:pStyle w:val="Lijstalinea"/>
         <w:numPr>
           <w:ilvl w:val="0"/>
           <w:numId w:val="1"/>
@@ -5377,7 +5391,7 @@
     </w:p>
     <w:p>
       <w:pPr>
-        <w:pStyle w:val="ListParagraph"/>
+        <w:pStyle w:val="Lijstalinea"/>
         <w:numPr>
           <w:ilvl w:val="0"/>
           <w:numId w:val="1"/>
@@ -5390,7 +5404,7 @@
     </w:p>
     <w:p>
       <w:pPr>
-        <w:pStyle w:val="ListParagraph"/>
+        <w:pStyle w:val="Lijstalinea"/>
         <w:numPr>
           <w:ilvl w:val="0"/>
           <w:numId w:val="1"/>
@@ -5408,6 +5422,7 @@
       <w:r>
         <w:rPr>
           <w:noProof/>
+          <w:lang w:val="nl-NL" w:eastAsia="nl-NL"/>
         </w:rPr>
         <w:drawing>
           <wp:anchor distT="0" distB="0" distL="114300" distR="114300" simplePos="0" relativeHeight="251675648" behindDoc="1" locked="0" layoutInCell="1" allowOverlap="1" wp14:anchorId="2ABA2551" wp14:editId="42366DD1">
@@ -5486,7 +5501,7 @@
     </w:p>
     <w:p>
       <w:pPr>
-        <w:pStyle w:val="Heading3"/>
+        <w:pStyle w:val="Kop3"/>
         <w:ind w:left="270"/>
       </w:pPr>
       <w:r>
@@ -5495,6 +5510,7 @@
       <w:r>
         <w:rPr>
           <w:noProof/>
+          <w:lang w:val="nl-NL" w:eastAsia="nl-NL"/>
         </w:rPr>
         <mc:AlternateContent>
           <mc:Choice Requires="wps">
@@ -5544,7 +5560,7 @@
                         <w:txbxContent>
                           <w:p>
                             <w:pPr>
-                              <w:pStyle w:val="Caption"/>
+                              <w:pStyle w:val="Bijschrift"/>
                               <w:rPr>
                                 <w:noProof/>
                                 <w:sz w:val="20"/>
@@ -5586,7 +5602,7 @@
                   <w:txbxContent>
                     <w:p>
                       <w:pPr>
-                        <w:pStyle w:val="Caption"/>
+                        <w:pStyle w:val="Bijschrift"/>
                         <w:rPr>
                           <w:noProof/>
                           <w:sz w:val="20"/>
@@ -5646,6 +5662,7 @@
       <w:r>
         <w:rPr>
           <w:noProof/>
+          <w:lang w:val="nl-NL" w:eastAsia="nl-NL"/>
         </w:rPr>
         <mc:AlternateContent>
           <mc:Choice Requires="wpg">
@@ -5986,6 +6003,7 @@
       <w:r>
         <w:rPr>
           <w:noProof/>
+          <w:lang w:val="nl-NL" w:eastAsia="nl-NL"/>
         </w:rPr>
         <mc:AlternateContent>
           <mc:Choice Requires="wps">
@@ -6033,7 +6051,7 @@
                         <w:txbxContent>
                           <w:p>
                             <w:pPr>
-                              <w:pStyle w:val="Caption"/>
+                              <w:pStyle w:val="Bijschrift"/>
                               <w:jc w:val="right"/>
                               <w:rPr>
                                 <w:noProof/>
@@ -6082,7 +6100,7 @@
                   <w:txbxContent>
                     <w:p>
                       <w:pPr>
-                        <w:pStyle w:val="Caption"/>
+                        <w:pStyle w:val="Bijschrift"/>
                         <w:jc w:val="right"/>
                         <w:rPr>
                           <w:noProof/>
@@ -6131,6 +6149,7 @@
       <w:r>
         <w:rPr>
           <w:noProof/>
+          <w:lang w:val="nl-NL" w:eastAsia="nl-NL"/>
         </w:rPr>
         <w:lastRenderedPageBreak/>
         <mc:AlternateContent>
@@ -6179,7 +6198,7 @@
                         <w:txbxContent>
                           <w:p>
                             <w:pPr>
-                              <w:pStyle w:val="Caption"/>
+                              <w:pStyle w:val="Bijschrift"/>
                               <w:jc w:val="right"/>
                               <w:rPr>
                                 <w:noProof/>
@@ -6228,7 +6247,7 @@
                   <w:txbxContent>
                     <w:p>
                       <w:pPr>
-                        <w:pStyle w:val="Caption"/>
+                        <w:pStyle w:val="Bijschrift"/>
                         <w:jc w:val="right"/>
                         <w:rPr>
                           <w:noProof/>
@@ -6261,6 +6280,7 @@
       <w:r>
         <w:rPr>
           <w:noProof/>
+          <w:lang w:val="nl-NL" w:eastAsia="nl-NL"/>
         </w:rPr>
         <mc:AlternateContent>
           <mc:Choice Requires="wpg">
@@ -6665,6 +6685,7 @@
       <w:r>
         <w:rPr>
           <w:noProof/>
+          <w:lang w:val="nl-NL" w:eastAsia="nl-NL"/>
         </w:rPr>
         <mc:AlternateContent>
           <mc:Choice Requires="wpg">
@@ -7230,6 +7251,7 @@
       <w:r>
         <w:rPr>
           <w:noProof/>
+          <w:lang w:val="nl-NL" w:eastAsia="nl-NL"/>
         </w:rPr>
         <mc:AlternateContent>
           <mc:Choice Requires="wps">
@@ -7277,7 +7299,7 @@
                         <w:txbxContent>
                           <w:p>
                             <w:pPr>
-                              <w:pStyle w:val="Caption"/>
+                              <w:pStyle w:val="Bijschrift"/>
                               <w:jc w:val="right"/>
                               <w:rPr>
                                 <w:noProof/>
@@ -7323,7 +7345,7 @@
                   <w:txbxContent>
                     <w:p>
                       <w:pPr>
-                        <w:pStyle w:val="Caption"/>
+                        <w:pStyle w:val="Bijschrift"/>
                         <w:jc w:val="right"/>
                         <w:rPr>
                           <w:noProof/>
@@ -7389,15 +7411,7 @@
         <w:t>Finally, each city is evenly attractive for jobless people. In Appendi</w:t>
       </w:r>
       <w:r>
-        <w:t xml:space="preserve">x </w:t>
-      </w:r>
-      <w:proofErr w:type="gramStart"/>
-      <w:r>
-        <w:t>A</w:t>
-      </w:r>
-      <w:proofErr w:type="gramEnd"/>
-      <w:r>
-        <w:t xml:space="preserve"> more detailed explanations of the job </w:t>
+        <w:t xml:space="preserve">x A more detailed explanations of the job </w:t>
       </w:r>
       <w:r>
         <w:t xml:space="preserve">attractiveness graphs are presented for the different job types. </w:t>
@@ -7405,7 +7419,7 @@
     </w:p>
     <w:p>
       <w:pPr>
-        <w:pStyle w:val="Heading3"/>
+        <w:pStyle w:val="Kop3"/>
         <w:ind w:left="270"/>
       </w:pPr>
       <w:r>
@@ -7434,7 +7448,7 @@
     </w:p>
     <w:p>
       <w:pPr>
-        <w:pStyle w:val="Heading3"/>
+        <w:pStyle w:val="Kop3"/>
         <w:ind w:left="270"/>
       </w:pPr>
       <w:r>
@@ -7469,7 +7483,7 @@
     </w:p>
     <w:p>
       <w:pPr>
-        <w:pStyle w:val="Heading3"/>
+        <w:pStyle w:val="Kop3"/>
         <w:ind w:left="270"/>
       </w:pPr>
       <w:r>
@@ -7504,7 +7518,7 @@
     </w:p>
     <w:p>
       <w:pPr>
-        <w:pStyle w:val="Heading3"/>
+        <w:pStyle w:val="Kop3"/>
         <w:ind w:left="270"/>
       </w:pPr>
       <w:r>
@@ -7530,7 +7544,7 @@
     </w:p>
     <w:p>
       <w:pPr>
-        <w:pStyle w:val="Heading1"/>
+        <w:pStyle w:val="Kop1"/>
         <w:ind w:left="270" w:right="270"/>
       </w:pPr>
       <w:bookmarkStart w:id="19" w:name="_Toc410482621"/>
@@ -7562,7 +7576,7 @@
     </w:p>
     <w:p>
       <w:pPr>
-        <w:pStyle w:val="Heading2"/>
+        <w:pStyle w:val="Kop2"/>
         <w:ind w:left="270" w:right="270"/>
       </w:pPr>
       <w:bookmarkStart w:id="20" w:name="_Toc410482622"/>
@@ -7623,7 +7637,7 @@
     </w:p>
     <w:p>
       <w:pPr>
-        <w:pStyle w:val="ListParagraph"/>
+        <w:pStyle w:val="Lijstalinea"/>
         <w:numPr>
           <w:ilvl w:val="0"/>
           <w:numId w:val="7"/>
@@ -7637,7 +7651,7 @@
     </w:p>
     <w:p>
       <w:pPr>
-        <w:pStyle w:val="ListParagraph"/>
+        <w:pStyle w:val="Lijstalinea"/>
         <w:numPr>
           <w:ilvl w:val="0"/>
           <w:numId w:val="7"/>
@@ -7651,7 +7665,7 @@
     </w:p>
     <w:p>
       <w:pPr>
-        <w:pStyle w:val="ListParagraph"/>
+        <w:pStyle w:val="Lijstalinea"/>
         <w:numPr>
           <w:ilvl w:val="0"/>
           <w:numId w:val="7"/>
@@ -7698,7 +7712,7 @@
     </w:p>
     <w:p>
       <w:pPr>
-        <w:pStyle w:val="Heading3"/>
+        <w:pStyle w:val="Kop3"/>
         <w:ind w:left="270" w:right="270"/>
       </w:pPr>
       <w:r>
@@ -7740,7 +7754,7 @@
     </w:p>
     <w:p>
       <w:pPr>
-        <w:pStyle w:val="Heading2"/>
+        <w:pStyle w:val="Kop2"/>
         <w:ind w:left="270" w:right="270"/>
       </w:pPr>
       <w:bookmarkStart w:id="21" w:name="_Toc410482623"/>
@@ -7777,7 +7791,7 @@
     </w:p>
     <w:p>
       <w:pPr>
-        <w:pStyle w:val="Caption"/>
+        <w:pStyle w:val="Bijschrift"/>
         <w:keepNext/>
         <w:ind w:left="270"/>
       </w:pPr>
@@ -7798,7 +7812,7 @@
     </w:p>
     <w:tbl>
       <w:tblPr>
-        <w:tblStyle w:val="LightGrid"/>
+        <w:tblStyle w:val="Lichtraster"/>
         <w:tblW w:w="0" w:type="auto"/>
         <w:tblInd w:w="378" w:type="dxa"/>
         <w:tblLook w:val="04A0" w:firstRow="1" w:lastRow="0" w:firstColumn="1" w:lastColumn="0" w:noHBand="0" w:noVBand="1"/>
@@ -7819,7 +7833,7 @@
           </w:tcPr>
           <w:p>
             <w:pPr>
-              <w:pStyle w:val="NoSpacing"/>
+              <w:pStyle w:val="Geenafstand"/>
               <w:jc w:val="center"/>
               <w:rPr>
                 <w:sz w:val="18"/>
@@ -7839,7 +7853,7 @@
           </w:tcPr>
           <w:p>
             <w:pPr>
-              <w:pStyle w:val="NoSpacing"/>
+              <w:pStyle w:val="Geenafstand"/>
               <w:jc w:val="center"/>
               <w:cnfStyle w:val="100000000000" w:firstRow="1" w:lastRow="0" w:firstColumn="0" w:lastColumn="0" w:oddVBand="0" w:evenVBand="0" w:oddHBand="0" w:evenHBand="0" w:firstRowFirstColumn="0" w:firstRowLastColumn="0" w:lastRowFirstColumn="0" w:lastRowLastColumn="0"/>
               <w:rPr>
@@ -7860,7 +7874,7 @@
           </w:tcPr>
           <w:p>
             <w:pPr>
-              <w:pStyle w:val="NoSpacing"/>
+              <w:pStyle w:val="Geenafstand"/>
               <w:jc w:val="center"/>
               <w:cnfStyle w:val="100000000000" w:firstRow="1" w:lastRow="0" w:firstColumn="0" w:lastColumn="0" w:oddVBand="0" w:evenVBand="0" w:oddHBand="0" w:evenHBand="0" w:firstRowFirstColumn="0" w:firstRowLastColumn="0" w:lastRowFirstColumn="0" w:lastRowLastColumn="0"/>
               <w:rPr>
@@ -7887,7 +7901,7 @@
           </w:tcPr>
           <w:p>
             <w:pPr>
-              <w:pStyle w:val="NoSpacing"/>
+              <w:pStyle w:val="Geenafstand"/>
               <w:jc w:val="center"/>
               <w:rPr>
                 <w:b w:val="0"/>
@@ -7909,7 +7923,7 @@
           </w:tcPr>
           <w:p>
             <w:pPr>
-              <w:pStyle w:val="NoSpacing"/>
+              <w:pStyle w:val="Geenafstand"/>
               <w:jc w:val="center"/>
               <w:cnfStyle w:val="000000100000" w:firstRow="0" w:lastRow="0" w:firstColumn="0" w:lastColumn="0" w:oddVBand="0" w:evenVBand="0" w:oddHBand="1" w:evenHBand="0" w:firstRowFirstColumn="0" w:firstRowLastColumn="0" w:lastRowFirstColumn="0" w:lastRowLastColumn="0"/>
               <w:rPr>
@@ -7930,7 +7944,7 @@
           </w:tcPr>
           <w:p>
             <w:pPr>
-              <w:pStyle w:val="NoSpacing"/>
+              <w:pStyle w:val="Geenafstand"/>
               <w:jc w:val="center"/>
               <w:cnfStyle w:val="000000100000" w:firstRow="0" w:lastRow="0" w:firstColumn="0" w:lastColumn="0" w:oddVBand="0" w:evenVBand="0" w:oddHBand="1" w:evenHBand="0" w:firstRowFirstColumn="0" w:firstRowLastColumn="0" w:lastRowFirstColumn="0" w:lastRowLastColumn="0"/>
               <w:rPr>
@@ -7957,7 +7971,7 @@
           </w:tcPr>
           <w:p>
             <w:pPr>
-              <w:pStyle w:val="NoSpacing"/>
+              <w:pStyle w:val="Geenafstand"/>
               <w:jc w:val="center"/>
               <w:rPr>
                 <w:b w:val="0"/>
@@ -7979,7 +7993,7 @@
           </w:tcPr>
           <w:p>
             <w:pPr>
-              <w:pStyle w:val="NoSpacing"/>
+              <w:pStyle w:val="Geenafstand"/>
               <w:jc w:val="center"/>
               <w:cnfStyle w:val="000000010000" w:firstRow="0" w:lastRow="0" w:firstColumn="0" w:lastColumn="0" w:oddVBand="0" w:evenVBand="0" w:oddHBand="0" w:evenHBand="1" w:firstRowFirstColumn="0" w:firstRowLastColumn="0" w:lastRowFirstColumn="0" w:lastRowLastColumn="0"/>
               <w:rPr>
@@ -8000,7 +8014,7 @@
           </w:tcPr>
           <w:p>
             <w:pPr>
-              <w:pStyle w:val="NoSpacing"/>
+              <w:pStyle w:val="Geenafstand"/>
               <w:jc w:val="center"/>
               <w:cnfStyle w:val="000000010000" w:firstRow="0" w:lastRow="0" w:firstColumn="0" w:lastColumn="0" w:oddVBand="0" w:evenVBand="0" w:oddHBand="0" w:evenHBand="1" w:firstRowFirstColumn="0" w:firstRowLastColumn="0" w:lastRowFirstColumn="0" w:lastRowLastColumn="0"/>
               <w:rPr>
@@ -8027,7 +8041,7 @@
           </w:tcPr>
           <w:p>
             <w:pPr>
-              <w:pStyle w:val="NoSpacing"/>
+              <w:pStyle w:val="Geenafstand"/>
               <w:jc w:val="center"/>
               <w:rPr>
                 <w:b w:val="0"/>
@@ -8049,7 +8063,7 @@
           </w:tcPr>
           <w:p>
             <w:pPr>
-              <w:pStyle w:val="NoSpacing"/>
+              <w:pStyle w:val="Geenafstand"/>
               <w:jc w:val="center"/>
               <w:cnfStyle w:val="000000100000" w:firstRow="0" w:lastRow="0" w:firstColumn="0" w:lastColumn="0" w:oddVBand="0" w:evenVBand="0" w:oddHBand="1" w:evenHBand="0" w:firstRowFirstColumn="0" w:firstRowLastColumn="0" w:lastRowFirstColumn="0" w:lastRowLastColumn="0"/>
               <w:rPr>
@@ -8070,7 +8084,7 @@
           </w:tcPr>
           <w:p>
             <w:pPr>
-              <w:pStyle w:val="NoSpacing"/>
+              <w:pStyle w:val="Geenafstand"/>
               <w:jc w:val="center"/>
               <w:cnfStyle w:val="000000100000" w:firstRow="0" w:lastRow="0" w:firstColumn="0" w:lastColumn="0" w:oddVBand="0" w:evenVBand="0" w:oddHBand="1" w:evenHBand="0" w:firstRowFirstColumn="0" w:firstRowLastColumn="0" w:lastRowFirstColumn="0" w:lastRowLastColumn="0"/>
               <w:rPr>
@@ -8097,7 +8111,7 @@
           </w:tcPr>
           <w:p>
             <w:pPr>
-              <w:pStyle w:val="NoSpacing"/>
+              <w:pStyle w:val="Geenafstand"/>
               <w:jc w:val="center"/>
               <w:rPr>
                 <w:b w:val="0"/>
@@ -8119,7 +8133,7 @@
           </w:tcPr>
           <w:p>
             <w:pPr>
-              <w:pStyle w:val="NoSpacing"/>
+              <w:pStyle w:val="Geenafstand"/>
               <w:jc w:val="center"/>
               <w:cnfStyle w:val="000000010000" w:firstRow="0" w:lastRow="0" w:firstColumn="0" w:lastColumn="0" w:oddVBand="0" w:evenVBand="0" w:oddHBand="0" w:evenHBand="1" w:firstRowFirstColumn="0" w:firstRowLastColumn="0" w:lastRowFirstColumn="0" w:lastRowLastColumn="0"/>
               <w:rPr>
@@ -8140,7 +8154,7 @@
           </w:tcPr>
           <w:p>
             <w:pPr>
-              <w:pStyle w:val="NoSpacing"/>
+              <w:pStyle w:val="Geenafstand"/>
               <w:jc w:val="center"/>
               <w:cnfStyle w:val="000000010000" w:firstRow="0" w:lastRow="0" w:firstColumn="0" w:lastColumn="0" w:oddVBand="0" w:evenVBand="0" w:oddHBand="0" w:evenHBand="1" w:firstRowFirstColumn="0" w:firstRowLastColumn="0" w:lastRowFirstColumn="0" w:lastRowLastColumn="0"/>
               <w:rPr>
@@ -8167,7 +8181,7 @@
           </w:tcPr>
           <w:p>
             <w:pPr>
-              <w:pStyle w:val="NoSpacing"/>
+              <w:pStyle w:val="Geenafstand"/>
               <w:jc w:val="center"/>
               <w:rPr>
                 <w:b w:val="0"/>
@@ -8189,7 +8203,7 @@
           </w:tcPr>
           <w:p>
             <w:pPr>
-              <w:pStyle w:val="NoSpacing"/>
+              <w:pStyle w:val="Geenafstand"/>
               <w:jc w:val="center"/>
               <w:cnfStyle w:val="000000100000" w:firstRow="0" w:lastRow="0" w:firstColumn="0" w:lastColumn="0" w:oddVBand="0" w:evenVBand="0" w:oddHBand="1" w:evenHBand="0" w:firstRowFirstColumn="0" w:firstRowLastColumn="0" w:lastRowFirstColumn="0" w:lastRowLastColumn="0"/>
               <w:rPr>
@@ -8210,7 +8224,7 @@
           </w:tcPr>
           <w:p>
             <w:pPr>
-              <w:pStyle w:val="NoSpacing"/>
+              <w:pStyle w:val="Geenafstand"/>
               <w:jc w:val="center"/>
               <w:cnfStyle w:val="000000100000" w:firstRow="0" w:lastRow="0" w:firstColumn="0" w:lastColumn="0" w:oddVBand="0" w:evenVBand="0" w:oddHBand="1" w:evenHBand="0" w:firstRowFirstColumn="0" w:firstRowLastColumn="0" w:lastRowFirstColumn="0" w:lastRowLastColumn="0"/>
               <w:rPr>
@@ -8237,7 +8251,7 @@
           </w:tcPr>
           <w:p>
             <w:pPr>
-              <w:pStyle w:val="NoSpacing"/>
+              <w:pStyle w:val="Geenafstand"/>
               <w:jc w:val="center"/>
               <w:rPr>
                 <w:b w:val="0"/>
@@ -8259,7 +8273,7 @@
           </w:tcPr>
           <w:p>
             <w:pPr>
-              <w:pStyle w:val="NoSpacing"/>
+              <w:pStyle w:val="Geenafstand"/>
               <w:jc w:val="center"/>
               <w:cnfStyle w:val="000000010000" w:firstRow="0" w:lastRow="0" w:firstColumn="0" w:lastColumn="0" w:oddVBand="0" w:evenVBand="0" w:oddHBand="0" w:evenHBand="1" w:firstRowFirstColumn="0" w:firstRowLastColumn="0" w:lastRowFirstColumn="0" w:lastRowLastColumn="0"/>
               <w:rPr>
@@ -8280,7 +8294,7 @@
           </w:tcPr>
           <w:p>
             <w:pPr>
-              <w:pStyle w:val="NoSpacing"/>
+              <w:pStyle w:val="Geenafstand"/>
               <w:jc w:val="center"/>
               <w:cnfStyle w:val="000000010000" w:firstRow="0" w:lastRow="0" w:firstColumn="0" w:lastColumn="0" w:oddVBand="0" w:evenVBand="0" w:oddHBand="0" w:evenHBand="1" w:firstRowFirstColumn="0" w:firstRowLastColumn="0" w:lastRowFirstColumn="0" w:lastRowLastColumn="0"/>
               <w:rPr>
@@ -8322,7 +8336,7 @@
     </w:p>
     <w:p>
       <w:pPr>
-        <w:pStyle w:val="Caption"/>
+        <w:pStyle w:val="Bijschrift"/>
         <w:keepNext/>
         <w:ind w:left="270"/>
       </w:pPr>
@@ -8343,7 +8357,7 @@
     </w:p>
     <w:tbl>
       <w:tblPr>
-        <w:tblStyle w:val="LightGrid"/>
+        <w:tblStyle w:val="Lichtraster"/>
         <w:tblW w:w="0" w:type="auto"/>
         <w:tblInd w:w="378" w:type="dxa"/>
         <w:tblLook w:val="04A0" w:firstRow="1" w:lastRow="0" w:firstColumn="1" w:lastColumn="0" w:noHBand="0" w:noVBand="1"/>
@@ -8364,7 +8378,7 @@
           </w:tcPr>
           <w:p>
             <w:pPr>
-              <w:pStyle w:val="NoSpacing"/>
+              <w:pStyle w:val="Geenafstand"/>
               <w:jc w:val="center"/>
               <w:rPr>
                 <w:sz w:val="18"/>
@@ -8384,7 +8398,7 @@
           </w:tcPr>
           <w:p>
             <w:pPr>
-              <w:pStyle w:val="NoSpacing"/>
+              <w:pStyle w:val="Geenafstand"/>
               <w:jc w:val="center"/>
               <w:cnfStyle w:val="100000000000" w:firstRow="1" w:lastRow="0" w:firstColumn="0" w:lastColumn="0" w:oddVBand="0" w:evenVBand="0" w:oddHBand="0" w:evenHBand="0" w:firstRowFirstColumn="0" w:firstRowLastColumn="0" w:lastRowFirstColumn="0" w:lastRowLastColumn="0"/>
               <w:rPr>
@@ -8405,7 +8419,7 @@
           </w:tcPr>
           <w:p>
             <w:pPr>
-              <w:pStyle w:val="NoSpacing"/>
+              <w:pStyle w:val="Geenafstand"/>
               <w:jc w:val="center"/>
               <w:cnfStyle w:val="100000000000" w:firstRow="1" w:lastRow="0" w:firstColumn="0" w:lastColumn="0" w:oddVBand="0" w:evenVBand="0" w:oddHBand="0" w:evenHBand="0" w:firstRowFirstColumn="0" w:firstRowLastColumn="0" w:lastRowFirstColumn="0" w:lastRowLastColumn="0"/>
               <w:rPr>
@@ -8432,7 +8446,7 @@
           </w:tcPr>
           <w:p>
             <w:pPr>
-              <w:pStyle w:val="NoSpacing"/>
+              <w:pStyle w:val="Geenafstand"/>
               <w:jc w:val="center"/>
               <w:rPr>
                 <w:b w:val="0"/>
@@ -8454,7 +8468,7 @@
           </w:tcPr>
           <w:p>
             <w:pPr>
-              <w:pStyle w:val="NoSpacing"/>
+              <w:pStyle w:val="Geenafstand"/>
               <w:jc w:val="center"/>
               <w:cnfStyle w:val="000000100000" w:firstRow="0" w:lastRow="0" w:firstColumn="0" w:lastColumn="0" w:oddVBand="0" w:evenVBand="0" w:oddHBand="1" w:evenHBand="0" w:firstRowFirstColumn="0" w:firstRowLastColumn="0" w:lastRowFirstColumn="0" w:lastRowLastColumn="0"/>
               <w:rPr>
@@ -8475,7 +8489,7 @@
           </w:tcPr>
           <w:p>
             <w:pPr>
-              <w:pStyle w:val="NoSpacing"/>
+              <w:pStyle w:val="Geenafstand"/>
               <w:jc w:val="center"/>
               <w:cnfStyle w:val="000000100000" w:firstRow="0" w:lastRow="0" w:firstColumn="0" w:lastColumn="0" w:oddVBand="0" w:evenVBand="0" w:oddHBand="1" w:evenHBand="0" w:firstRowFirstColumn="0" w:firstRowLastColumn="0" w:lastRowFirstColumn="0" w:lastRowLastColumn="0"/>
               <w:rPr>
@@ -8502,7 +8516,7 @@
           </w:tcPr>
           <w:p>
             <w:pPr>
-              <w:pStyle w:val="NoSpacing"/>
+              <w:pStyle w:val="Geenafstand"/>
               <w:jc w:val="center"/>
               <w:rPr>
                 <w:b w:val="0"/>
@@ -8524,7 +8538,7 @@
           </w:tcPr>
           <w:p>
             <w:pPr>
-              <w:pStyle w:val="NoSpacing"/>
+              <w:pStyle w:val="Geenafstand"/>
               <w:jc w:val="center"/>
               <w:cnfStyle w:val="000000010000" w:firstRow="0" w:lastRow="0" w:firstColumn="0" w:lastColumn="0" w:oddVBand="0" w:evenVBand="0" w:oddHBand="0" w:evenHBand="1" w:firstRowFirstColumn="0" w:firstRowLastColumn="0" w:lastRowFirstColumn="0" w:lastRowLastColumn="0"/>
               <w:rPr>
@@ -8545,7 +8559,7 @@
           </w:tcPr>
           <w:p>
             <w:pPr>
-              <w:pStyle w:val="NoSpacing"/>
+              <w:pStyle w:val="Geenafstand"/>
               <w:jc w:val="center"/>
               <w:cnfStyle w:val="000000010000" w:firstRow="0" w:lastRow="0" w:firstColumn="0" w:lastColumn="0" w:oddVBand="0" w:evenVBand="0" w:oddHBand="0" w:evenHBand="1" w:firstRowFirstColumn="0" w:firstRowLastColumn="0" w:lastRowFirstColumn="0" w:lastRowLastColumn="0"/>
               <w:rPr>
@@ -8572,7 +8586,7 @@
           </w:tcPr>
           <w:p>
             <w:pPr>
-              <w:pStyle w:val="NoSpacing"/>
+              <w:pStyle w:val="Geenafstand"/>
               <w:jc w:val="center"/>
               <w:rPr>
                 <w:b w:val="0"/>
@@ -8594,7 +8608,7 @@
           </w:tcPr>
           <w:p>
             <w:pPr>
-              <w:pStyle w:val="NoSpacing"/>
+              <w:pStyle w:val="Geenafstand"/>
               <w:jc w:val="center"/>
               <w:cnfStyle w:val="000000100000" w:firstRow="0" w:lastRow="0" w:firstColumn="0" w:lastColumn="0" w:oddVBand="0" w:evenVBand="0" w:oddHBand="1" w:evenHBand="0" w:firstRowFirstColumn="0" w:firstRowLastColumn="0" w:lastRowFirstColumn="0" w:lastRowLastColumn="0"/>
               <w:rPr>
@@ -8615,7 +8629,7 @@
           </w:tcPr>
           <w:p>
             <w:pPr>
-              <w:pStyle w:val="NoSpacing"/>
+              <w:pStyle w:val="Geenafstand"/>
               <w:jc w:val="center"/>
               <w:cnfStyle w:val="000000100000" w:firstRow="0" w:lastRow="0" w:firstColumn="0" w:lastColumn="0" w:oddVBand="0" w:evenVBand="0" w:oddHBand="1" w:evenHBand="0" w:firstRowFirstColumn="0" w:firstRowLastColumn="0" w:lastRowFirstColumn="0" w:lastRowLastColumn="0"/>
               <w:rPr>
@@ -8642,7 +8656,7 @@
           </w:tcPr>
           <w:p>
             <w:pPr>
-              <w:pStyle w:val="NoSpacing"/>
+              <w:pStyle w:val="Geenafstand"/>
               <w:jc w:val="center"/>
               <w:rPr>
                 <w:b w:val="0"/>
@@ -8664,7 +8678,7 @@
           </w:tcPr>
           <w:p>
             <w:pPr>
-              <w:pStyle w:val="NoSpacing"/>
+              <w:pStyle w:val="Geenafstand"/>
               <w:jc w:val="center"/>
               <w:cnfStyle w:val="000000010000" w:firstRow="0" w:lastRow="0" w:firstColumn="0" w:lastColumn="0" w:oddVBand="0" w:evenVBand="0" w:oddHBand="0" w:evenHBand="1" w:firstRowFirstColumn="0" w:firstRowLastColumn="0" w:lastRowFirstColumn="0" w:lastRowLastColumn="0"/>
               <w:rPr>
@@ -8685,7 +8699,7 @@
           </w:tcPr>
           <w:p>
             <w:pPr>
-              <w:pStyle w:val="NoSpacing"/>
+              <w:pStyle w:val="Geenafstand"/>
               <w:jc w:val="center"/>
               <w:cnfStyle w:val="000000010000" w:firstRow="0" w:lastRow="0" w:firstColumn="0" w:lastColumn="0" w:oddVBand="0" w:evenVBand="0" w:oddHBand="0" w:evenHBand="1" w:firstRowFirstColumn="0" w:firstRowLastColumn="0" w:lastRowFirstColumn="0" w:lastRowLastColumn="0"/>
               <w:rPr>
@@ -8712,7 +8726,7 @@
           </w:tcPr>
           <w:p>
             <w:pPr>
-              <w:pStyle w:val="NoSpacing"/>
+              <w:pStyle w:val="Geenafstand"/>
               <w:jc w:val="center"/>
               <w:rPr>
                 <w:b w:val="0"/>
@@ -8734,7 +8748,7 @@
           </w:tcPr>
           <w:p>
             <w:pPr>
-              <w:pStyle w:val="NoSpacing"/>
+              <w:pStyle w:val="Geenafstand"/>
               <w:jc w:val="center"/>
               <w:cnfStyle w:val="000000100000" w:firstRow="0" w:lastRow="0" w:firstColumn="0" w:lastColumn="0" w:oddVBand="0" w:evenVBand="0" w:oddHBand="1" w:evenHBand="0" w:firstRowFirstColumn="0" w:firstRowLastColumn="0" w:lastRowFirstColumn="0" w:lastRowLastColumn="0"/>
               <w:rPr>
@@ -8755,7 +8769,7 @@
           </w:tcPr>
           <w:p>
             <w:pPr>
-              <w:pStyle w:val="NoSpacing"/>
+              <w:pStyle w:val="Geenafstand"/>
               <w:jc w:val="center"/>
               <w:cnfStyle w:val="000000100000" w:firstRow="0" w:lastRow="0" w:firstColumn="0" w:lastColumn="0" w:oddVBand="0" w:evenVBand="0" w:oddHBand="1" w:evenHBand="0" w:firstRowFirstColumn="0" w:firstRowLastColumn="0" w:lastRowFirstColumn="0" w:lastRowLastColumn="0"/>
               <w:rPr>
@@ -8782,7 +8796,7 @@
           </w:tcPr>
           <w:p>
             <w:pPr>
-              <w:pStyle w:val="NoSpacing"/>
+              <w:pStyle w:val="Geenafstand"/>
               <w:jc w:val="center"/>
               <w:rPr>
                 <w:b w:val="0"/>
@@ -8804,7 +8818,7 @@
           </w:tcPr>
           <w:p>
             <w:pPr>
-              <w:pStyle w:val="NoSpacing"/>
+              <w:pStyle w:val="Geenafstand"/>
               <w:jc w:val="center"/>
               <w:cnfStyle w:val="000000010000" w:firstRow="0" w:lastRow="0" w:firstColumn="0" w:lastColumn="0" w:oddVBand="0" w:evenVBand="0" w:oddHBand="0" w:evenHBand="1" w:firstRowFirstColumn="0" w:firstRowLastColumn="0" w:lastRowFirstColumn="0" w:lastRowLastColumn="0"/>
               <w:rPr>
@@ -8825,7 +8839,7 @@
           </w:tcPr>
           <w:p>
             <w:pPr>
-              <w:pStyle w:val="NoSpacing"/>
+              <w:pStyle w:val="Geenafstand"/>
               <w:jc w:val="center"/>
               <w:cnfStyle w:val="000000010000" w:firstRow="0" w:lastRow="0" w:firstColumn="0" w:lastColumn="0" w:oddVBand="0" w:evenVBand="0" w:oddHBand="0" w:evenHBand="1" w:firstRowFirstColumn="0" w:firstRowLastColumn="0" w:lastRowFirstColumn="0" w:lastRowLastColumn="0"/>
               <w:rPr>
@@ -8861,7 +8875,7 @@
     </w:p>
     <w:p>
       <w:pPr>
-        <w:pStyle w:val="Caption"/>
+        <w:pStyle w:val="Bijschrift"/>
         <w:keepNext/>
         <w:ind w:left="270"/>
       </w:pPr>
@@ -8882,7 +8896,7 @@
     </w:p>
     <w:tbl>
       <w:tblPr>
-        <w:tblStyle w:val="LightGrid"/>
+        <w:tblStyle w:val="Lichtraster"/>
         <w:tblW w:w="0" w:type="auto"/>
         <w:tblInd w:w="378" w:type="dxa"/>
         <w:tblLook w:val="04A0" w:firstRow="1" w:lastRow="0" w:firstColumn="1" w:lastColumn="0" w:noHBand="0" w:noVBand="1"/>
@@ -8903,7 +8917,7 @@
           </w:tcPr>
           <w:p>
             <w:pPr>
-              <w:pStyle w:val="NoSpacing"/>
+              <w:pStyle w:val="Geenafstand"/>
               <w:jc w:val="center"/>
               <w:rPr>
                 <w:sz w:val="18"/>
@@ -8923,7 +8937,7 @@
           </w:tcPr>
           <w:p>
             <w:pPr>
-              <w:pStyle w:val="NoSpacing"/>
+              <w:pStyle w:val="Geenafstand"/>
               <w:jc w:val="center"/>
               <w:cnfStyle w:val="100000000000" w:firstRow="1" w:lastRow="0" w:firstColumn="0" w:lastColumn="0" w:oddVBand="0" w:evenVBand="0" w:oddHBand="0" w:evenHBand="0" w:firstRowFirstColumn="0" w:firstRowLastColumn="0" w:lastRowFirstColumn="0" w:lastRowLastColumn="0"/>
               <w:rPr>
@@ -8944,7 +8958,7 @@
           </w:tcPr>
           <w:p>
             <w:pPr>
-              <w:pStyle w:val="NoSpacing"/>
+              <w:pStyle w:val="Geenafstand"/>
               <w:jc w:val="center"/>
               <w:cnfStyle w:val="100000000000" w:firstRow="1" w:lastRow="0" w:firstColumn="0" w:lastColumn="0" w:oddVBand="0" w:evenVBand="0" w:oddHBand="0" w:evenHBand="0" w:firstRowFirstColumn="0" w:firstRowLastColumn="0" w:lastRowFirstColumn="0" w:lastRowLastColumn="0"/>
               <w:rPr>
@@ -8971,7 +8985,7 @@
           </w:tcPr>
           <w:p>
             <w:pPr>
-              <w:pStyle w:val="NoSpacing"/>
+              <w:pStyle w:val="Geenafstand"/>
               <w:jc w:val="center"/>
               <w:rPr>
                 <w:b w:val="0"/>
@@ -8993,7 +9007,7 @@
           </w:tcPr>
           <w:p>
             <w:pPr>
-              <w:pStyle w:val="NoSpacing"/>
+              <w:pStyle w:val="Geenafstand"/>
               <w:jc w:val="center"/>
               <w:cnfStyle w:val="000000100000" w:firstRow="0" w:lastRow="0" w:firstColumn="0" w:lastColumn="0" w:oddVBand="0" w:evenVBand="0" w:oddHBand="1" w:evenHBand="0" w:firstRowFirstColumn="0" w:firstRowLastColumn="0" w:lastRowFirstColumn="0" w:lastRowLastColumn="0"/>
               <w:rPr>
@@ -9014,7 +9028,7 @@
           </w:tcPr>
           <w:p>
             <w:pPr>
-              <w:pStyle w:val="NoSpacing"/>
+              <w:pStyle w:val="Geenafstand"/>
               <w:jc w:val="center"/>
               <w:cnfStyle w:val="000000100000" w:firstRow="0" w:lastRow="0" w:firstColumn="0" w:lastColumn="0" w:oddVBand="0" w:evenVBand="0" w:oddHBand="1" w:evenHBand="0" w:firstRowFirstColumn="0" w:firstRowLastColumn="0" w:lastRowFirstColumn="0" w:lastRowLastColumn="0"/>
               <w:rPr>
@@ -9041,7 +9055,7 @@
           </w:tcPr>
           <w:p>
             <w:pPr>
-              <w:pStyle w:val="NoSpacing"/>
+              <w:pStyle w:val="Geenafstand"/>
               <w:jc w:val="center"/>
               <w:rPr>
                 <w:b w:val="0"/>
@@ -9063,7 +9077,7 @@
           </w:tcPr>
           <w:p>
             <w:pPr>
-              <w:pStyle w:val="NoSpacing"/>
+              <w:pStyle w:val="Geenafstand"/>
               <w:jc w:val="center"/>
               <w:cnfStyle w:val="000000010000" w:firstRow="0" w:lastRow="0" w:firstColumn="0" w:lastColumn="0" w:oddVBand="0" w:evenVBand="0" w:oddHBand="0" w:evenHBand="1" w:firstRowFirstColumn="0" w:firstRowLastColumn="0" w:lastRowFirstColumn="0" w:lastRowLastColumn="0"/>
               <w:rPr>
@@ -9084,7 +9098,7 @@
           </w:tcPr>
           <w:p>
             <w:pPr>
-              <w:pStyle w:val="NoSpacing"/>
+              <w:pStyle w:val="Geenafstand"/>
               <w:jc w:val="center"/>
               <w:cnfStyle w:val="000000010000" w:firstRow="0" w:lastRow="0" w:firstColumn="0" w:lastColumn="0" w:oddVBand="0" w:evenVBand="0" w:oddHBand="0" w:evenHBand="1" w:firstRowFirstColumn="0" w:firstRowLastColumn="0" w:lastRowFirstColumn="0" w:lastRowLastColumn="0"/>
               <w:rPr>
@@ -9111,7 +9125,7 @@
           </w:tcPr>
           <w:p>
             <w:pPr>
-              <w:pStyle w:val="NoSpacing"/>
+              <w:pStyle w:val="Geenafstand"/>
               <w:jc w:val="center"/>
               <w:rPr>
                 <w:b w:val="0"/>
@@ -9133,7 +9147,7 @@
           </w:tcPr>
           <w:p>
             <w:pPr>
-              <w:pStyle w:val="NoSpacing"/>
+              <w:pStyle w:val="Geenafstand"/>
               <w:jc w:val="center"/>
               <w:cnfStyle w:val="000000100000" w:firstRow="0" w:lastRow="0" w:firstColumn="0" w:lastColumn="0" w:oddVBand="0" w:evenVBand="0" w:oddHBand="1" w:evenHBand="0" w:firstRowFirstColumn="0" w:firstRowLastColumn="0" w:lastRowFirstColumn="0" w:lastRowLastColumn="0"/>
               <w:rPr>
@@ -9154,7 +9168,7 @@
           </w:tcPr>
           <w:p>
             <w:pPr>
-              <w:pStyle w:val="NoSpacing"/>
+              <w:pStyle w:val="Geenafstand"/>
               <w:jc w:val="center"/>
               <w:cnfStyle w:val="000000100000" w:firstRow="0" w:lastRow="0" w:firstColumn="0" w:lastColumn="0" w:oddVBand="0" w:evenVBand="0" w:oddHBand="1" w:evenHBand="0" w:firstRowFirstColumn="0" w:firstRowLastColumn="0" w:lastRowFirstColumn="0" w:lastRowLastColumn="0"/>
               <w:rPr>
@@ -9181,7 +9195,7 @@
           </w:tcPr>
           <w:p>
             <w:pPr>
-              <w:pStyle w:val="NoSpacing"/>
+              <w:pStyle w:val="Geenafstand"/>
               <w:jc w:val="center"/>
               <w:rPr>
                 <w:b w:val="0"/>
@@ -9203,7 +9217,7 @@
           </w:tcPr>
           <w:p>
             <w:pPr>
-              <w:pStyle w:val="NoSpacing"/>
+              <w:pStyle w:val="Geenafstand"/>
               <w:jc w:val="center"/>
               <w:cnfStyle w:val="000000010000" w:firstRow="0" w:lastRow="0" w:firstColumn="0" w:lastColumn="0" w:oddVBand="0" w:evenVBand="0" w:oddHBand="0" w:evenHBand="1" w:firstRowFirstColumn="0" w:firstRowLastColumn="0" w:lastRowFirstColumn="0" w:lastRowLastColumn="0"/>
               <w:rPr>
@@ -9224,7 +9238,7 @@
           </w:tcPr>
           <w:p>
             <w:pPr>
-              <w:pStyle w:val="NoSpacing"/>
+              <w:pStyle w:val="Geenafstand"/>
               <w:jc w:val="center"/>
               <w:cnfStyle w:val="000000010000" w:firstRow="0" w:lastRow="0" w:firstColumn="0" w:lastColumn="0" w:oddVBand="0" w:evenVBand="0" w:oddHBand="0" w:evenHBand="1" w:firstRowFirstColumn="0" w:firstRowLastColumn="0" w:lastRowFirstColumn="0" w:lastRowLastColumn="0"/>
               <w:rPr>
@@ -9251,7 +9265,7 @@
           </w:tcPr>
           <w:p>
             <w:pPr>
-              <w:pStyle w:val="NoSpacing"/>
+              <w:pStyle w:val="Geenafstand"/>
               <w:jc w:val="center"/>
               <w:rPr>
                 <w:b w:val="0"/>
@@ -9273,7 +9287,7 @@
           </w:tcPr>
           <w:p>
             <w:pPr>
-              <w:pStyle w:val="NoSpacing"/>
+              <w:pStyle w:val="Geenafstand"/>
               <w:jc w:val="center"/>
               <w:cnfStyle w:val="000000100000" w:firstRow="0" w:lastRow="0" w:firstColumn="0" w:lastColumn="0" w:oddVBand="0" w:evenVBand="0" w:oddHBand="1" w:evenHBand="0" w:firstRowFirstColumn="0" w:firstRowLastColumn="0" w:lastRowFirstColumn="0" w:lastRowLastColumn="0"/>
               <w:rPr>
@@ -9294,7 +9308,7 @@
           </w:tcPr>
           <w:p>
             <w:pPr>
-              <w:pStyle w:val="NoSpacing"/>
+              <w:pStyle w:val="Geenafstand"/>
               <w:jc w:val="center"/>
               <w:cnfStyle w:val="000000100000" w:firstRow="0" w:lastRow="0" w:firstColumn="0" w:lastColumn="0" w:oddVBand="0" w:evenVBand="0" w:oddHBand="1" w:evenHBand="0" w:firstRowFirstColumn="0" w:firstRowLastColumn="0" w:lastRowFirstColumn="0" w:lastRowLastColumn="0"/>
               <w:rPr>
@@ -9321,7 +9335,7 @@
           </w:tcPr>
           <w:p>
             <w:pPr>
-              <w:pStyle w:val="NoSpacing"/>
+              <w:pStyle w:val="Geenafstand"/>
               <w:jc w:val="center"/>
               <w:rPr>
                 <w:b w:val="0"/>
@@ -9343,7 +9357,7 @@
           </w:tcPr>
           <w:p>
             <w:pPr>
-              <w:pStyle w:val="NoSpacing"/>
+              <w:pStyle w:val="Geenafstand"/>
               <w:jc w:val="center"/>
               <w:cnfStyle w:val="000000010000" w:firstRow="0" w:lastRow="0" w:firstColumn="0" w:lastColumn="0" w:oddVBand="0" w:evenVBand="0" w:oddHBand="0" w:evenHBand="1" w:firstRowFirstColumn="0" w:firstRowLastColumn="0" w:lastRowFirstColumn="0" w:lastRowLastColumn="0"/>
               <w:rPr>
@@ -9364,7 +9378,7 @@
           </w:tcPr>
           <w:p>
             <w:pPr>
-              <w:pStyle w:val="NoSpacing"/>
+              <w:pStyle w:val="Geenafstand"/>
               <w:jc w:val="center"/>
               <w:cnfStyle w:val="000000010000" w:firstRow="0" w:lastRow="0" w:firstColumn="0" w:lastColumn="0" w:oddVBand="0" w:evenVBand="0" w:oddHBand="0" w:evenHBand="1" w:firstRowFirstColumn="0" w:firstRowLastColumn="0" w:lastRowFirstColumn="0" w:lastRowLastColumn="0"/>
               <w:rPr>
@@ -9391,7 +9405,7 @@
           </w:tcPr>
           <w:p>
             <w:pPr>
-              <w:pStyle w:val="NoSpacing"/>
+              <w:pStyle w:val="Geenafstand"/>
               <w:jc w:val="center"/>
               <w:rPr>
                 <w:b w:val="0"/>
@@ -9413,7 +9427,7 @@
           </w:tcPr>
           <w:p>
             <w:pPr>
-              <w:pStyle w:val="NoSpacing"/>
+              <w:pStyle w:val="Geenafstand"/>
               <w:jc w:val="center"/>
               <w:cnfStyle w:val="000000100000" w:firstRow="0" w:lastRow="0" w:firstColumn="0" w:lastColumn="0" w:oddVBand="0" w:evenVBand="0" w:oddHBand="1" w:evenHBand="0" w:firstRowFirstColumn="0" w:firstRowLastColumn="0" w:lastRowFirstColumn="0" w:lastRowLastColumn="0"/>
               <w:rPr>
@@ -9434,7 +9448,7 @@
           </w:tcPr>
           <w:p>
             <w:pPr>
-              <w:pStyle w:val="NoSpacing"/>
+              <w:pStyle w:val="Geenafstand"/>
               <w:jc w:val="center"/>
               <w:cnfStyle w:val="000000100000" w:firstRow="0" w:lastRow="0" w:firstColumn="0" w:lastColumn="0" w:oddVBand="0" w:evenVBand="0" w:oddHBand="1" w:evenHBand="0" w:firstRowFirstColumn="0" w:firstRowLastColumn="0" w:lastRowFirstColumn="0" w:lastRowLastColumn="0"/>
               <w:rPr>
@@ -9461,7 +9475,7 @@
           </w:tcPr>
           <w:p>
             <w:pPr>
-              <w:pStyle w:val="NoSpacing"/>
+              <w:pStyle w:val="Geenafstand"/>
               <w:jc w:val="center"/>
               <w:rPr>
                 <w:b w:val="0"/>
@@ -9483,7 +9497,7 @@
           </w:tcPr>
           <w:p>
             <w:pPr>
-              <w:pStyle w:val="NoSpacing"/>
+              <w:pStyle w:val="Geenafstand"/>
               <w:jc w:val="center"/>
               <w:cnfStyle w:val="000000010000" w:firstRow="0" w:lastRow="0" w:firstColumn="0" w:lastColumn="0" w:oddVBand="0" w:evenVBand="0" w:oddHBand="0" w:evenHBand="1" w:firstRowFirstColumn="0" w:firstRowLastColumn="0" w:lastRowFirstColumn="0" w:lastRowLastColumn="0"/>
               <w:rPr>
@@ -9504,7 +9518,7 @@
           </w:tcPr>
           <w:p>
             <w:pPr>
-              <w:pStyle w:val="NoSpacing"/>
+              <w:pStyle w:val="Geenafstand"/>
               <w:jc w:val="center"/>
               <w:cnfStyle w:val="000000010000" w:firstRow="0" w:lastRow="0" w:firstColumn="0" w:lastColumn="0" w:oddVBand="0" w:evenVBand="0" w:oddHBand="0" w:evenHBand="1" w:firstRowFirstColumn="0" w:firstRowLastColumn="0" w:lastRowFirstColumn="0" w:lastRowLastColumn="0"/>
               <w:rPr>
@@ -9528,7 +9542,7 @@
     </w:p>
     <w:p>
       <w:pPr>
-        <w:pStyle w:val="Heading2"/>
+        <w:pStyle w:val="Kop2"/>
         <w:ind w:left="270" w:right="270"/>
       </w:pPr>
       <w:bookmarkStart w:id="22" w:name="_Toc410482624"/>
@@ -9556,6 +9570,7 @@
       <w:r>
         <w:rPr>
           <w:noProof/>
+          <w:lang w:val="nl-NL" w:eastAsia="nl-NL"/>
         </w:rPr>
         <w:drawing>
           <wp:anchor distT="0" distB="0" distL="114300" distR="114300" simplePos="0" relativeHeight="251736064" behindDoc="1" locked="0" layoutInCell="1" allowOverlap="1" wp14:anchorId="665904F6" wp14:editId="00203540">
@@ -9648,7 +9663,7 @@
     </w:p>
     <w:p>
       <w:pPr>
-        <w:pStyle w:val="Caption"/>
+        <w:pStyle w:val="Bijschrift"/>
         <w:ind w:left="270"/>
         <w:jc w:val="both"/>
       </w:pPr>
@@ -9711,6 +9726,7 @@
       <w:r>
         <w:rPr>
           <w:noProof/>
+          <w:lang w:val="nl-NL" w:eastAsia="nl-NL"/>
         </w:rPr>
         <w:drawing>
           <wp:inline distT="0" distB="0" distL="0" distR="0" wp14:anchorId="010A4AC4" wp14:editId="02E2EDB7">
@@ -9764,7 +9780,7 @@
     </w:p>
     <w:p>
       <w:pPr>
-        <w:pStyle w:val="Caption"/>
+        <w:pStyle w:val="Bijschrift"/>
         <w:jc w:val="center"/>
       </w:pPr>
       <w:r>
@@ -9784,12 +9800,13 @@
     </w:p>
     <w:p>
       <w:pPr>
-        <w:pStyle w:val="Caption"/>
+        <w:pStyle w:val="Bijschrift"/>
         <w:jc w:val="center"/>
       </w:pPr>
       <w:r>
         <w:rPr>
           <w:noProof/>
+          <w:lang w:val="nl-NL" w:eastAsia="nl-NL"/>
         </w:rPr>
         <w:lastRenderedPageBreak/>
         <w:drawing>
@@ -9875,7 +9892,15 @@
         </w:r>
       </w:fldSimple>
       <w:r>
-        <w:t>: Behaviour of population model over time</w:t>
+        <w:t xml:space="preserve">: </w:t>
+      </w:r>
+      <w:proofErr w:type="spellStart"/>
+      <w:r>
+        <w:t>Behaviour</w:t>
+      </w:r>
+      <w:proofErr w:type="spellEnd"/>
+      <w:r>
+        <w:t xml:space="preserve"> of population model over time</w:t>
       </w:r>
     </w:p>
     <w:p>
@@ -9904,6 +9929,7 @@
       <w:r>
         <w:rPr>
           <w:noProof/>
+          <w:lang w:val="nl-NL" w:eastAsia="nl-NL"/>
         </w:rPr>
         <w:drawing>
           <wp:inline distT="0" distB="0" distL="0" distR="0" wp14:anchorId="2950AD0C" wp14:editId="170B7D8E">
@@ -9957,7 +9983,7 @@
     </w:p>
     <w:p>
       <w:pPr>
-        <w:pStyle w:val="Caption"/>
+        <w:pStyle w:val="Bijschrift"/>
         <w:jc w:val="center"/>
       </w:pPr>
       <w:r>
@@ -9977,7 +10003,7 @@
     </w:p>
     <w:p>
       <w:pPr>
-        <w:pStyle w:val="Heading2"/>
+        <w:pStyle w:val="Kop2"/>
         <w:ind w:left="270" w:right="270"/>
       </w:pPr>
       <w:bookmarkStart w:id="23" w:name="_Toc410482625"/>
@@ -10002,7 +10028,7 @@
     </w:p>
     <w:p>
       <w:pPr>
-        <w:pStyle w:val="Heading1"/>
+        <w:pStyle w:val="Kop1"/>
         <w:ind w:left="270" w:right="270"/>
       </w:pPr>
       <w:bookmarkStart w:id="24" w:name="_Toc410482626"/>
@@ -10020,15 +10046,7 @@
         <w:ind w:left="270" w:right="270"/>
       </w:pPr>
       <w:r>
-        <w:t xml:space="preserve">In this chapter the validity of the model is discussed. In order to determine whether the model is valid, it must be checked whether the model outcomes correspond with reality, i.e. does a Zipf’s </w:t>
-      </w:r>
-      <w:proofErr w:type="gramStart"/>
-      <w:r>
-        <w:t>law emerge</w:t>
-      </w:r>
-      <w:proofErr w:type="gramEnd"/>
-      <w:r>
-        <w:t>, and if the model makes correct predictions. The goal of this research was to</w:t>
+        <w:t>In this chapter the validity of the model is discussed. In order to determine whether the model is valid, it must be checked whether the model outcomes correspond with reality, i.e. does a Zipf’s law emerge, and if the model makes correct predictions. The goal of this research was to</w:t>
       </w:r>
       <w:r>
         <w:t xml:space="preserve"> understand how individual decisions at household level influence moving behaviour in cities to cause the emergence of the Zipf's law. </w:t>
@@ -10044,7 +10062,7 @@
     </w:p>
     <w:p>
       <w:pPr>
-        <w:pStyle w:val="Heading2"/>
+        <w:pStyle w:val="Kop2"/>
         <w:ind w:left="270"/>
       </w:pPr>
       <w:bookmarkStart w:id="25" w:name="_Toc410482627"/>
@@ -10066,7 +10084,7 @@
     </w:p>
     <w:p>
       <w:pPr>
-        <w:pStyle w:val="Heading2"/>
+        <w:pStyle w:val="Kop2"/>
         <w:ind w:left="270"/>
       </w:pPr>
       <w:bookmarkStart w:id="26" w:name="_Toc410482628"/>
@@ -10108,7 +10126,7 @@
     </w:p>
     <w:p>
       <w:pPr>
-        <w:pStyle w:val="Heading1"/>
+        <w:pStyle w:val="Kop1"/>
         <w:ind w:left="270" w:right="270"/>
       </w:pPr>
       <w:bookmarkStart w:id="27" w:name="_Toc410482629"/>
@@ -10153,7 +10171,15 @@
       </w:r>
       <w:proofErr w:type="spellEnd"/>
       <w:r>
-        <w:t xml:space="preserve"> behaviour, the model also exhibits some transitory behaviour in the initial period with regards to th</w:t>
+        <w:t xml:space="preserve"> </w:t>
+      </w:r>
+      <w:proofErr w:type="spellStart"/>
+      <w:r>
+        <w:t>behaviour</w:t>
+      </w:r>
+      <w:proofErr w:type="spellEnd"/>
+      <w:r>
+        <w:t>, the model also exhibits some transitory behaviour in the initial period with regards to th</w:t>
       </w:r>
       <w:r>
         <w:t>e total population (see figure 10</w:t>
@@ -10208,12 +10234,10 @@
         <w:t xml:space="preserve">Due to the large input space a full-factorial experimental design in unfeasible within the set time-constraints. Within these time-constraints it was possible to perform about 300 model runs. In order to still get decent results, </w:t>
       </w:r>
       <w:proofErr w:type="spellStart"/>
-      <w:proofErr w:type="gramStart"/>
       <w:r>
         <w:t>latin</w:t>
       </w:r>
       <w:proofErr w:type="spellEnd"/>
-      <w:proofErr w:type="gramEnd"/>
       <w:r>
         <w:t xml:space="preserve"> hypercube sampling was used as a sampling method to ensure a uniform distribution over the input space.</w:t>
       </w:r>
@@ -10237,15 +10261,7 @@
       </w:r>
       <w:r>
         <w:br/>
-        <w:t xml:space="preserve">Analyzing the effects of the change in input parameters on the model behaviour was done by using a decision tree. This decision tree was inferred using </w:t>
-      </w:r>
-      <w:proofErr w:type="gramStart"/>
-      <w:r>
-        <w:t>an</w:t>
-      </w:r>
-      <w:proofErr w:type="gramEnd"/>
-      <w:r>
-        <w:t xml:space="preserve"> C4.5 Decision Tree inference algorithm supplied by the </w:t>
+        <w:t xml:space="preserve">Analyzing the effects of the change in input parameters on the model behaviour was done by using a decision tree. This decision tree was inferred using an C4.5 Decision Tree inference algorithm supplied by the </w:t>
       </w:r>
       <w:proofErr w:type="spellStart"/>
       <w:r>
@@ -10279,6 +10295,7 @@
       <w:r>
         <w:rPr>
           <w:noProof/>
+          <w:lang w:val="nl-NL" w:eastAsia="nl-NL"/>
         </w:rPr>
         <w:drawing>
           <wp:inline distT="0" distB="0" distL="0" distR="0" wp14:anchorId="403549DD" wp14:editId="575F8358">
@@ -10332,7 +10349,7 @@
     </w:p>
     <w:p>
       <w:pPr>
-        <w:pStyle w:val="Caption"/>
+        <w:pStyle w:val="Bijschrift"/>
         <w:ind w:left="270"/>
         <w:jc w:val="center"/>
       </w:pPr>
@@ -10383,7 +10400,7 @@
     </w:p>
     <w:p>
       <w:pPr>
-        <w:pStyle w:val="Heading1"/>
+        <w:pStyle w:val="Kop1"/>
         <w:ind w:left="270" w:right="270"/>
       </w:pPr>
       <w:bookmarkStart w:id="28" w:name="_Toc410482630"/>
@@ -10395,30 +10412,386 @@
         <w:t>Conclusions</w:t>
       </w:r>
       <w:bookmarkEnd w:id="28"/>
-    </w:p>
-    <w:p>
-      <w:pPr>
-        <w:ind w:left="270"/>
-      </w:pPr>
-      <w:r>
-        <w:t>…</w:t>
-      </w:r>
+      <w:r>
+        <w:t xml:space="preserve"> and Future Research</w:t>
+      </w:r>
+    </w:p>
+    <w:p>
+      <w:pPr>
+        <w:ind w:left="270" w:right="270"/>
+      </w:pPr>
+      <w:r>
+        <w:t xml:space="preserve">The main goal of this research was to determine to what extent decisions made at household level influence moving </w:t>
+      </w:r>
+      <w:proofErr w:type="spellStart"/>
+      <w:r>
+        <w:t>behaviour</w:t>
+      </w:r>
+      <w:proofErr w:type="spellEnd"/>
+      <w:r>
+        <w:t xml:space="preserve"> between cities to cause the emergence of the </w:t>
+      </w:r>
+      <w:proofErr w:type="spellStart"/>
+      <w:r>
+        <w:t>Zipf's</w:t>
+      </w:r>
+      <w:proofErr w:type="spellEnd"/>
+      <w:r>
+        <w:t xml:space="preserve"> law?</w:t>
+      </w:r>
+      <w:r>
+        <w:t xml:space="preserve"> </w:t>
+      </w:r>
+      <w:r>
+        <w:t xml:space="preserve">The model shows that two important factors in the emergence of a </w:t>
+      </w:r>
+      <w:proofErr w:type="spellStart"/>
+      <w:r>
+        <w:t>Zipf’s</w:t>
+      </w:r>
+      <w:proofErr w:type="spellEnd"/>
+      <w:r>
+        <w:t xml:space="preserve"> law are the effect that a city’s attractiveness increases as its’ size increases, and the distance households are willing to migrate. Adjusting </w:t>
+      </w:r>
+      <w:r>
+        <w:t xml:space="preserve"> these values results in about 30% of the runs showing a good to very good </w:t>
+      </w:r>
+      <w:proofErr w:type="spellStart"/>
+      <w:r>
+        <w:t>zipfian</w:t>
+      </w:r>
+      <w:proofErr w:type="spellEnd"/>
+      <w:r>
+        <w:t xml:space="preserve"> distribution and reduces the RMSE compared to a true </w:t>
+      </w:r>
+      <w:proofErr w:type="spellStart"/>
+      <w:r>
+        <w:t>zipfian</w:t>
+      </w:r>
+      <w:proofErr w:type="spellEnd"/>
+      <w:r>
+        <w:t xml:space="preserve"> distribution from 1400 to 400. However, considering the robustness of the </w:t>
+      </w:r>
+      <w:proofErr w:type="spellStart"/>
+      <w:r>
+        <w:t>Zipf’s</w:t>
+      </w:r>
+      <w:proofErr w:type="spellEnd"/>
+      <w:r>
+        <w:t xml:space="preserve"> law throughout history it seems that the model is lacking an important effect in city migration behavior. </w:t>
+      </w:r>
+    </w:p>
+    <w:p>
+      <w:pPr>
+        <w:ind w:left="270" w:right="270"/>
+      </w:pPr>
+      <w:r>
+        <w:t xml:space="preserve">Therefore we conclude that the model cannot truly explain why a </w:t>
+      </w:r>
+      <w:proofErr w:type="spellStart"/>
+      <w:r>
+        <w:t>Zipf’s</w:t>
+      </w:r>
+      <w:proofErr w:type="spellEnd"/>
+      <w:r>
+        <w:t xml:space="preserve"> law emerges. </w:t>
+      </w:r>
+    </w:p>
+    <w:p>
+      <w:pPr>
+        <w:ind w:left="270" w:right="270"/>
+        <w:rPr>
+          <w:rFonts w:eastAsia="Times New Roman"/>
+          <w:shd w:val="clear" w:color="auto" w:fill="FFFFFF"/>
+        </w:rPr>
+      </w:pPr>
+      <w:r>
+        <w:rPr>
+          <w:rFonts w:eastAsia="Times New Roman"/>
+          <w:shd w:val="clear" w:color="auto" w:fill="FFFFFF"/>
+        </w:rPr>
+        <w:t>Several improvements to the model can be made. A large improvement could be the changing of the main decision rule by which households migrate. Currently, a household moves to a random city which attractiveness is higher than the households resistance. The model would be more realistic if the added attractiveness of a target city compared to the current city’s attractiveness is taken into account. Another major improvement could be the addition of a rudimentary housing market.</w:t>
+      </w:r>
+    </w:p>
+    <w:p>
+      <w:pPr>
+        <w:ind w:left="270" w:right="270"/>
+        <w:rPr>
+          <w:rFonts w:eastAsia="Times New Roman"/>
+          <w:shd w:val="clear" w:color="auto" w:fill="FFFFFF"/>
+        </w:rPr>
+      </w:pPr>
+      <w:r>
+        <w:rPr>
+          <w:rFonts w:eastAsia="Times New Roman"/>
+          <w:shd w:val="clear" w:color="auto" w:fill="FFFFFF"/>
+        </w:rPr>
+        <w:t xml:space="preserve">Interesting topics for future research in this field could be focused on why the </w:t>
+      </w:r>
+      <w:proofErr w:type="spellStart"/>
+      <w:r>
+        <w:rPr>
+          <w:rFonts w:eastAsia="Times New Roman"/>
+          <w:shd w:val="clear" w:color="auto" w:fill="FFFFFF"/>
+        </w:rPr>
+        <w:t>Zipf’s</w:t>
+      </w:r>
+      <w:proofErr w:type="spellEnd"/>
+      <w:r>
+        <w:rPr>
+          <w:rFonts w:eastAsia="Times New Roman"/>
+          <w:shd w:val="clear" w:color="auto" w:fill="FFFFFF"/>
+        </w:rPr>
+        <w:t xml:space="preserve"> law doesn’t emerge as heavily in The Netherlands as it does in other cities. As well as what happens to cities across Europe when the borders fade more over time. </w:t>
+      </w:r>
+    </w:p>
+    <w:p>
+      <w:pPr>
+        <w:ind w:left="270" w:right="270"/>
+        <w:rPr>
+          <w:rFonts w:eastAsia="Times New Roman"/>
+          <w:shd w:val="clear" w:color="auto" w:fill="FFFFFF"/>
+        </w:rPr>
+      </w:pPr>
     </w:p>
     <w:p>
       <w:pPr>
         <w:spacing w:after="200" w:line="276" w:lineRule="auto"/>
         <w:jc w:val="left"/>
-      </w:pPr>
-      <w:r>
+        <w:rPr>
+          <w:rFonts w:asciiTheme="majorHAnsi" w:eastAsia="Times New Roman" w:hAnsiTheme="majorHAnsi" w:cstheme="majorBidi"/>
+          <w:b/>
+          <w:bCs/>
+          <w:sz w:val="28"/>
+          <w:szCs w:val="28"/>
+          <w:shd w:val="clear" w:color="auto" w:fill="FFFFFF"/>
+        </w:rPr>
+      </w:pPr>
+      <w:r>
+        <w:rPr>
+          <w:rFonts w:eastAsia="Times New Roman"/>
+          <w:shd w:val="clear" w:color="auto" w:fill="FFFFFF"/>
+        </w:rPr>
         <w:br w:type="page"/>
       </w:r>
     </w:p>
     <w:p>
       <w:pPr>
-        <w:pStyle w:val="Heading1"/>
+        <w:pStyle w:val="Kop1"/>
+        <w:ind w:firstLine="270"/>
+        <w:rPr>
+          <w:rFonts w:ascii="Century" w:eastAsia="Times New Roman" w:hAnsi="Century" w:cstheme="minorBidi"/>
+          <w:b w:val="0"/>
+          <w:bCs w:val="0"/>
+          <w:sz w:val="20"/>
+          <w:szCs w:val="22"/>
+          <w:shd w:val="clear" w:color="auto" w:fill="FFFFFF"/>
+        </w:rPr>
+      </w:pPr>
+      <w:r>
+        <w:rPr>
+          <w:rFonts w:eastAsia="Times New Roman"/>
+          <w:shd w:val="clear" w:color="auto" w:fill="FFFFFF"/>
+        </w:rPr>
+        <w:lastRenderedPageBreak/>
+        <w:t>9. Reflection</w:t>
+      </w:r>
+      <w:r>
+        <w:rPr>
+          <w:rFonts w:ascii="Century" w:eastAsia="Times New Roman" w:hAnsi="Century" w:cstheme="minorBidi"/>
+          <w:b w:val="0"/>
+          <w:bCs w:val="0"/>
+          <w:sz w:val="20"/>
+          <w:szCs w:val="22"/>
+          <w:shd w:val="clear" w:color="auto" w:fill="FFFFFF"/>
+        </w:rPr>
+        <w:t xml:space="preserve"> </w:t>
+      </w:r>
+    </w:p>
+    <w:p>
+      <w:pPr>
+        <w:ind w:left="284" w:right="288"/>
+      </w:pPr>
+      <w:r>
+        <w:t xml:space="preserve">Apart from the main research question a large relevance of this project for the CPB lays in determining the applicability of agent-based modeling and </w:t>
+      </w:r>
+      <w:proofErr w:type="spellStart"/>
+      <w:r>
+        <w:t>Netlogo</w:t>
+      </w:r>
+      <w:proofErr w:type="spellEnd"/>
+      <w:r>
+        <w:t xml:space="preserve"> for researching these types of policy problems. </w:t>
+      </w:r>
+    </w:p>
+    <w:p>
+      <w:pPr>
+        <w:ind w:left="284" w:right="288"/>
+      </w:pPr>
+      <w:r>
+        <w:t>Overall we feel that the application of agent-based modeling for these types of problems is very suitable since it is relatively easy and fast to create a model featuring complex decision making mechanics and interaction rules. However, a main disadvantage over more high-level modeling paradigms such as system dynamics is that the model runs are much slower.</w:t>
+      </w:r>
+    </w:p>
+    <w:p>
+      <w:pPr>
+        <w:ind w:left="284" w:right="288"/>
+      </w:pPr>
+      <w:r>
+        <w:t xml:space="preserve">As shown in the verification section, the effects in this model only emerge when having a large number of agents in the system. Due to this large number of agents it was infeasible for the model to calculate the complex variables such as city attractiveness whenever something changed. A large part of model development time was spent on increasing the model speed in order for it to run reasonably well. </w:t>
+      </w:r>
+      <w:proofErr w:type="spellStart"/>
+      <w:r>
+        <w:t>Netlogo</w:t>
+      </w:r>
+      <w:proofErr w:type="spellEnd"/>
+      <w:r>
+        <w:t xml:space="preserve"> attempts to simplify the modelers job by abstracting many of the fundamentals underneath the language such as </w:t>
+      </w:r>
+      <w:r>
+        <w:t xml:space="preserve">data structures. However, </w:t>
+      </w:r>
+      <w:r>
+        <w:t xml:space="preserve">many of the </w:t>
+      </w:r>
+      <w:proofErr w:type="spellStart"/>
+      <w:r>
+        <w:t>datastructures</w:t>
+      </w:r>
+      <w:proofErr w:type="spellEnd"/>
+      <w:r>
+        <w:t xml:space="preserve"> which were chosen by the </w:t>
+      </w:r>
+      <w:proofErr w:type="spellStart"/>
+      <w:r>
+        <w:t>Netlogo</w:t>
+      </w:r>
+      <w:proofErr w:type="spellEnd"/>
+      <w:r>
+        <w:t xml:space="preserve"> developers don’t seem to be chosen with performance in mind. For example, agents are stored in an array which means the only way to select an agent is in linear time O(n) instead of near constant tim</w:t>
+      </w:r>
+      <w:r>
+        <w:t xml:space="preserve">e if a hash table was used. </w:t>
+      </w:r>
+      <w:r>
+        <w:t>Some other performance issues that were encountered are that the patches-in-radius command</w:t>
+      </w:r>
+      <w:r>
+        <w:t xml:space="preserve"> as well as set </w:t>
+      </w:r>
+      <w:proofErr w:type="spellStart"/>
+      <w:r>
+        <w:t>substraction</w:t>
+      </w:r>
+      <w:proofErr w:type="spellEnd"/>
+      <w:r>
+        <w:t xml:space="preserve"> seems to be quadratic time O(n</w:t>
+      </w:r>
+      <w:r>
+        <w:rPr>
+          <w:vertAlign w:val="superscript"/>
+        </w:rPr>
+        <w:t>2</w:t>
+      </w:r>
+      <w:r>
+        <w:t xml:space="preserve">) which makes it nearly unusable for large numbers of patches as well as the distance function being implemented using a power function to calculate the square of a number which uses a </w:t>
+      </w:r>
+      <w:proofErr w:type="spellStart"/>
+      <w:r>
+        <w:t>taylor</w:t>
+      </w:r>
+      <w:proofErr w:type="spellEnd"/>
+      <w:r>
+        <w:t xml:space="preserve"> </w:t>
+      </w:r>
+      <w:r>
+        <w:t>series</w:t>
+      </w:r>
+      <w:r>
+        <w:t xml:space="preserve"> instead of a regular multiplication which is ten to a hundred times faster.</w:t>
+      </w:r>
+    </w:p>
+    <w:p>
+      <w:pPr>
+        <w:ind w:left="284" w:right="288"/>
+      </w:pPr>
+      <w:r>
+        <w:t xml:space="preserve">Furthermore, lacking functionalities in the model testing such as unit tests and assertions make developing large-scale models over time very error-prone. </w:t>
+      </w:r>
+    </w:p>
+    <w:p>
+      <w:pPr>
+        <w:ind w:left="284" w:right="288"/>
+      </w:pPr>
+      <w:r>
+        <w:t xml:space="preserve">Finally, although </w:t>
+      </w:r>
+      <w:proofErr w:type="spellStart"/>
+      <w:r>
+        <w:t>RNetlogo</w:t>
+      </w:r>
+      <w:proofErr w:type="spellEnd"/>
+      <w:r>
+        <w:t xml:space="preserve"> should offer a very useful interface to run simulation runs from the R programming language, its usefulness is diminished greatly by the large memory leaks when finalizing a model run, making it nearly impossible to run a large number of runs without human interacti</w:t>
+      </w:r>
+      <w:r>
+        <w:t>o</w:t>
+      </w:r>
+      <w:r>
+        <w:t>n.</w:t>
+      </w:r>
+    </w:p>
+    <w:p>
+      <w:pPr>
+        <w:ind w:left="284" w:right="288"/>
+      </w:pPr>
+      <w:r>
+        <w:t xml:space="preserve">In conclusion we can state that </w:t>
+      </w:r>
+      <w:proofErr w:type="spellStart"/>
+      <w:r>
+        <w:t>Netlogo</w:t>
+      </w:r>
+      <w:proofErr w:type="spellEnd"/>
+      <w:r>
+        <w:t xml:space="preserve"> is suitable for rapid prototyping and developing small models. However, as models get larger it prohibits the developer from making efficient choices by abstracting many of these choices. Therefore, it becomes less suitable as model size increases.</w:t>
+      </w:r>
+    </w:p>
+    <w:p/>
+    <w:p>
+      <w:pPr>
+        <w:rPr>
+          <w:u w:val="single"/>
+        </w:rPr>
+      </w:pPr>
+      <w:r>
+        <w:rPr>
+          <w:u w:val="single"/>
+        </w:rPr>
+        <w:t xml:space="preserve"> </w:t>
+      </w:r>
+      <w:bookmarkStart w:id="29" w:name="_GoBack"/>
+      <w:bookmarkEnd w:id="29"/>
+    </w:p>
+    <w:p>
+      <w:pPr>
         <w:ind w:left="270"/>
       </w:pPr>
-      <w:bookmarkStart w:id="29" w:name="_Toc410482631"/>
+    </w:p>
+    <w:p>
+      <w:pPr>
+        <w:spacing w:after="200" w:line="276" w:lineRule="auto"/>
+        <w:jc w:val="left"/>
+      </w:pPr>
+      <w:r>
+        <w:br w:type="page"/>
+      </w:r>
+    </w:p>
+    <w:p>
+      <w:pPr>
+        <w:pStyle w:val="Kop1"/>
+        <w:ind w:left="270"/>
+      </w:pPr>
+      <w:bookmarkStart w:id="30" w:name="_Toc410482631"/>
       <w:r>
         <w:lastRenderedPageBreak/>
         <w:t xml:space="preserve">9. </w:t>
@@ -10426,7 +10799,7 @@
       <w:r>
         <w:t>References</w:t>
       </w:r>
-      <w:bookmarkEnd w:id="29"/>
+      <w:bookmarkEnd w:id="30"/>
     </w:p>
     <w:p>
       <w:pPr>
@@ -10451,21 +10824,8 @@
         <w:ind w:left="270"/>
         <w:jc w:val="left"/>
       </w:pPr>
-      <w:proofErr w:type="gramStart"/>
-      <w:r>
-        <w:t>Bernard, A., Bell, M. and Charles-Edwards, E. 2014.</w:t>
-      </w:r>
-      <w:proofErr w:type="gramEnd"/>
-      <w:r>
-        <w:t xml:space="preserve"> Life-Course Transitions and the Age Profile </w:t>
-      </w:r>
-      <w:proofErr w:type="gramStart"/>
-      <w:r>
-        <w:t>of  Internal</w:t>
-      </w:r>
-      <w:proofErr w:type="gramEnd"/>
-      <w:r>
-        <w:t xml:space="preserve"> Migration. </w:t>
+      <w:r>
+        <w:t xml:space="preserve">Bernard, A., Bell, M. and Charles-Edwards, E. 2014. Life-Course Transitions and the Age Profile of  Internal Migration. </w:t>
       </w:r>
       <w:r>
         <w:rPr>
@@ -10482,13 +10842,8 @@
         <w:ind w:left="270"/>
         <w:jc w:val="left"/>
       </w:pPr>
-      <w:proofErr w:type="gramStart"/>
-      <w:r>
-        <w:t>CBS.</w:t>
-      </w:r>
-      <w:proofErr w:type="gramEnd"/>
-      <w:r>
-        <w:t xml:space="preserve"> 2014. </w:t>
+      <w:r>
+        <w:t xml:space="preserve">CBS. 2014. </w:t>
       </w:r>
       <w:proofErr w:type="spellStart"/>
       <w:r>
@@ -10535,7 +10890,6 @@
         <w:jc w:val="left"/>
       </w:pPr>
       <w:proofErr w:type="spellStart"/>
-      <w:proofErr w:type="gramStart"/>
       <w:r>
         <w:t>Gaujal</w:t>
       </w:r>
@@ -10549,19 +10903,10 @@
       </w:r>
       <w:proofErr w:type="spellEnd"/>
       <w:r>
-        <w:t>, Y. and Thierry, E. 2014.</w:t>
-      </w:r>
-      <w:proofErr w:type="gramEnd"/>
-      <w:r>
-        <w:t xml:space="preserve"> </w:t>
-      </w:r>
-      <w:proofErr w:type="gramStart"/>
-      <w:r>
-        <w:t>Validating an agent-based model of the Zipf’s Law: a discrete Markov-chain approach.</w:t>
-      </w:r>
-      <w:proofErr w:type="gramEnd"/>
-      <w:r>
-        <w:t xml:space="preserve"> </w:t>
+        <w:t xml:space="preserve">, Y. and Thierry, E. 2014. </w:t>
+      </w:r>
+      <w:r>
+        <w:t xml:space="preserve">Validating an agent-based model of the Zipf’s Law: a discrete Markov-chain approach. </w:t>
       </w:r>
       <w:r>
         <w:rPr>
@@ -10599,13 +10944,8 @@
         <w:t>Reason for Moving: 2012 to 2013</w:t>
       </w:r>
       <w:r>
-        <w:t xml:space="preserve">. </w:t>
-      </w:r>
-      <w:proofErr w:type="gramStart"/>
-      <w:r>
-        <w:t>United States Census Bureau.</w:t>
-      </w:r>
-      <w:proofErr w:type="gramEnd"/>
+        <w:t>. United States Census Bureau.</w:t>
+      </w:r>
     </w:p>
     <w:p>
       <w:pPr>
@@ -10665,10 +11005,10 @@
     </w:p>
     <w:p>
       <w:pPr>
-        <w:pStyle w:val="Heading1"/>
+        <w:pStyle w:val="Kop1"/>
         <w:ind w:left="270" w:right="270"/>
       </w:pPr>
-      <w:bookmarkStart w:id="30" w:name="_Toc410482632"/>
+      <w:bookmarkStart w:id="31" w:name="_Toc410482632"/>
       <w:r>
         <w:lastRenderedPageBreak/>
         <w:t xml:space="preserve">Appendix A: Job </w:t>
@@ -10679,7 +11019,7 @@
       <w:r>
         <w:t>graphs</w:t>
       </w:r>
-      <w:bookmarkEnd w:id="30"/>
+      <w:bookmarkEnd w:id="31"/>
     </w:p>
     <w:p>
       <w:pPr>
@@ -10691,7 +11031,7 @@
     </w:p>
     <w:p>
       <w:pPr>
-        <w:pStyle w:val="Heading3"/>
+        <w:pStyle w:val="Kop3"/>
         <w:ind w:left="270"/>
       </w:pPr>
       <w:r>
@@ -10726,6 +11066,7 @@
       <w:r>
         <w:rPr>
           <w:noProof/>
+          <w:lang w:val="nl-NL" w:eastAsia="nl-NL"/>
         </w:rPr>
         <w:drawing>
           <wp:inline distT="0" distB="0" distL="0" distR="0" wp14:anchorId="0DB6EA52" wp14:editId="3D47F6CC">
@@ -10772,7 +11113,7 @@
     </w:p>
     <w:p>
       <w:pPr>
-        <w:pStyle w:val="Heading3"/>
+        <w:pStyle w:val="Kop3"/>
         <w:ind w:left="270"/>
       </w:pPr>
       <w:r>
@@ -10788,15 +11129,7 @@
       </w:r>
       <w:r>
         <w:lastRenderedPageBreak/>
-        <w:t xml:space="preserve">in that city. The graphs in which these effects are taken into account </w:t>
-      </w:r>
-      <w:proofErr w:type="gramStart"/>
-      <w:r>
-        <w:t>is</w:t>
-      </w:r>
-      <w:proofErr w:type="gramEnd"/>
-      <w:r>
-        <w:t xml:space="preserve"> shown in figure 5 and 6 respectively. The x-axis shows the fraction of people in service and the y-axis shows the city attractiveness for that job type.</w:t>
+        <w:t>in that city. The graphs in which these effects are taken into account is shown in figure 5 and 6 respectively. The x-axis shows the fraction of people in service and the y-axis shows the city attractiveness for that job type.</w:t>
       </w:r>
     </w:p>
     <w:p>
@@ -10804,15 +11137,7 @@
         <w:ind w:left="270" w:right="270"/>
       </w:pPr>
       <w:r>
-        <w:t xml:space="preserve">The x-axis has a range from 0 to 1, which is different from the graph in figure 4, because the fraction used to make this graph is different. Here the fraction is not the number of households in city X compared to the total number of households, but the number of people in service or non-profit jobs compared to the total number of households in that city. When this fraction is 0, the attractiveness for this job should be very high as a percentage of the total households in that city </w:t>
-      </w:r>
-      <w:proofErr w:type="gramStart"/>
-      <w:r>
-        <w:t>is</w:t>
-      </w:r>
-      <w:proofErr w:type="gramEnd"/>
-      <w:r>
-        <w:t xml:space="preserve"> always required to be filled for this job. When this fraction is equal to 1, the city attractiveness for this job type should be equal to 0 so that no more people take on such jobs than is necessary. Therefore the range of the x-axis is from 0 to 1. </w:t>
+        <w:t xml:space="preserve">The x-axis has a range from 0 to 1, which is different from the graph in figure 4, because the fraction used to make this graph is different. Here the fraction is not the number of households in city X compared to the total number of households, but the number of people in service or non-profit jobs compared to the total number of households in that city. When this fraction is 0, the attractiveness for this job should be very high as a percentage of the total households in that city is always required to be filled for this job. When this fraction is equal to 1, the city attractiveness for this job type should be equal to 0 so that no more people take on such jobs than is necessary. Therefore the range of the x-axis is from 0 to 1. </w:t>
       </w:r>
     </w:p>
     <w:p>
@@ -10822,6 +11147,7 @@
       <w:r>
         <w:rPr>
           <w:noProof/>
+          <w:lang w:val="nl-NL" w:eastAsia="nl-NL"/>
         </w:rPr>
         <w:drawing>
           <wp:inline distT="0" distB="0" distL="0" distR="0" wp14:anchorId="216D646F" wp14:editId="7CB2C5AB">
@@ -10868,13 +11194,13 @@
     </w:p>
     <w:p>
       <w:pPr>
-        <w:pStyle w:val="NoSpacing"/>
+        <w:pStyle w:val="Geenafstand"/>
         <w:ind w:left="270" w:right="270"/>
       </w:pPr>
     </w:p>
     <w:p>
       <w:pPr>
-        <w:pStyle w:val="Heading3"/>
+        <w:pStyle w:val="Kop3"/>
         <w:ind w:left="270"/>
       </w:pPr>
       <w:r>
@@ -10905,6 +11231,7 @@
       <w:r>
         <w:rPr>
           <w:noProof/>
+          <w:lang w:val="nl-NL" w:eastAsia="nl-NL"/>
         </w:rPr>
         <w:drawing>
           <wp:inline distT="0" distB="0" distL="0" distR="0">
@@ -10954,10 +11281,10 @@
     </w:p>
     <w:p>
       <w:pPr>
-        <w:pStyle w:val="Heading1"/>
+        <w:pStyle w:val="Kop1"/>
         <w:ind w:left="270" w:right="270"/>
       </w:pPr>
-      <w:bookmarkStart w:id="31" w:name="_Toc410482633"/>
+      <w:bookmarkStart w:id="32" w:name="_Toc410482633"/>
       <w:r>
         <w:lastRenderedPageBreak/>
         <w:t xml:space="preserve">Appendix B: </w:t>
@@ -10965,7 +11292,7 @@
       <w:r>
         <w:t>Model experimentation</w:t>
       </w:r>
-      <w:bookmarkEnd w:id="31"/>
+      <w:bookmarkEnd w:id="32"/>
     </w:p>
     <w:p>
       <w:pPr>
@@ -10974,12 +11301,10 @@
       <w:r>
         <w:t>In the model experimentation the parameter values in the model are changed to determine which parameters are most influential in creating a Zipf’s law. The table below shows all the parameters that were changed in this phase and within which values they were changed. For each parameter a small explanation is given.</w:t>
       </w:r>
-      <w:bookmarkStart w:id="32" w:name="_GoBack"/>
-      <w:bookmarkEnd w:id="32"/>
     </w:p>
     <w:tbl>
       <w:tblPr>
-        <w:tblStyle w:val="TableGrid"/>
+        <w:tblStyle w:val="Tabelraster"/>
         <w:tblW w:w="0" w:type="auto"/>
         <w:tblInd w:w="270" w:type="dxa"/>
         <w:tblLayout w:type="fixed"/>
@@ -13589,12 +13914,13 @@
     <w:sdtContent>
       <w:p>
         <w:pPr>
-          <w:pStyle w:val="Footer"/>
+          <w:pStyle w:val="Voettekst"/>
           <w:jc w:val="center"/>
         </w:pPr>
         <w:r>
           <w:rPr>
             <w:noProof/>
+            <w:lang w:val="nl-NL" w:eastAsia="nl-NL"/>
           </w:rPr>
           <mc:AlternateContent>
             <mc:Choice Requires="wps">
@@ -13673,7 +13999,7 @@
           <w:rPr>
             <w:noProof/>
           </w:rPr>
-          <w:t>25</w:t>
+          <w:t>23</w:t>
         </w:r>
         <w:r>
           <w:rPr>
@@ -13686,7 +14012,7 @@
   </w:sdt>
   <w:p>
     <w:pPr>
-      <w:pStyle w:val="Footer"/>
+      <w:pStyle w:val="Voettekst"/>
     </w:pPr>
   </w:p>
 </w:ftr>
@@ -13721,11 +14047,12 @@
 <w:hdr xmlns:wpc="http://schemas.microsoft.com/office/word/2010/wordprocessingCanvas" xmlns:mc="http://schemas.openxmlformats.org/markup-compatibility/2006" xmlns:o="urn:schemas-microsoft-com:office:office" xmlns:r="http://schemas.openxmlformats.org/officeDocument/2006/relationships" xmlns:m="http://schemas.openxmlformats.org/officeDocument/2006/math" xmlns:v="urn:schemas-microsoft-com:vml" xmlns:wp14="http://schemas.microsoft.com/office/word/2010/wordprocessingDrawing" xmlns:wp="http://schemas.openxmlformats.org/drawingml/2006/wordprocessingDrawing" xmlns:w10="urn:schemas-microsoft-com:office:word" xmlns:w="http://schemas.openxmlformats.org/wordprocessingml/2006/main" xmlns:w14="http://schemas.microsoft.com/office/word/2010/wordml" xmlns:wpg="http://schemas.microsoft.com/office/word/2010/wordprocessingGroup" xmlns:wpi="http://schemas.microsoft.com/office/word/2010/wordprocessingInk" xmlns:wne="http://schemas.microsoft.com/office/word/2006/wordml" xmlns:wps="http://schemas.microsoft.com/office/word/2010/wordprocessingShape" mc:Ignorable="w14 wp14">
   <w:p>
     <w:pPr>
-      <w:pStyle w:val="Header"/>
+      <w:pStyle w:val="Koptekst"/>
     </w:pPr>
     <w:r>
       <w:rPr>
         <w:noProof/>
+        <w:lang w:val="nl-NL" w:eastAsia="nl-NL"/>
       </w:rPr>
       <mc:AlternateContent>
         <mc:Choice Requires="wps">
@@ -14736,7 +15063,7 @@
     <w:lsdException w:name="Bibliography" w:uiPriority="37"/>
     <w:lsdException w:name="TOC Heading" w:uiPriority="39" w:qFormat="1"/>
   </w:latentStyles>
-  <w:style w:type="paragraph" w:default="1" w:styleId="Normal">
+  <w:style w:type="paragraph" w:default="1" w:styleId="Standaard">
     <w:name w:val="Normal"/>
     <w:qFormat/>
     <w:rsid w:val="00F2442E"/>
@@ -14749,11 +15076,11 @@
       <w:sz w:val="20"/>
     </w:rPr>
   </w:style>
-  <w:style w:type="paragraph" w:styleId="Heading1">
+  <w:style w:type="paragraph" w:styleId="Kop1">
     <w:name w:val="heading 1"/>
-    <w:basedOn w:val="Normal"/>
-    <w:next w:val="Normal"/>
-    <w:link w:val="Heading1Char"/>
+    <w:basedOn w:val="Standaard"/>
+    <w:next w:val="Standaard"/>
+    <w:link w:val="Kop1Char"/>
     <w:uiPriority w:val="9"/>
     <w:qFormat/>
     <w:rsid w:val="00F2442E"/>
@@ -14770,11 +15097,11 @@
       <w:szCs w:val="28"/>
     </w:rPr>
   </w:style>
-  <w:style w:type="paragraph" w:styleId="Heading2">
+  <w:style w:type="paragraph" w:styleId="Kop2">
     <w:name w:val="heading 2"/>
-    <w:basedOn w:val="Normal"/>
-    <w:next w:val="Normal"/>
-    <w:link w:val="Heading2Char"/>
+    <w:basedOn w:val="Standaard"/>
+    <w:next w:val="Standaard"/>
+    <w:link w:val="Kop2Char"/>
     <w:uiPriority w:val="9"/>
     <w:unhideWhenUsed/>
     <w:qFormat/>
@@ -14791,11 +15118,11 @@
       <w:szCs w:val="26"/>
     </w:rPr>
   </w:style>
-  <w:style w:type="paragraph" w:styleId="Heading3">
+  <w:style w:type="paragraph" w:styleId="Kop3">
     <w:name w:val="heading 3"/>
-    <w:basedOn w:val="Normal"/>
-    <w:next w:val="Normal"/>
-    <w:link w:val="Heading3Char"/>
+    <w:basedOn w:val="Standaard"/>
+    <w:next w:val="Standaard"/>
+    <w:link w:val="Kop3Char"/>
     <w:uiPriority w:val="9"/>
     <w:unhideWhenUsed/>
     <w:qFormat/>
@@ -14810,11 +15137,11 @@
       <w:bCs/>
     </w:rPr>
   </w:style>
-  <w:style w:type="paragraph" w:styleId="Heading4">
+  <w:style w:type="paragraph" w:styleId="Kop4">
     <w:name w:val="heading 4"/>
-    <w:basedOn w:val="Normal"/>
-    <w:next w:val="Normal"/>
-    <w:link w:val="Heading4Char"/>
+    <w:basedOn w:val="Standaard"/>
+    <w:next w:val="Standaard"/>
+    <w:link w:val="Kop4Char"/>
     <w:uiPriority w:val="9"/>
     <w:unhideWhenUsed/>
     <w:qFormat/>
@@ -14831,11 +15158,11 @@
       <w:iCs/>
     </w:rPr>
   </w:style>
-  <w:style w:type="paragraph" w:styleId="Heading5">
+  <w:style w:type="paragraph" w:styleId="Kop5">
     <w:name w:val="heading 5"/>
-    <w:basedOn w:val="Normal"/>
-    <w:next w:val="Normal"/>
-    <w:link w:val="Heading5Char"/>
+    <w:basedOn w:val="Standaard"/>
+    <w:next w:val="Standaard"/>
+    <w:link w:val="Kop5Char"/>
     <w:uiPriority w:val="9"/>
     <w:semiHidden/>
     <w:unhideWhenUsed/>
@@ -14852,11 +15179,11 @@
       <w:color w:val="7F7F7F" w:themeColor="text1" w:themeTint="80"/>
     </w:rPr>
   </w:style>
-  <w:style w:type="paragraph" w:styleId="Heading6">
+  <w:style w:type="paragraph" w:styleId="Kop6">
     <w:name w:val="heading 6"/>
-    <w:basedOn w:val="Normal"/>
-    <w:next w:val="Normal"/>
-    <w:link w:val="Heading6Char"/>
+    <w:basedOn w:val="Standaard"/>
+    <w:next w:val="Standaard"/>
+    <w:link w:val="Kop6Char"/>
     <w:uiPriority w:val="9"/>
     <w:semiHidden/>
     <w:unhideWhenUsed/>
@@ -14875,11 +15202,11 @@
       <w:color w:val="7F7F7F" w:themeColor="text1" w:themeTint="80"/>
     </w:rPr>
   </w:style>
-  <w:style w:type="paragraph" w:styleId="Heading7">
+  <w:style w:type="paragraph" w:styleId="Kop7">
     <w:name w:val="heading 7"/>
-    <w:basedOn w:val="Normal"/>
-    <w:next w:val="Normal"/>
-    <w:link w:val="Heading7Char"/>
+    <w:basedOn w:val="Standaard"/>
+    <w:next w:val="Standaard"/>
+    <w:link w:val="Kop7Char"/>
     <w:uiPriority w:val="9"/>
     <w:semiHidden/>
     <w:unhideWhenUsed/>
@@ -14895,11 +15222,11 @@
       <w:iCs/>
     </w:rPr>
   </w:style>
-  <w:style w:type="paragraph" w:styleId="Heading8">
+  <w:style w:type="paragraph" w:styleId="Kop8">
     <w:name w:val="heading 8"/>
-    <w:basedOn w:val="Normal"/>
-    <w:next w:val="Normal"/>
-    <w:link w:val="Heading8Char"/>
+    <w:basedOn w:val="Standaard"/>
+    <w:next w:val="Standaard"/>
+    <w:link w:val="Kop8Char"/>
     <w:uiPriority w:val="9"/>
     <w:semiHidden/>
     <w:unhideWhenUsed/>
@@ -14914,11 +15241,11 @@
       <w:szCs w:val="20"/>
     </w:rPr>
   </w:style>
-  <w:style w:type="paragraph" w:styleId="Heading9">
+  <w:style w:type="paragraph" w:styleId="Kop9">
     <w:name w:val="heading 9"/>
-    <w:basedOn w:val="Normal"/>
-    <w:next w:val="Normal"/>
-    <w:link w:val="Heading9Char"/>
+    <w:basedOn w:val="Standaard"/>
+    <w:next w:val="Standaard"/>
+    <w:link w:val="Kop9Char"/>
     <w:uiPriority w:val="9"/>
     <w:semiHidden/>
     <w:unhideWhenUsed/>
@@ -14936,12 +15263,13 @@
       <w:szCs w:val="20"/>
     </w:rPr>
   </w:style>
-  <w:style w:type="character" w:default="1" w:styleId="DefaultParagraphFont">
+  <w:style w:type="character" w:default="1" w:styleId="Standaardalinea-lettertype">
     <w:name w:val="Default Paragraph Font"/>
     <w:uiPriority w:val="1"/>
+    <w:semiHidden/>
     <w:unhideWhenUsed/>
   </w:style>
-  <w:style w:type="table" w:default="1" w:styleId="TableNormal">
+  <w:style w:type="table" w:default="1" w:styleId="Standaardtabel">
     <w:name w:val="Normal Table"/>
     <w:uiPriority w:val="99"/>
     <w:semiHidden/>
@@ -14956,16 +15284,16 @@
       </w:tblCellMar>
     </w:tblPr>
   </w:style>
-  <w:style w:type="numbering" w:default="1" w:styleId="NoList">
+  <w:style w:type="numbering" w:default="1" w:styleId="Geenlijst">
     <w:name w:val="No List"/>
     <w:uiPriority w:val="99"/>
     <w:semiHidden/>
     <w:unhideWhenUsed/>
   </w:style>
-  <w:style w:type="character" w:customStyle="1" w:styleId="Heading1Char">
-    <w:name w:val="Heading 1 Char"/>
-    <w:basedOn w:val="DefaultParagraphFont"/>
-    <w:link w:val="Heading1"/>
+  <w:style w:type="character" w:customStyle="1" w:styleId="Kop1Char">
+    <w:name w:val="Kop 1 Char"/>
+    <w:basedOn w:val="Standaardalinea-lettertype"/>
+    <w:link w:val="Kop1"/>
     <w:uiPriority w:val="9"/>
     <w:rsid w:val="00F2442E"/>
     <w:rPr>
@@ -14976,7 +15304,7 @@
       <w:szCs w:val="28"/>
     </w:rPr>
   </w:style>
-  <w:style w:type="character" w:styleId="BookTitle">
+  <w:style w:type="character" w:styleId="Titelvanboek">
     <w:name w:val="Book Title"/>
     <w:uiPriority w:val="33"/>
     <w:qFormat/>
@@ -14988,10 +15316,10 @@
       <w:spacing w:val="5"/>
     </w:rPr>
   </w:style>
-  <w:style w:type="paragraph" w:styleId="Header">
+  <w:style w:type="paragraph" w:styleId="Koptekst">
     <w:name w:val="header"/>
-    <w:basedOn w:val="Normal"/>
-    <w:link w:val="HeaderChar"/>
+    <w:basedOn w:val="Standaard"/>
+    <w:link w:val="KoptekstChar"/>
     <w:uiPriority w:val="99"/>
     <w:unhideWhenUsed/>
     <w:rsid w:val="00363C0D"/>
@@ -15003,10 +15331,10 @@
       <w:spacing w:after="0"/>
     </w:pPr>
   </w:style>
-  <w:style w:type="character" w:customStyle="1" w:styleId="HeaderChar">
-    <w:name w:val="Header Char"/>
-    <w:basedOn w:val="DefaultParagraphFont"/>
-    <w:link w:val="Header"/>
+  <w:style w:type="character" w:customStyle="1" w:styleId="KoptekstChar">
+    <w:name w:val="Koptekst Char"/>
+    <w:basedOn w:val="Standaardalinea-lettertype"/>
+    <w:link w:val="Koptekst"/>
     <w:uiPriority w:val="99"/>
     <w:rsid w:val="00363C0D"/>
     <w:rPr>
@@ -15014,10 +15342,10 @@
       <w:lang w:val="en-GB"/>
     </w:rPr>
   </w:style>
-  <w:style w:type="paragraph" w:styleId="Footer">
+  <w:style w:type="paragraph" w:styleId="Voettekst">
     <w:name w:val="footer"/>
-    <w:basedOn w:val="Normal"/>
-    <w:link w:val="FooterChar"/>
+    <w:basedOn w:val="Standaard"/>
+    <w:link w:val="VoettekstChar"/>
     <w:uiPriority w:val="99"/>
     <w:unhideWhenUsed/>
     <w:rsid w:val="00363C0D"/>
@@ -15029,10 +15357,10 @@
       <w:spacing w:after="0"/>
     </w:pPr>
   </w:style>
-  <w:style w:type="character" w:customStyle="1" w:styleId="FooterChar">
-    <w:name w:val="Footer Char"/>
-    <w:basedOn w:val="DefaultParagraphFont"/>
-    <w:link w:val="Footer"/>
+  <w:style w:type="character" w:customStyle="1" w:styleId="VoettekstChar">
+    <w:name w:val="Voettekst Char"/>
+    <w:basedOn w:val="Standaardalinea-lettertype"/>
+    <w:link w:val="Voettekst"/>
     <w:uiPriority w:val="99"/>
     <w:rsid w:val="00363C0D"/>
     <w:rPr>
@@ -15040,10 +15368,10 @@
       <w:lang w:val="en-GB"/>
     </w:rPr>
   </w:style>
-  <w:style w:type="character" w:customStyle="1" w:styleId="Heading2Char">
-    <w:name w:val="Heading 2 Char"/>
-    <w:basedOn w:val="DefaultParagraphFont"/>
-    <w:link w:val="Heading2"/>
+  <w:style w:type="character" w:customStyle="1" w:styleId="Kop2Char">
+    <w:name w:val="Kop 2 Char"/>
+    <w:basedOn w:val="Standaardalinea-lettertype"/>
+    <w:link w:val="Kop2"/>
     <w:uiPriority w:val="9"/>
     <w:rsid w:val="007E3447"/>
     <w:rPr>
@@ -15054,10 +15382,10 @@
       <w:szCs w:val="26"/>
     </w:rPr>
   </w:style>
-  <w:style w:type="character" w:customStyle="1" w:styleId="Heading3Char">
-    <w:name w:val="Heading 3 Char"/>
-    <w:basedOn w:val="DefaultParagraphFont"/>
-    <w:link w:val="Heading3"/>
+  <w:style w:type="character" w:customStyle="1" w:styleId="Kop3Char">
+    <w:name w:val="Kop 3 Char"/>
+    <w:basedOn w:val="Standaardalinea-lettertype"/>
+    <w:link w:val="Kop3"/>
     <w:uiPriority w:val="9"/>
     <w:rsid w:val="00BC0A77"/>
     <w:rPr>
@@ -15066,9 +15394,9 @@
       <w:bCs/>
     </w:rPr>
   </w:style>
-  <w:style w:type="paragraph" w:styleId="ListParagraph">
+  <w:style w:type="paragraph" w:styleId="Lijstalinea">
     <w:name w:val="List Paragraph"/>
-    <w:basedOn w:val="Normal"/>
+    <w:basedOn w:val="Standaard"/>
     <w:uiPriority w:val="34"/>
     <w:qFormat/>
     <w:rsid w:val="00BC0A77"/>
@@ -15077,10 +15405,10 @@
       <w:contextualSpacing/>
     </w:pPr>
   </w:style>
-  <w:style w:type="paragraph" w:styleId="Caption">
+  <w:style w:type="paragraph" w:styleId="Bijschrift">
     <w:name w:val="caption"/>
-    <w:basedOn w:val="Normal"/>
-    <w:next w:val="Normal"/>
+    <w:basedOn w:val="Standaard"/>
+    <w:next w:val="Standaard"/>
     <w:uiPriority w:val="35"/>
     <w:unhideWhenUsed/>
     <w:qFormat/>
@@ -15098,10 +15426,10 @@
       <w:szCs w:val="18"/>
     </w:rPr>
   </w:style>
-  <w:style w:type="character" w:customStyle="1" w:styleId="Heading4Char">
-    <w:name w:val="Heading 4 Char"/>
-    <w:basedOn w:val="DefaultParagraphFont"/>
-    <w:link w:val="Heading4"/>
+  <w:style w:type="character" w:customStyle="1" w:styleId="Kop4Char">
+    <w:name w:val="Kop 4 Char"/>
+    <w:basedOn w:val="Standaardalinea-lettertype"/>
+    <w:link w:val="Kop4"/>
     <w:uiPriority w:val="9"/>
     <w:rsid w:val="00BC0A77"/>
     <w:rPr>
@@ -15112,10 +15440,10 @@
       <w:iCs/>
     </w:rPr>
   </w:style>
-  <w:style w:type="paragraph" w:styleId="NoSpacing">
+  <w:style w:type="paragraph" w:styleId="Geenafstand">
     <w:name w:val="No Spacing"/>
-    <w:basedOn w:val="Normal"/>
-    <w:link w:val="NoSpacingChar"/>
+    <w:basedOn w:val="Standaard"/>
+    <w:link w:val="GeenafstandChar"/>
     <w:uiPriority w:val="1"/>
     <w:qFormat/>
     <w:rsid w:val="00BC0A77"/>
@@ -15123,10 +15451,10 @@
       <w:spacing w:after="0"/>
     </w:pPr>
   </w:style>
-  <w:style w:type="paragraph" w:styleId="BalloonText">
+  <w:style w:type="paragraph" w:styleId="Ballontekst">
     <w:name w:val="Balloon Text"/>
-    <w:basedOn w:val="Normal"/>
-    <w:link w:val="BalloonTextChar"/>
+    <w:basedOn w:val="Standaard"/>
+    <w:link w:val="BallontekstChar"/>
     <w:uiPriority w:val="99"/>
     <w:semiHidden/>
     <w:unhideWhenUsed/>
@@ -15140,10 +15468,10 @@
       <w:szCs w:val="16"/>
     </w:rPr>
   </w:style>
-  <w:style w:type="character" w:customStyle="1" w:styleId="BalloonTextChar">
-    <w:name w:val="Balloon Text Char"/>
-    <w:basedOn w:val="DefaultParagraphFont"/>
-    <w:link w:val="BalloonText"/>
+  <w:style w:type="character" w:customStyle="1" w:styleId="BallontekstChar">
+    <w:name w:val="Ballontekst Char"/>
+    <w:basedOn w:val="Standaardalinea-lettertype"/>
+    <w:link w:val="Ballontekst"/>
     <w:uiPriority w:val="99"/>
     <w:semiHidden/>
     <w:rsid w:val="00363C0D"/>
@@ -15154,9 +15482,9 @@
       <w:lang w:val="en-GB"/>
     </w:rPr>
   </w:style>
-  <w:style w:type="table" w:styleId="TableGrid">
+  <w:style w:type="table" w:styleId="Tabelraster">
     <w:name w:val="Table Grid"/>
-    <w:basedOn w:val="TableNormal"/>
+    <w:basedOn w:val="Standaardtabel"/>
     <w:uiPriority w:val="59"/>
     <w:rsid w:val="00363C0D"/>
     <w:pPr>
@@ -15173,10 +15501,10 @@
       </w:tblBorders>
     </w:tblPr>
   </w:style>
-  <w:style w:type="paragraph" w:styleId="TOC1">
+  <w:style w:type="paragraph" w:styleId="Inhopg1">
     <w:name w:val="toc 1"/>
-    <w:basedOn w:val="Normal"/>
-    <w:next w:val="Normal"/>
+    <w:basedOn w:val="Standaard"/>
+    <w:next w:val="Standaard"/>
     <w:autoRedefine/>
     <w:uiPriority w:val="39"/>
     <w:unhideWhenUsed/>
@@ -15189,10 +15517,10 @@
       <w:ind w:left="270" w:right="270"/>
     </w:pPr>
   </w:style>
-  <w:style w:type="paragraph" w:styleId="TOC2">
+  <w:style w:type="paragraph" w:styleId="Inhopg2">
     <w:name w:val="toc 2"/>
-    <w:basedOn w:val="Normal"/>
-    <w:next w:val="Normal"/>
+    <w:basedOn w:val="Standaard"/>
+    <w:next w:val="Standaard"/>
     <w:autoRedefine/>
     <w:uiPriority w:val="39"/>
     <w:unhideWhenUsed/>
@@ -15207,13 +15535,13 @@
   </w:style>
   <w:style w:type="character" w:customStyle="1" w:styleId="apple-converted-space">
     <w:name w:val="apple-converted-space"/>
-    <w:basedOn w:val="DefaultParagraphFont"/>
+    <w:basedOn w:val="Standaardalinea-lettertype"/>
     <w:rsid w:val="00F70F90"/>
   </w:style>
-  <w:style w:type="character" w:customStyle="1" w:styleId="Heading5Char">
-    <w:name w:val="Heading 5 Char"/>
-    <w:basedOn w:val="DefaultParagraphFont"/>
-    <w:link w:val="Heading5"/>
+  <w:style w:type="character" w:customStyle="1" w:styleId="Kop5Char">
+    <w:name w:val="Kop 5 Char"/>
+    <w:basedOn w:val="Standaardalinea-lettertype"/>
+    <w:link w:val="Kop5"/>
     <w:uiPriority w:val="9"/>
     <w:semiHidden/>
     <w:rsid w:val="00BC0A77"/>
@@ -15224,10 +15552,10 @@
       <w:color w:val="7F7F7F" w:themeColor="text1" w:themeTint="80"/>
     </w:rPr>
   </w:style>
-  <w:style w:type="character" w:customStyle="1" w:styleId="Heading6Char">
-    <w:name w:val="Heading 6 Char"/>
-    <w:basedOn w:val="DefaultParagraphFont"/>
-    <w:link w:val="Heading6"/>
+  <w:style w:type="character" w:customStyle="1" w:styleId="Kop6Char">
+    <w:name w:val="Kop 6 Char"/>
+    <w:basedOn w:val="Standaardalinea-lettertype"/>
+    <w:link w:val="Kop6"/>
     <w:uiPriority w:val="9"/>
     <w:semiHidden/>
     <w:rsid w:val="00BC0A77"/>
@@ -15240,10 +15568,10 @@
       <w:color w:val="7F7F7F" w:themeColor="text1" w:themeTint="80"/>
     </w:rPr>
   </w:style>
-  <w:style w:type="character" w:customStyle="1" w:styleId="Heading7Char">
-    <w:name w:val="Heading 7 Char"/>
-    <w:basedOn w:val="DefaultParagraphFont"/>
-    <w:link w:val="Heading7"/>
+  <w:style w:type="character" w:customStyle="1" w:styleId="Kop7Char">
+    <w:name w:val="Kop 7 Char"/>
+    <w:basedOn w:val="Standaardalinea-lettertype"/>
+    <w:link w:val="Kop7"/>
     <w:uiPriority w:val="9"/>
     <w:semiHidden/>
     <w:rsid w:val="00BC0A77"/>
@@ -15253,10 +15581,10 @@
       <w:iCs/>
     </w:rPr>
   </w:style>
-  <w:style w:type="character" w:customStyle="1" w:styleId="Heading8Char">
-    <w:name w:val="Heading 8 Char"/>
-    <w:basedOn w:val="DefaultParagraphFont"/>
-    <w:link w:val="Heading8"/>
+  <w:style w:type="character" w:customStyle="1" w:styleId="Kop8Char">
+    <w:name w:val="Kop 8 Char"/>
+    <w:basedOn w:val="Standaardalinea-lettertype"/>
+    <w:link w:val="Kop8"/>
     <w:uiPriority w:val="9"/>
     <w:semiHidden/>
     <w:rsid w:val="00BC0A77"/>
@@ -15266,10 +15594,10 @@
       <w:szCs w:val="20"/>
     </w:rPr>
   </w:style>
-  <w:style w:type="character" w:customStyle="1" w:styleId="Heading9Char">
-    <w:name w:val="Heading 9 Char"/>
-    <w:basedOn w:val="DefaultParagraphFont"/>
-    <w:link w:val="Heading9"/>
+  <w:style w:type="character" w:customStyle="1" w:styleId="Kop9Char">
+    <w:name w:val="Kop 9 Char"/>
+    <w:basedOn w:val="Standaardalinea-lettertype"/>
+    <w:link w:val="Kop9"/>
     <w:uiPriority w:val="9"/>
     <w:semiHidden/>
     <w:rsid w:val="00BC0A77"/>
@@ -15282,11 +15610,11 @@
       <w:szCs w:val="20"/>
     </w:rPr>
   </w:style>
-  <w:style w:type="paragraph" w:styleId="Title">
+  <w:style w:type="paragraph" w:styleId="Titel">
     <w:name w:val="Title"/>
-    <w:basedOn w:val="Normal"/>
-    <w:next w:val="Normal"/>
-    <w:link w:val="TitleChar"/>
+    <w:basedOn w:val="Standaard"/>
+    <w:next w:val="Standaard"/>
+    <w:link w:val="TitelChar"/>
     <w:uiPriority w:val="10"/>
     <w:qFormat/>
     <w:rsid w:val="00BC0A77"/>
@@ -15303,10 +15631,10 @@
       <w:szCs w:val="52"/>
     </w:rPr>
   </w:style>
-  <w:style w:type="character" w:customStyle="1" w:styleId="TitleChar">
-    <w:name w:val="Title Char"/>
-    <w:basedOn w:val="DefaultParagraphFont"/>
-    <w:link w:val="Title"/>
+  <w:style w:type="character" w:customStyle="1" w:styleId="TitelChar">
+    <w:name w:val="Titel Char"/>
+    <w:basedOn w:val="Standaardalinea-lettertype"/>
+    <w:link w:val="Titel"/>
     <w:uiPriority w:val="10"/>
     <w:rsid w:val="00BC0A77"/>
     <w:rPr>
@@ -15316,11 +15644,11 @@
       <w:szCs w:val="52"/>
     </w:rPr>
   </w:style>
-  <w:style w:type="paragraph" w:styleId="Subtitle">
+  <w:style w:type="paragraph" w:styleId="Ondertitel">
     <w:name w:val="Subtitle"/>
-    <w:basedOn w:val="Normal"/>
-    <w:next w:val="Normal"/>
-    <w:link w:val="SubtitleChar"/>
+    <w:basedOn w:val="Standaard"/>
+    <w:next w:val="Standaard"/>
+    <w:link w:val="OndertitelChar"/>
     <w:uiPriority w:val="11"/>
     <w:qFormat/>
     <w:rsid w:val="00BC0A77"/>
@@ -15336,10 +15664,10 @@
       <w:szCs w:val="24"/>
     </w:rPr>
   </w:style>
-  <w:style w:type="character" w:customStyle="1" w:styleId="SubtitleChar">
-    <w:name w:val="Subtitle Char"/>
-    <w:basedOn w:val="DefaultParagraphFont"/>
-    <w:link w:val="Subtitle"/>
+  <w:style w:type="character" w:customStyle="1" w:styleId="OndertitelChar">
+    <w:name w:val="Ondertitel Char"/>
+    <w:basedOn w:val="Standaardalinea-lettertype"/>
+    <w:link w:val="Ondertitel"/>
     <w:uiPriority w:val="11"/>
     <w:rsid w:val="00BC0A77"/>
     <w:rPr>
@@ -15351,7 +15679,7 @@
       <w:szCs w:val="24"/>
     </w:rPr>
   </w:style>
-  <w:style w:type="character" w:styleId="Strong">
+  <w:style w:type="character" w:styleId="Zwaar">
     <w:name w:val="Strong"/>
     <w:uiPriority w:val="22"/>
     <w:qFormat/>
@@ -15361,7 +15689,7 @@
       <w:bCs/>
     </w:rPr>
   </w:style>
-  <w:style w:type="character" w:styleId="Emphasis">
+  <w:style w:type="character" w:styleId="Nadruk">
     <w:name w:val="Emphasis"/>
     <w:uiPriority w:val="20"/>
     <w:qFormat/>
@@ -15376,18 +15704,18 @@
       <w:shd w:val="clear" w:color="auto" w:fill="auto"/>
     </w:rPr>
   </w:style>
-  <w:style w:type="character" w:customStyle="1" w:styleId="NoSpacingChar">
-    <w:name w:val="No Spacing Char"/>
-    <w:basedOn w:val="DefaultParagraphFont"/>
-    <w:link w:val="NoSpacing"/>
+  <w:style w:type="character" w:customStyle="1" w:styleId="GeenafstandChar">
+    <w:name w:val="Geen afstand Char"/>
+    <w:basedOn w:val="Standaardalinea-lettertype"/>
+    <w:link w:val="Geenafstand"/>
     <w:uiPriority w:val="1"/>
     <w:rsid w:val="00BC0A77"/>
   </w:style>
-  <w:style w:type="paragraph" w:styleId="Quote">
+  <w:style w:type="paragraph" w:styleId="Citaat">
     <w:name w:val="Quote"/>
-    <w:basedOn w:val="Normal"/>
-    <w:next w:val="Normal"/>
-    <w:link w:val="QuoteChar"/>
+    <w:basedOn w:val="Standaard"/>
+    <w:next w:val="Standaard"/>
+    <w:link w:val="CitaatChar"/>
     <w:uiPriority w:val="29"/>
     <w:qFormat/>
     <w:rsid w:val="00BC0A77"/>
@@ -15400,10 +15728,10 @@
       <w:iCs/>
     </w:rPr>
   </w:style>
-  <w:style w:type="character" w:customStyle="1" w:styleId="QuoteChar">
-    <w:name w:val="Quote Char"/>
-    <w:basedOn w:val="DefaultParagraphFont"/>
-    <w:link w:val="Quote"/>
+  <w:style w:type="character" w:customStyle="1" w:styleId="CitaatChar">
+    <w:name w:val="Citaat Char"/>
+    <w:basedOn w:val="Standaardalinea-lettertype"/>
+    <w:link w:val="Citaat"/>
     <w:uiPriority w:val="29"/>
     <w:rsid w:val="00BC0A77"/>
     <w:rPr>
@@ -15411,11 +15739,11 @@
       <w:iCs/>
     </w:rPr>
   </w:style>
-  <w:style w:type="paragraph" w:styleId="IntenseQuote">
+  <w:style w:type="paragraph" w:styleId="Duidelijkcitaat">
     <w:name w:val="Intense Quote"/>
-    <w:basedOn w:val="Normal"/>
-    <w:next w:val="Normal"/>
-    <w:link w:val="IntenseQuoteChar"/>
+    <w:basedOn w:val="Standaard"/>
+    <w:next w:val="Standaard"/>
+    <w:link w:val="DuidelijkcitaatChar"/>
     <w:uiPriority w:val="30"/>
     <w:qFormat/>
     <w:rsid w:val="00BC0A77"/>
@@ -15433,10 +15761,10 @@
       <w:iCs/>
     </w:rPr>
   </w:style>
-  <w:style w:type="character" w:customStyle="1" w:styleId="IntenseQuoteChar">
-    <w:name w:val="Intense Quote Char"/>
-    <w:basedOn w:val="DefaultParagraphFont"/>
-    <w:link w:val="IntenseQuote"/>
+  <w:style w:type="character" w:customStyle="1" w:styleId="DuidelijkcitaatChar">
+    <w:name w:val="Duidelijk citaat Char"/>
+    <w:basedOn w:val="Standaardalinea-lettertype"/>
+    <w:link w:val="Duidelijkcitaat"/>
     <w:uiPriority w:val="30"/>
     <w:rsid w:val="00BC0A77"/>
     <w:rPr>
@@ -15446,7 +15774,7 @@
       <w:iCs/>
     </w:rPr>
   </w:style>
-  <w:style w:type="character" w:styleId="SubtleEmphasis">
+  <w:style w:type="character" w:styleId="Subtielebenadrukking">
     <w:name w:val="Subtle Emphasis"/>
     <w:uiPriority w:val="19"/>
     <w:qFormat/>
@@ -15456,7 +15784,7 @@
       <w:iCs/>
     </w:rPr>
   </w:style>
-  <w:style w:type="character" w:styleId="IntenseEmphasis">
+  <w:style w:type="character" w:styleId="Intensievebenadrukking">
     <w:name w:val="Intense Emphasis"/>
     <w:uiPriority w:val="21"/>
     <w:qFormat/>
@@ -15466,7 +15794,7 @@
       <w:bCs/>
     </w:rPr>
   </w:style>
-  <w:style w:type="character" w:styleId="SubtleReference">
+  <w:style w:type="character" w:styleId="Subtieleverwijzing">
     <w:name w:val="Subtle Reference"/>
     <w:uiPriority w:val="31"/>
     <w:qFormat/>
@@ -15475,7 +15803,7 @@
       <w:smallCaps/>
     </w:rPr>
   </w:style>
-  <w:style w:type="character" w:styleId="IntenseReference">
+  <w:style w:type="character" w:styleId="Intensieveverwijzing">
     <w:name w:val="Intense Reference"/>
     <w:uiPriority w:val="32"/>
     <w:qFormat/>
@@ -15486,10 +15814,10 @@
       <w:u w:val="single"/>
     </w:rPr>
   </w:style>
-  <w:style w:type="paragraph" w:styleId="TOCHeading">
+  <w:style w:type="paragraph" w:styleId="Kopvaninhoudsopgave">
     <w:name w:val="TOC Heading"/>
-    <w:basedOn w:val="Heading1"/>
-    <w:next w:val="Normal"/>
+    <w:basedOn w:val="Kop1"/>
+    <w:next w:val="Standaard"/>
     <w:uiPriority w:val="39"/>
     <w:semiHidden/>
     <w:unhideWhenUsed/>
@@ -15502,9 +15830,9 @@
       <w:lang w:bidi="en-US"/>
     </w:rPr>
   </w:style>
-  <w:style w:type="table" w:styleId="LightGrid">
+  <w:style w:type="table" w:styleId="Lichtraster">
     <w:name w:val="Light Grid"/>
-    <w:basedOn w:val="TableNormal"/>
+    <w:basedOn w:val="Standaardtabel"/>
     <w:uiPriority w:val="62"/>
     <w:rsid w:val="00507B9B"/>
     <w:pPr>
@@ -15625,9 +15953,9 @@
       </w:tcPr>
     </w:tblStylePr>
   </w:style>
-  <w:style w:type="table" w:styleId="LightShading">
+  <w:style w:type="table" w:styleId="Lichtearcering">
     <w:name w:val="Light Shading"/>
-    <w:basedOn w:val="TableNormal"/>
+    <w:basedOn w:val="Standaardtabel"/>
     <w:uiPriority w:val="60"/>
     <w:rsid w:val="008F5C66"/>
     <w:pPr>
@@ -15721,9 +16049,9 @@
       </w:tcPr>
     </w:tblStylePr>
   </w:style>
-  <w:style w:type="character" w:styleId="CommentReference">
+  <w:style w:type="character" w:styleId="Verwijzingopmerking">
     <w:name w:val="annotation reference"/>
-    <w:basedOn w:val="DefaultParagraphFont"/>
+    <w:basedOn w:val="Standaardalinea-lettertype"/>
     <w:uiPriority w:val="99"/>
     <w:semiHidden/>
     <w:unhideWhenUsed/>
@@ -15733,10 +16061,10 @@
       <w:szCs w:val="16"/>
     </w:rPr>
   </w:style>
-  <w:style w:type="paragraph" w:styleId="CommentText">
+  <w:style w:type="paragraph" w:styleId="Tekstopmerking">
     <w:name w:val="annotation text"/>
-    <w:basedOn w:val="Normal"/>
-    <w:link w:val="CommentTextChar"/>
+    <w:basedOn w:val="Standaard"/>
+    <w:link w:val="TekstopmerkingChar"/>
     <w:uiPriority w:val="99"/>
     <w:semiHidden/>
     <w:unhideWhenUsed/>
@@ -15745,10 +16073,10 @@
       <w:szCs w:val="20"/>
     </w:rPr>
   </w:style>
-  <w:style w:type="character" w:customStyle="1" w:styleId="CommentTextChar">
-    <w:name w:val="Comment Text Char"/>
-    <w:basedOn w:val="DefaultParagraphFont"/>
-    <w:link w:val="CommentText"/>
+  <w:style w:type="character" w:customStyle="1" w:styleId="TekstopmerkingChar">
+    <w:name w:val="Tekst opmerking Char"/>
+    <w:basedOn w:val="Standaardalinea-lettertype"/>
+    <w:link w:val="Tekstopmerking"/>
     <w:uiPriority w:val="99"/>
     <w:semiHidden/>
     <w:rsid w:val="007E3447"/>
@@ -15758,11 +16086,11 @@
       <w:szCs w:val="20"/>
     </w:rPr>
   </w:style>
-  <w:style w:type="paragraph" w:styleId="CommentSubject">
+  <w:style w:type="paragraph" w:styleId="Onderwerpvanopmerking">
     <w:name w:val="annotation subject"/>
-    <w:basedOn w:val="CommentText"/>
-    <w:next w:val="CommentText"/>
-    <w:link w:val="CommentSubjectChar"/>
+    <w:basedOn w:val="Tekstopmerking"/>
+    <w:next w:val="Tekstopmerking"/>
+    <w:link w:val="OnderwerpvanopmerkingChar"/>
     <w:uiPriority w:val="99"/>
     <w:semiHidden/>
     <w:unhideWhenUsed/>
@@ -15772,10 +16100,10 @@
       <w:bCs/>
     </w:rPr>
   </w:style>
-  <w:style w:type="character" w:customStyle="1" w:styleId="CommentSubjectChar">
-    <w:name w:val="Comment Subject Char"/>
-    <w:basedOn w:val="CommentTextChar"/>
-    <w:link w:val="CommentSubject"/>
+  <w:style w:type="character" w:customStyle="1" w:styleId="OnderwerpvanopmerkingChar">
+    <w:name w:val="Onderwerp van opmerking Char"/>
+    <w:basedOn w:val="TekstopmerkingChar"/>
+    <w:link w:val="Onderwerpvanopmerking"/>
     <w:uiPriority w:val="99"/>
     <w:semiHidden/>
     <w:rsid w:val="007E3447"/>
@@ -15789,7 +16117,7 @@
   </w:style>
   <w:style w:type="character" w:styleId="Hyperlink">
     <w:name w:val="Hyperlink"/>
-    <w:basedOn w:val="DefaultParagraphFont"/>
+    <w:basedOn w:val="Standaardalinea-lettertype"/>
     <w:uiPriority w:val="99"/>
     <w:unhideWhenUsed/>
     <w:rsid w:val="00657723"/>
@@ -15798,9 +16126,9 @@
       <w:u w:val="single"/>
     </w:rPr>
   </w:style>
-  <w:style w:type="paragraph" w:styleId="NormalWeb">
+  <w:style w:type="paragraph" w:styleId="Normaalweb">
     <w:name w:val="Normal (Web)"/>
-    <w:basedOn w:val="Normal"/>
+    <w:basedOn w:val="Standaard"/>
     <w:uiPriority w:val="99"/>
     <w:semiHidden/>
     <w:unhideWhenUsed/>
@@ -15974,7 +16302,7 @@
     <w:lsdException w:name="Bibliography" w:uiPriority="37"/>
     <w:lsdException w:name="TOC Heading" w:uiPriority="39" w:qFormat="1"/>
   </w:latentStyles>
-  <w:style w:type="paragraph" w:default="1" w:styleId="Normal">
+  <w:style w:type="paragraph" w:default="1" w:styleId="Standaard">
     <w:name w:val="Normal"/>
     <w:qFormat/>
     <w:rsid w:val="00F2442E"/>
@@ -15987,11 +16315,11 @@
       <w:sz w:val="20"/>
     </w:rPr>
   </w:style>
-  <w:style w:type="paragraph" w:styleId="Heading1">
+  <w:style w:type="paragraph" w:styleId="Kop1">
     <w:name w:val="heading 1"/>
-    <w:basedOn w:val="Normal"/>
-    <w:next w:val="Normal"/>
-    <w:link w:val="Heading1Char"/>
+    <w:basedOn w:val="Standaard"/>
+    <w:next w:val="Standaard"/>
+    <w:link w:val="Kop1Char"/>
     <w:uiPriority w:val="9"/>
     <w:qFormat/>
     <w:rsid w:val="00F2442E"/>
@@ -16008,11 +16336,11 @@
       <w:szCs w:val="28"/>
     </w:rPr>
   </w:style>
-  <w:style w:type="paragraph" w:styleId="Heading2">
+  <w:style w:type="paragraph" w:styleId="Kop2">
     <w:name w:val="heading 2"/>
-    <w:basedOn w:val="Normal"/>
-    <w:next w:val="Normal"/>
-    <w:link w:val="Heading2Char"/>
+    <w:basedOn w:val="Standaard"/>
+    <w:next w:val="Standaard"/>
+    <w:link w:val="Kop2Char"/>
     <w:uiPriority w:val="9"/>
     <w:unhideWhenUsed/>
     <w:qFormat/>
@@ -16029,11 +16357,11 @@
       <w:szCs w:val="26"/>
     </w:rPr>
   </w:style>
-  <w:style w:type="paragraph" w:styleId="Heading3">
+  <w:style w:type="paragraph" w:styleId="Kop3">
     <w:name w:val="heading 3"/>
-    <w:basedOn w:val="Normal"/>
-    <w:next w:val="Normal"/>
-    <w:link w:val="Heading3Char"/>
+    <w:basedOn w:val="Standaard"/>
+    <w:next w:val="Standaard"/>
+    <w:link w:val="Kop3Char"/>
     <w:uiPriority w:val="9"/>
     <w:unhideWhenUsed/>
     <w:qFormat/>
@@ -16048,11 +16376,11 @@
       <w:bCs/>
     </w:rPr>
   </w:style>
-  <w:style w:type="paragraph" w:styleId="Heading4">
+  <w:style w:type="paragraph" w:styleId="Kop4">
     <w:name w:val="heading 4"/>
-    <w:basedOn w:val="Normal"/>
-    <w:next w:val="Normal"/>
-    <w:link w:val="Heading4Char"/>
+    <w:basedOn w:val="Standaard"/>
+    <w:next w:val="Standaard"/>
+    <w:link w:val="Kop4Char"/>
     <w:uiPriority w:val="9"/>
     <w:unhideWhenUsed/>
     <w:qFormat/>
@@ -16069,11 +16397,11 @@
       <w:iCs/>
     </w:rPr>
   </w:style>
-  <w:style w:type="paragraph" w:styleId="Heading5">
+  <w:style w:type="paragraph" w:styleId="Kop5">
     <w:name w:val="heading 5"/>
-    <w:basedOn w:val="Normal"/>
-    <w:next w:val="Normal"/>
-    <w:link w:val="Heading5Char"/>
+    <w:basedOn w:val="Standaard"/>
+    <w:next w:val="Standaard"/>
+    <w:link w:val="Kop5Char"/>
     <w:uiPriority w:val="9"/>
     <w:semiHidden/>
     <w:unhideWhenUsed/>
@@ -16090,11 +16418,11 @@
       <w:color w:val="7F7F7F" w:themeColor="text1" w:themeTint="80"/>
     </w:rPr>
   </w:style>
-  <w:style w:type="paragraph" w:styleId="Heading6">
+  <w:style w:type="paragraph" w:styleId="Kop6">
     <w:name w:val="heading 6"/>
-    <w:basedOn w:val="Normal"/>
-    <w:next w:val="Normal"/>
-    <w:link w:val="Heading6Char"/>
+    <w:basedOn w:val="Standaard"/>
+    <w:next w:val="Standaard"/>
+    <w:link w:val="Kop6Char"/>
     <w:uiPriority w:val="9"/>
     <w:semiHidden/>
     <w:unhideWhenUsed/>
@@ -16113,11 +16441,11 @@
       <w:color w:val="7F7F7F" w:themeColor="text1" w:themeTint="80"/>
     </w:rPr>
   </w:style>
-  <w:style w:type="paragraph" w:styleId="Heading7">
+  <w:style w:type="paragraph" w:styleId="Kop7">
     <w:name w:val="heading 7"/>
-    <w:basedOn w:val="Normal"/>
-    <w:next w:val="Normal"/>
-    <w:link w:val="Heading7Char"/>
+    <w:basedOn w:val="Standaard"/>
+    <w:next w:val="Standaard"/>
+    <w:link w:val="Kop7Char"/>
     <w:uiPriority w:val="9"/>
     <w:semiHidden/>
     <w:unhideWhenUsed/>
@@ -16133,11 +16461,11 @@
       <w:iCs/>
     </w:rPr>
   </w:style>
-  <w:style w:type="paragraph" w:styleId="Heading8">
+  <w:style w:type="paragraph" w:styleId="Kop8">
     <w:name w:val="heading 8"/>
-    <w:basedOn w:val="Normal"/>
-    <w:next w:val="Normal"/>
-    <w:link w:val="Heading8Char"/>
+    <w:basedOn w:val="Standaard"/>
+    <w:next w:val="Standaard"/>
+    <w:link w:val="Kop8Char"/>
     <w:uiPriority w:val="9"/>
     <w:semiHidden/>
     <w:unhideWhenUsed/>
@@ -16152,11 +16480,11 @@
       <w:szCs w:val="20"/>
     </w:rPr>
   </w:style>
-  <w:style w:type="paragraph" w:styleId="Heading9">
+  <w:style w:type="paragraph" w:styleId="Kop9">
     <w:name w:val="heading 9"/>
-    <w:basedOn w:val="Normal"/>
-    <w:next w:val="Normal"/>
-    <w:link w:val="Heading9Char"/>
+    <w:basedOn w:val="Standaard"/>
+    <w:next w:val="Standaard"/>
+    <w:link w:val="Kop9Char"/>
     <w:uiPriority w:val="9"/>
     <w:semiHidden/>
     <w:unhideWhenUsed/>
@@ -16174,12 +16502,13 @@
       <w:szCs w:val="20"/>
     </w:rPr>
   </w:style>
-  <w:style w:type="character" w:default="1" w:styleId="DefaultParagraphFont">
+  <w:style w:type="character" w:default="1" w:styleId="Standaardalinea-lettertype">
     <w:name w:val="Default Paragraph Font"/>
     <w:uiPriority w:val="1"/>
+    <w:semiHidden/>
     <w:unhideWhenUsed/>
   </w:style>
-  <w:style w:type="table" w:default="1" w:styleId="TableNormal">
+  <w:style w:type="table" w:default="1" w:styleId="Standaardtabel">
     <w:name w:val="Normal Table"/>
     <w:uiPriority w:val="99"/>
     <w:semiHidden/>
@@ -16194,16 +16523,16 @@
       </w:tblCellMar>
     </w:tblPr>
   </w:style>
-  <w:style w:type="numbering" w:default="1" w:styleId="NoList">
+  <w:style w:type="numbering" w:default="1" w:styleId="Geenlijst">
     <w:name w:val="No List"/>
     <w:uiPriority w:val="99"/>
     <w:semiHidden/>
     <w:unhideWhenUsed/>
   </w:style>
-  <w:style w:type="character" w:customStyle="1" w:styleId="Heading1Char">
-    <w:name w:val="Heading 1 Char"/>
-    <w:basedOn w:val="DefaultParagraphFont"/>
-    <w:link w:val="Heading1"/>
+  <w:style w:type="character" w:customStyle="1" w:styleId="Kop1Char">
+    <w:name w:val="Kop 1 Char"/>
+    <w:basedOn w:val="Standaardalinea-lettertype"/>
+    <w:link w:val="Kop1"/>
     <w:uiPriority w:val="9"/>
     <w:rsid w:val="00F2442E"/>
     <w:rPr>
@@ -16214,7 +16543,7 @@
       <w:szCs w:val="28"/>
     </w:rPr>
   </w:style>
-  <w:style w:type="character" w:styleId="BookTitle">
+  <w:style w:type="character" w:styleId="Titelvanboek">
     <w:name w:val="Book Title"/>
     <w:uiPriority w:val="33"/>
     <w:qFormat/>
@@ -16226,10 +16555,10 @@
       <w:spacing w:val="5"/>
     </w:rPr>
   </w:style>
-  <w:style w:type="paragraph" w:styleId="Header">
+  <w:style w:type="paragraph" w:styleId="Koptekst">
     <w:name w:val="header"/>
-    <w:basedOn w:val="Normal"/>
-    <w:link w:val="HeaderChar"/>
+    <w:basedOn w:val="Standaard"/>
+    <w:link w:val="KoptekstChar"/>
     <w:uiPriority w:val="99"/>
     <w:unhideWhenUsed/>
     <w:rsid w:val="00363C0D"/>
@@ -16241,10 +16570,10 @@
       <w:spacing w:after="0"/>
     </w:pPr>
   </w:style>
-  <w:style w:type="character" w:customStyle="1" w:styleId="HeaderChar">
-    <w:name w:val="Header Char"/>
-    <w:basedOn w:val="DefaultParagraphFont"/>
-    <w:link w:val="Header"/>
+  <w:style w:type="character" w:customStyle="1" w:styleId="KoptekstChar">
+    <w:name w:val="Koptekst Char"/>
+    <w:basedOn w:val="Standaardalinea-lettertype"/>
+    <w:link w:val="Koptekst"/>
     <w:uiPriority w:val="99"/>
     <w:rsid w:val="00363C0D"/>
     <w:rPr>
@@ -16252,10 +16581,10 @@
       <w:lang w:val="en-GB"/>
     </w:rPr>
   </w:style>
-  <w:style w:type="paragraph" w:styleId="Footer">
+  <w:style w:type="paragraph" w:styleId="Voettekst">
     <w:name w:val="footer"/>
-    <w:basedOn w:val="Normal"/>
-    <w:link w:val="FooterChar"/>
+    <w:basedOn w:val="Standaard"/>
+    <w:link w:val="VoettekstChar"/>
     <w:uiPriority w:val="99"/>
     <w:unhideWhenUsed/>
     <w:rsid w:val="00363C0D"/>
@@ -16267,10 +16596,10 @@
       <w:spacing w:after="0"/>
     </w:pPr>
   </w:style>
-  <w:style w:type="character" w:customStyle="1" w:styleId="FooterChar">
-    <w:name w:val="Footer Char"/>
-    <w:basedOn w:val="DefaultParagraphFont"/>
-    <w:link w:val="Footer"/>
+  <w:style w:type="character" w:customStyle="1" w:styleId="VoettekstChar">
+    <w:name w:val="Voettekst Char"/>
+    <w:basedOn w:val="Standaardalinea-lettertype"/>
+    <w:link w:val="Voettekst"/>
     <w:uiPriority w:val="99"/>
     <w:rsid w:val="00363C0D"/>
     <w:rPr>
@@ -16278,10 +16607,10 @@
       <w:lang w:val="en-GB"/>
     </w:rPr>
   </w:style>
-  <w:style w:type="character" w:customStyle="1" w:styleId="Heading2Char">
-    <w:name w:val="Heading 2 Char"/>
-    <w:basedOn w:val="DefaultParagraphFont"/>
-    <w:link w:val="Heading2"/>
+  <w:style w:type="character" w:customStyle="1" w:styleId="Kop2Char">
+    <w:name w:val="Kop 2 Char"/>
+    <w:basedOn w:val="Standaardalinea-lettertype"/>
+    <w:link w:val="Kop2"/>
     <w:uiPriority w:val="9"/>
     <w:rsid w:val="007E3447"/>
     <w:rPr>
@@ -16292,10 +16621,10 @@
       <w:szCs w:val="26"/>
     </w:rPr>
   </w:style>
-  <w:style w:type="character" w:customStyle="1" w:styleId="Heading3Char">
-    <w:name w:val="Heading 3 Char"/>
-    <w:basedOn w:val="DefaultParagraphFont"/>
-    <w:link w:val="Heading3"/>
+  <w:style w:type="character" w:customStyle="1" w:styleId="Kop3Char">
+    <w:name w:val="Kop 3 Char"/>
+    <w:basedOn w:val="Standaardalinea-lettertype"/>
+    <w:link w:val="Kop3"/>
     <w:uiPriority w:val="9"/>
     <w:rsid w:val="00BC0A77"/>
     <w:rPr>
@@ -16304,9 +16633,9 @@
       <w:bCs/>
     </w:rPr>
   </w:style>
-  <w:style w:type="paragraph" w:styleId="ListParagraph">
+  <w:style w:type="paragraph" w:styleId="Lijstalinea">
     <w:name w:val="List Paragraph"/>
-    <w:basedOn w:val="Normal"/>
+    <w:basedOn w:val="Standaard"/>
     <w:uiPriority w:val="34"/>
     <w:qFormat/>
     <w:rsid w:val="00BC0A77"/>
@@ -16315,10 +16644,10 @@
       <w:contextualSpacing/>
     </w:pPr>
   </w:style>
-  <w:style w:type="paragraph" w:styleId="Caption">
+  <w:style w:type="paragraph" w:styleId="Bijschrift">
     <w:name w:val="caption"/>
-    <w:basedOn w:val="Normal"/>
-    <w:next w:val="Normal"/>
+    <w:basedOn w:val="Standaard"/>
+    <w:next w:val="Standaard"/>
     <w:uiPriority w:val="35"/>
     <w:unhideWhenUsed/>
     <w:qFormat/>
@@ -16336,10 +16665,10 @@
       <w:szCs w:val="18"/>
     </w:rPr>
   </w:style>
-  <w:style w:type="character" w:customStyle="1" w:styleId="Heading4Char">
-    <w:name w:val="Heading 4 Char"/>
-    <w:basedOn w:val="DefaultParagraphFont"/>
-    <w:link w:val="Heading4"/>
+  <w:style w:type="character" w:customStyle="1" w:styleId="Kop4Char">
+    <w:name w:val="Kop 4 Char"/>
+    <w:basedOn w:val="Standaardalinea-lettertype"/>
+    <w:link w:val="Kop4"/>
     <w:uiPriority w:val="9"/>
     <w:rsid w:val="00BC0A77"/>
     <w:rPr>
@@ -16350,10 +16679,10 @@
       <w:iCs/>
     </w:rPr>
   </w:style>
-  <w:style w:type="paragraph" w:styleId="NoSpacing">
+  <w:style w:type="paragraph" w:styleId="Geenafstand">
     <w:name w:val="No Spacing"/>
-    <w:basedOn w:val="Normal"/>
-    <w:link w:val="NoSpacingChar"/>
+    <w:basedOn w:val="Standaard"/>
+    <w:link w:val="GeenafstandChar"/>
     <w:uiPriority w:val="1"/>
     <w:qFormat/>
     <w:rsid w:val="00BC0A77"/>
@@ -16361,10 +16690,10 @@
       <w:spacing w:after="0"/>
     </w:pPr>
   </w:style>
-  <w:style w:type="paragraph" w:styleId="BalloonText">
+  <w:style w:type="paragraph" w:styleId="Ballontekst">
     <w:name w:val="Balloon Text"/>
-    <w:basedOn w:val="Normal"/>
-    <w:link w:val="BalloonTextChar"/>
+    <w:basedOn w:val="Standaard"/>
+    <w:link w:val="BallontekstChar"/>
     <w:uiPriority w:val="99"/>
     <w:semiHidden/>
     <w:unhideWhenUsed/>
@@ -16378,10 +16707,10 @@
       <w:szCs w:val="16"/>
     </w:rPr>
   </w:style>
-  <w:style w:type="character" w:customStyle="1" w:styleId="BalloonTextChar">
-    <w:name w:val="Balloon Text Char"/>
-    <w:basedOn w:val="DefaultParagraphFont"/>
-    <w:link w:val="BalloonText"/>
+  <w:style w:type="character" w:customStyle="1" w:styleId="BallontekstChar">
+    <w:name w:val="Ballontekst Char"/>
+    <w:basedOn w:val="Standaardalinea-lettertype"/>
+    <w:link w:val="Ballontekst"/>
     <w:uiPriority w:val="99"/>
     <w:semiHidden/>
     <w:rsid w:val="00363C0D"/>
@@ -16392,9 +16721,9 @@
       <w:lang w:val="en-GB"/>
     </w:rPr>
   </w:style>
-  <w:style w:type="table" w:styleId="TableGrid">
+  <w:style w:type="table" w:styleId="Tabelraster">
     <w:name w:val="Table Grid"/>
-    <w:basedOn w:val="TableNormal"/>
+    <w:basedOn w:val="Standaardtabel"/>
     <w:uiPriority w:val="59"/>
     <w:rsid w:val="00363C0D"/>
     <w:pPr>
@@ -16411,10 +16740,10 @@
       </w:tblBorders>
     </w:tblPr>
   </w:style>
-  <w:style w:type="paragraph" w:styleId="TOC1">
+  <w:style w:type="paragraph" w:styleId="Inhopg1">
     <w:name w:val="toc 1"/>
-    <w:basedOn w:val="Normal"/>
-    <w:next w:val="Normal"/>
+    <w:basedOn w:val="Standaard"/>
+    <w:next w:val="Standaard"/>
     <w:autoRedefine/>
     <w:uiPriority w:val="39"/>
     <w:unhideWhenUsed/>
@@ -16427,10 +16756,10 @@
       <w:ind w:left="270" w:right="270"/>
     </w:pPr>
   </w:style>
-  <w:style w:type="paragraph" w:styleId="TOC2">
+  <w:style w:type="paragraph" w:styleId="Inhopg2">
     <w:name w:val="toc 2"/>
-    <w:basedOn w:val="Normal"/>
-    <w:next w:val="Normal"/>
+    <w:basedOn w:val="Standaard"/>
+    <w:next w:val="Standaard"/>
     <w:autoRedefine/>
     <w:uiPriority w:val="39"/>
     <w:unhideWhenUsed/>
@@ -16445,13 +16774,13 @@
   </w:style>
   <w:style w:type="character" w:customStyle="1" w:styleId="apple-converted-space">
     <w:name w:val="apple-converted-space"/>
-    <w:basedOn w:val="DefaultParagraphFont"/>
+    <w:basedOn w:val="Standaardalinea-lettertype"/>
     <w:rsid w:val="00F70F90"/>
   </w:style>
-  <w:style w:type="character" w:customStyle="1" w:styleId="Heading5Char">
-    <w:name w:val="Heading 5 Char"/>
-    <w:basedOn w:val="DefaultParagraphFont"/>
-    <w:link w:val="Heading5"/>
+  <w:style w:type="character" w:customStyle="1" w:styleId="Kop5Char">
+    <w:name w:val="Kop 5 Char"/>
+    <w:basedOn w:val="Standaardalinea-lettertype"/>
+    <w:link w:val="Kop5"/>
     <w:uiPriority w:val="9"/>
     <w:semiHidden/>
     <w:rsid w:val="00BC0A77"/>
@@ -16462,10 +16791,10 @@
       <w:color w:val="7F7F7F" w:themeColor="text1" w:themeTint="80"/>
     </w:rPr>
   </w:style>
-  <w:style w:type="character" w:customStyle="1" w:styleId="Heading6Char">
-    <w:name w:val="Heading 6 Char"/>
-    <w:basedOn w:val="DefaultParagraphFont"/>
-    <w:link w:val="Heading6"/>
+  <w:style w:type="character" w:customStyle="1" w:styleId="Kop6Char">
+    <w:name w:val="Kop 6 Char"/>
+    <w:basedOn w:val="Standaardalinea-lettertype"/>
+    <w:link w:val="Kop6"/>
     <w:uiPriority w:val="9"/>
     <w:semiHidden/>
     <w:rsid w:val="00BC0A77"/>
@@ -16478,10 +16807,10 @@
       <w:color w:val="7F7F7F" w:themeColor="text1" w:themeTint="80"/>
     </w:rPr>
   </w:style>
-  <w:style w:type="character" w:customStyle="1" w:styleId="Heading7Char">
-    <w:name w:val="Heading 7 Char"/>
-    <w:basedOn w:val="DefaultParagraphFont"/>
-    <w:link w:val="Heading7"/>
+  <w:style w:type="character" w:customStyle="1" w:styleId="Kop7Char">
+    <w:name w:val="Kop 7 Char"/>
+    <w:basedOn w:val="Standaardalinea-lettertype"/>
+    <w:link w:val="Kop7"/>
     <w:uiPriority w:val="9"/>
     <w:semiHidden/>
     <w:rsid w:val="00BC0A77"/>
@@ -16491,10 +16820,10 @@
       <w:iCs/>
     </w:rPr>
   </w:style>
-  <w:style w:type="character" w:customStyle="1" w:styleId="Heading8Char">
-    <w:name w:val="Heading 8 Char"/>
-    <w:basedOn w:val="DefaultParagraphFont"/>
-    <w:link w:val="Heading8"/>
+  <w:style w:type="character" w:customStyle="1" w:styleId="Kop8Char">
+    <w:name w:val="Kop 8 Char"/>
+    <w:basedOn w:val="Standaardalinea-lettertype"/>
+    <w:link w:val="Kop8"/>
     <w:uiPriority w:val="9"/>
     <w:semiHidden/>
     <w:rsid w:val="00BC0A77"/>
@@ -16504,10 +16833,10 @@
       <w:szCs w:val="20"/>
     </w:rPr>
   </w:style>
-  <w:style w:type="character" w:customStyle="1" w:styleId="Heading9Char">
-    <w:name w:val="Heading 9 Char"/>
-    <w:basedOn w:val="DefaultParagraphFont"/>
-    <w:link w:val="Heading9"/>
+  <w:style w:type="character" w:customStyle="1" w:styleId="Kop9Char">
+    <w:name w:val="Kop 9 Char"/>
+    <w:basedOn w:val="Standaardalinea-lettertype"/>
+    <w:link w:val="Kop9"/>
     <w:uiPriority w:val="9"/>
     <w:semiHidden/>
     <w:rsid w:val="00BC0A77"/>
@@ -16520,11 +16849,11 @@
       <w:szCs w:val="20"/>
     </w:rPr>
   </w:style>
-  <w:style w:type="paragraph" w:styleId="Title">
+  <w:style w:type="paragraph" w:styleId="Titel">
     <w:name w:val="Title"/>
-    <w:basedOn w:val="Normal"/>
-    <w:next w:val="Normal"/>
-    <w:link w:val="TitleChar"/>
+    <w:basedOn w:val="Standaard"/>
+    <w:next w:val="Standaard"/>
+    <w:link w:val="TitelChar"/>
     <w:uiPriority w:val="10"/>
     <w:qFormat/>
     <w:rsid w:val="00BC0A77"/>
@@ -16541,10 +16870,10 @@
       <w:szCs w:val="52"/>
     </w:rPr>
   </w:style>
-  <w:style w:type="character" w:customStyle="1" w:styleId="TitleChar">
-    <w:name w:val="Title Char"/>
-    <w:basedOn w:val="DefaultParagraphFont"/>
-    <w:link w:val="Title"/>
+  <w:style w:type="character" w:customStyle="1" w:styleId="TitelChar">
+    <w:name w:val="Titel Char"/>
+    <w:basedOn w:val="Standaardalinea-lettertype"/>
+    <w:link w:val="Titel"/>
     <w:uiPriority w:val="10"/>
     <w:rsid w:val="00BC0A77"/>
     <w:rPr>
@@ -16554,11 +16883,11 @@
       <w:szCs w:val="52"/>
     </w:rPr>
   </w:style>
-  <w:style w:type="paragraph" w:styleId="Subtitle">
+  <w:style w:type="paragraph" w:styleId="Ondertitel">
     <w:name w:val="Subtitle"/>
-    <w:basedOn w:val="Normal"/>
-    <w:next w:val="Normal"/>
-    <w:link w:val="SubtitleChar"/>
+    <w:basedOn w:val="Standaard"/>
+    <w:next w:val="Standaard"/>
+    <w:link w:val="OndertitelChar"/>
     <w:uiPriority w:val="11"/>
     <w:qFormat/>
     <w:rsid w:val="00BC0A77"/>
@@ -16574,10 +16903,10 @@
       <w:szCs w:val="24"/>
     </w:rPr>
   </w:style>
-  <w:style w:type="character" w:customStyle="1" w:styleId="SubtitleChar">
-    <w:name w:val="Subtitle Char"/>
-    <w:basedOn w:val="DefaultParagraphFont"/>
-    <w:link w:val="Subtitle"/>
+  <w:style w:type="character" w:customStyle="1" w:styleId="OndertitelChar">
+    <w:name w:val="Ondertitel Char"/>
+    <w:basedOn w:val="Standaardalinea-lettertype"/>
+    <w:link w:val="Ondertitel"/>
     <w:uiPriority w:val="11"/>
     <w:rsid w:val="00BC0A77"/>
     <w:rPr>
@@ -16589,7 +16918,7 @@
       <w:szCs w:val="24"/>
     </w:rPr>
   </w:style>
-  <w:style w:type="character" w:styleId="Strong">
+  <w:style w:type="character" w:styleId="Zwaar">
     <w:name w:val="Strong"/>
     <w:uiPriority w:val="22"/>
     <w:qFormat/>
@@ -16599,7 +16928,7 @@
       <w:bCs/>
     </w:rPr>
   </w:style>
-  <w:style w:type="character" w:styleId="Emphasis">
+  <w:style w:type="character" w:styleId="Nadruk">
     <w:name w:val="Emphasis"/>
     <w:uiPriority w:val="20"/>
     <w:qFormat/>
@@ -16614,18 +16943,18 @@
       <w:shd w:val="clear" w:color="auto" w:fill="auto"/>
     </w:rPr>
   </w:style>
-  <w:style w:type="character" w:customStyle="1" w:styleId="NoSpacingChar">
-    <w:name w:val="No Spacing Char"/>
-    <w:basedOn w:val="DefaultParagraphFont"/>
-    <w:link w:val="NoSpacing"/>
+  <w:style w:type="character" w:customStyle="1" w:styleId="GeenafstandChar">
+    <w:name w:val="Geen afstand Char"/>
+    <w:basedOn w:val="Standaardalinea-lettertype"/>
+    <w:link w:val="Geenafstand"/>
     <w:uiPriority w:val="1"/>
     <w:rsid w:val="00BC0A77"/>
   </w:style>
-  <w:style w:type="paragraph" w:styleId="Quote">
+  <w:style w:type="paragraph" w:styleId="Citaat">
     <w:name w:val="Quote"/>
-    <w:basedOn w:val="Normal"/>
-    <w:next w:val="Normal"/>
-    <w:link w:val="QuoteChar"/>
+    <w:basedOn w:val="Standaard"/>
+    <w:next w:val="Standaard"/>
+    <w:link w:val="CitaatChar"/>
     <w:uiPriority w:val="29"/>
     <w:qFormat/>
     <w:rsid w:val="00BC0A77"/>
@@ -16638,10 +16967,10 @@
       <w:iCs/>
     </w:rPr>
   </w:style>
-  <w:style w:type="character" w:customStyle="1" w:styleId="QuoteChar">
-    <w:name w:val="Quote Char"/>
-    <w:basedOn w:val="DefaultParagraphFont"/>
-    <w:link w:val="Quote"/>
+  <w:style w:type="character" w:customStyle="1" w:styleId="CitaatChar">
+    <w:name w:val="Citaat Char"/>
+    <w:basedOn w:val="Standaardalinea-lettertype"/>
+    <w:link w:val="Citaat"/>
     <w:uiPriority w:val="29"/>
     <w:rsid w:val="00BC0A77"/>
     <w:rPr>
@@ -16649,11 +16978,11 @@
       <w:iCs/>
     </w:rPr>
   </w:style>
-  <w:style w:type="paragraph" w:styleId="IntenseQuote">
+  <w:style w:type="paragraph" w:styleId="Duidelijkcitaat">
     <w:name w:val="Intense Quote"/>
-    <w:basedOn w:val="Normal"/>
-    <w:next w:val="Normal"/>
-    <w:link w:val="IntenseQuoteChar"/>
+    <w:basedOn w:val="Standaard"/>
+    <w:next w:val="Standaard"/>
+    <w:link w:val="DuidelijkcitaatChar"/>
     <w:uiPriority w:val="30"/>
     <w:qFormat/>
     <w:rsid w:val="00BC0A77"/>
@@ -16671,10 +17000,10 @@
       <w:iCs/>
     </w:rPr>
   </w:style>
-  <w:style w:type="character" w:customStyle="1" w:styleId="IntenseQuoteChar">
-    <w:name w:val="Intense Quote Char"/>
-    <w:basedOn w:val="DefaultParagraphFont"/>
-    <w:link w:val="IntenseQuote"/>
+  <w:style w:type="character" w:customStyle="1" w:styleId="DuidelijkcitaatChar">
+    <w:name w:val="Duidelijk citaat Char"/>
+    <w:basedOn w:val="Standaardalinea-lettertype"/>
+    <w:link w:val="Duidelijkcitaat"/>
     <w:uiPriority w:val="30"/>
     <w:rsid w:val="00BC0A77"/>
     <w:rPr>
@@ -16684,7 +17013,7 @@
       <w:iCs/>
     </w:rPr>
   </w:style>
-  <w:style w:type="character" w:styleId="SubtleEmphasis">
+  <w:style w:type="character" w:styleId="Subtielebenadrukking">
     <w:name w:val="Subtle Emphasis"/>
     <w:uiPriority w:val="19"/>
     <w:qFormat/>
@@ -16694,7 +17023,7 @@
       <w:iCs/>
     </w:rPr>
   </w:style>
-  <w:style w:type="character" w:styleId="IntenseEmphasis">
+  <w:style w:type="character" w:styleId="Intensievebenadrukking">
     <w:name w:val="Intense Emphasis"/>
     <w:uiPriority w:val="21"/>
     <w:qFormat/>
@@ -16704,7 +17033,7 @@
       <w:bCs/>
     </w:rPr>
   </w:style>
-  <w:style w:type="character" w:styleId="SubtleReference">
+  <w:style w:type="character" w:styleId="Subtieleverwijzing">
     <w:name w:val="Subtle Reference"/>
     <w:uiPriority w:val="31"/>
     <w:qFormat/>
@@ -16713,7 +17042,7 @@
       <w:smallCaps/>
     </w:rPr>
   </w:style>
-  <w:style w:type="character" w:styleId="IntenseReference">
+  <w:style w:type="character" w:styleId="Intensieveverwijzing">
     <w:name w:val="Intense Reference"/>
     <w:uiPriority w:val="32"/>
     <w:qFormat/>
@@ -16724,10 +17053,10 @@
       <w:u w:val="single"/>
     </w:rPr>
   </w:style>
-  <w:style w:type="paragraph" w:styleId="TOCHeading">
+  <w:style w:type="paragraph" w:styleId="Kopvaninhoudsopgave">
     <w:name w:val="TOC Heading"/>
-    <w:basedOn w:val="Heading1"/>
-    <w:next w:val="Normal"/>
+    <w:basedOn w:val="Kop1"/>
+    <w:next w:val="Standaard"/>
     <w:uiPriority w:val="39"/>
     <w:semiHidden/>
     <w:unhideWhenUsed/>
@@ -16740,9 +17069,9 @@
       <w:lang w:bidi="en-US"/>
     </w:rPr>
   </w:style>
-  <w:style w:type="table" w:styleId="LightGrid">
+  <w:style w:type="table" w:styleId="Lichtraster">
     <w:name w:val="Light Grid"/>
-    <w:basedOn w:val="TableNormal"/>
+    <w:basedOn w:val="Standaardtabel"/>
     <w:uiPriority w:val="62"/>
     <w:rsid w:val="00507B9B"/>
     <w:pPr>
@@ -16863,9 +17192,9 @@
       </w:tcPr>
     </w:tblStylePr>
   </w:style>
-  <w:style w:type="table" w:styleId="LightShading">
+  <w:style w:type="table" w:styleId="Lichtearcering">
     <w:name w:val="Light Shading"/>
-    <w:basedOn w:val="TableNormal"/>
+    <w:basedOn w:val="Standaardtabel"/>
     <w:uiPriority w:val="60"/>
     <w:rsid w:val="008F5C66"/>
     <w:pPr>
@@ -16959,9 +17288,9 @@
       </w:tcPr>
     </w:tblStylePr>
   </w:style>
-  <w:style w:type="character" w:styleId="CommentReference">
+  <w:style w:type="character" w:styleId="Verwijzingopmerking">
     <w:name w:val="annotation reference"/>
-    <w:basedOn w:val="DefaultParagraphFont"/>
+    <w:basedOn w:val="Standaardalinea-lettertype"/>
     <w:uiPriority w:val="99"/>
     <w:semiHidden/>
     <w:unhideWhenUsed/>
@@ -16971,10 +17300,10 @@
       <w:szCs w:val="16"/>
     </w:rPr>
   </w:style>
-  <w:style w:type="paragraph" w:styleId="CommentText">
+  <w:style w:type="paragraph" w:styleId="Tekstopmerking">
     <w:name w:val="annotation text"/>
-    <w:basedOn w:val="Normal"/>
-    <w:link w:val="CommentTextChar"/>
+    <w:basedOn w:val="Standaard"/>
+    <w:link w:val="TekstopmerkingChar"/>
     <w:uiPriority w:val="99"/>
     <w:semiHidden/>
     <w:unhideWhenUsed/>
@@ -16983,10 +17312,10 @@
       <w:szCs w:val="20"/>
     </w:rPr>
   </w:style>
-  <w:style w:type="character" w:customStyle="1" w:styleId="CommentTextChar">
-    <w:name w:val="Comment Text Char"/>
-    <w:basedOn w:val="DefaultParagraphFont"/>
-    <w:link w:val="CommentText"/>
+  <w:style w:type="character" w:customStyle="1" w:styleId="TekstopmerkingChar">
+    <w:name w:val="Tekst opmerking Char"/>
+    <w:basedOn w:val="Standaardalinea-lettertype"/>
+    <w:link w:val="Tekstopmerking"/>
     <w:uiPriority w:val="99"/>
     <w:semiHidden/>
     <w:rsid w:val="007E3447"/>
@@ -16996,11 +17325,11 @@
       <w:szCs w:val="20"/>
     </w:rPr>
   </w:style>
-  <w:style w:type="paragraph" w:styleId="CommentSubject">
+  <w:style w:type="paragraph" w:styleId="Onderwerpvanopmerking">
     <w:name w:val="annotation subject"/>
-    <w:basedOn w:val="CommentText"/>
-    <w:next w:val="CommentText"/>
-    <w:link w:val="CommentSubjectChar"/>
+    <w:basedOn w:val="Tekstopmerking"/>
+    <w:next w:val="Tekstopmerking"/>
+    <w:link w:val="OnderwerpvanopmerkingChar"/>
     <w:uiPriority w:val="99"/>
     <w:semiHidden/>
     <w:unhideWhenUsed/>
@@ -17010,10 +17339,10 @@
       <w:bCs/>
     </w:rPr>
   </w:style>
-  <w:style w:type="character" w:customStyle="1" w:styleId="CommentSubjectChar">
-    <w:name w:val="Comment Subject Char"/>
-    <w:basedOn w:val="CommentTextChar"/>
-    <w:link w:val="CommentSubject"/>
+  <w:style w:type="character" w:customStyle="1" w:styleId="OnderwerpvanopmerkingChar">
+    <w:name w:val="Onderwerp van opmerking Char"/>
+    <w:basedOn w:val="TekstopmerkingChar"/>
+    <w:link w:val="Onderwerpvanopmerking"/>
     <w:uiPriority w:val="99"/>
     <w:semiHidden/>
     <w:rsid w:val="007E3447"/>
@@ -17027,7 +17356,7 @@
   </w:style>
   <w:style w:type="character" w:styleId="Hyperlink">
     <w:name w:val="Hyperlink"/>
-    <w:basedOn w:val="DefaultParagraphFont"/>
+    <w:basedOn w:val="Standaardalinea-lettertype"/>
     <w:uiPriority w:val="99"/>
     <w:unhideWhenUsed/>
     <w:rsid w:val="00657723"/>
@@ -17036,9 +17365,9 @@
       <w:u w:val="single"/>
     </w:rPr>
   </w:style>
-  <w:style w:type="paragraph" w:styleId="NormalWeb">
+  <w:style w:type="paragraph" w:styleId="Normaalweb">
     <w:name w:val="Normal (Web)"/>
-    <w:basedOn w:val="Normal"/>
+    <w:basedOn w:val="Standaard"/>
     <w:uiPriority w:val="99"/>
     <w:semiHidden/>
     <w:unhideWhenUsed/>
@@ -17365,7 +17694,7 @@
 </file>
 
 <file path=customXml/itemProps2.xml><?xml version="1.0" encoding="utf-8"?>
-<ds:datastoreItem xmlns:ds="http://schemas.openxmlformats.org/officeDocument/2006/customXml" ds:itemID="{C5D7B4F7-A67C-45B2-9BD0-D2E1EA71699A}">
+<ds:datastoreItem xmlns:ds="http://schemas.openxmlformats.org/officeDocument/2006/customXml" ds:itemID="{343B4298-B54E-4BFD-81E2-01E049D6D66E}">
   <ds:schemaRefs>
     <ds:schemaRef ds:uri="http://schemas.openxmlformats.org/officeDocument/2006/bibliography"/>
   </ds:schemaRefs>

</xml_diff>